<commit_message>
finished upating my linked lists for python
</commit_message>
<xml_diff>
--- a/Python/Linked Lists/double_linked_list.docx
+++ b/Python/Linked Lists/double_linked_list.docx
@@ -17,7 +17,7 @@
       <w:pPr>
         <w:numPr>
           <w:ilvl w:val="0"/>
-          <w:numId w:val="10"/>
+          <w:numId w:val="11"/>
         </w:numPr>
         <w:pBdr>
           <w:left w:val="single" w:sz="18" w:space="0" w:color="6CE26C"/>
@@ -58,7 +58,7 @@
       <w:pPr>
         <w:numPr>
           <w:ilvl w:val="0"/>
-          <w:numId w:val="10"/>
+          <w:numId w:val="11"/>
         </w:numPr>
         <w:pBdr>
           <w:left w:val="single" w:sz="18" w:space="0" w:color="6CE26C"/>
@@ -153,7 +153,7 @@
       <w:pPr>
         <w:numPr>
           <w:ilvl w:val="0"/>
-          <w:numId w:val="10"/>
+          <w:numId w:val="11"/>
         </w:numPr>
         <w:pBdr>
           <w:left w:val="single" w:sz="18" w:space="0" w:color="6CE26C"/>
@@ -204,7 +204,7 @@
       <w:pPr>
         <w:numPr>
           <w:ilvl w:val="0"/>
-          <w:numId w:val="10"/>
+          <w:numId w:val="11"/>
         </w:numPr>
         <w:pBdr>
           <w:left w:val="single" w:sz="18" w:space="0" w:color="6CE26C"/>
@@ -257,7 +257,7 @@
       <w:pPr>
         <w:numPr>
           <w:ilvl w:val="0"/>
-          <w:numId w:val="10"/>
+          <w:numId w:val="11"/>
         </w:numPr>
         <w:pBdr>
           <w:left w:val="single" w:sz="18" w:space="0" w:color="6CE26C"/>
@@ -310,7 +310,7 @@
       <w:pPr>
         <w:numPr>
           <w:ilvl w:val="0"/>
-          <w:numId w:val="10"/>
+          <w:numId w:val="11"/>
         </w:numPr>
         <w:pBdr>
           <w:left w:val="single" w:sz="18" w:space="0" w:color="6CE26C"/>
@@ -339,7 +339,7 @@
       <w:pPr>
         <w:numPr>
           <w:ilvl w:val="0"/>
-          <w:numId w:val="10"/>
+          <w:numId w:val="11"/>
         </w:numPr>
         <w:pBdr>
           <w:left w:val="single" w:sz="18" w:space="0" w:color="6CE26C"/>
@@ -402,7 +402,7 @@
       <w:pPr>
         <w:numPr>
           <w:ilvl w:val="0"/>
-          <w:numId w:val="10"/>
+          <w:numId w:val="11"/>
         </w:numPr>
         <w:pBdr>
           <w:left w:val="single" w:sz="18" w:space="0" w:color="6CE26C"/>
@@ -475,7 +475,7 @@
       <w:pPr>
         <w:numPr>
           <w:ilvl w:val="0"/>
-          <w:numId w:val="10"/>
+          <w:numId w:val="11"/>
         </w:numPr>
         <w:pBdr>
           <w:left w:val="single" w:sz="18" w:space="0" w:color="6CE26C"/>
@@ -528,7 +528,7 @@
       <w:pPr>
         <w:numPr>
           <w:ilvl w:val="0"/>
-          <w:numId w:val="10"/>
+          <w:numId w:val="11"/>
         </w:numPr>
         <w:pBdr>
           <w:left w:val="single" w:sz="18" w:space="0" w:color="6CE26C"/>
@@ -581,7 +581,7 @@
       <w:pPr>
         <w:numPr>
           <w:ilvl w:val="0"/>
-          <w:numId w:val="10"/>
+          <w:numId w:val="11"/>
         </w:numPr>
         <w:pBdr>
           <w:left w:val="single" w:sz="18" w:space="0" w:color="6CE26C"/>
@@ -634,7 +634,7 @@
       <w:pPr>
         <w:numPr>
           <w:ilvl w:val="0"/>
-          <w:numId w:val="10"/>
+          <w:numId w:val="11"/>
         </w:numPr>
         <w:pBdr>
           <w:left w:val="single" w:sz="18" w:space="0" w:color="6CE26C"/>
@@ -663,7 +663,7 @@
       <w:pPr>
         <w:numPr>
           <w:ilvl w:val="0"/>
-          <w:numId w:val="10"/>
+          <w:numId w:val="11"/>
         </w:numPr>
         <w:pBdr>
           <w:left w:val="single" w:sz="18" w:space="0" w:color="6CE26C"/>
@@ -736,7 +736,7 @@
       <w:pPr>
         <w:numPr>
           <w:ilvl w:val="0"/>
-          <w:numId w:val="10"/>
+          <w:numId w:val="11"/>
         </w:numPr>
         <w:pBdr>
           <w:left w:val="single" w:sz="18" w:space="0" w:color="6CE26C"/>
@@ -787,7 +787,7 @@
       <w:pPr>
         <w:numPr>
           <w:ilvl w:val="0"/>
-          <w:numId w:val="10"/>
+          <w:numId w:val="11"/>
         </w:numPr>
         <w:pBdr>
           <w:left w:val="single" w:sz="18" w:space="0" w:color="6CE26C"/>
@@ -862,7 +862,7 @@
       <w:pPr>
         <w:numPr>
           <w:ilvl w:val="0"/>
-          <w:numId w:val="10"/>
+          <w:numId w:val="11"/>
         </w:numPr>
         <w:pBdr>
           <w:left w:val="single" w:sz="18" w:space="0" w:color="6CE26C"/>
@@ -937,7 +937,7 @@
       <w:pPr>
         <w:numPr>
           <w:ilvl w:val="0"/>
-          <w:numId w:val="10"/>
+          <w:numId w:val="11"/>
         </w:numPr>
         <w:pBdr>
           <w:left w:val="single" w:sz="18" w:space="0" w:color="6CE26C"/>
@@ -1012,7 +1012,7 @@
       <w:pPr>
         <w:numPr>
           <w:ilvl w:val="0"/>
-          <w:numId w:val="10"/>
+          <w:numId w:val="11"/>
         </w:numPr>
         <w:pBdr>
           <w:left w:val="single" w:sz="18" w:space="0" w:color="6CE26C"/>
@@ -1058,14 +1058,12 @@
         </w:rPr>
         <w:t>:  </w:t>
       </w:r>
-      <w:bookmarkStart w:id="0" w:name="_GoBack"/>
-      <w:bookmarkEnd w:id="0"/>
-    </w:p>
-    <w:p>
-      <w:pPr>
-        <w:numPr>
-          <w:ilvl w:val="0"/>
-          <w:numId w:val="10"/>
+    </w:p>
+    <w:p>
+      <w:pPr>
+        <w:numPr>
+          <w:ilvl w:val="0"/>
+          <w:numId w:val="11"/>
         </w:numPr>
         <w:pBdr>
           <w:left w:val="single" w:sz="18" w:space="0" w:color="6CE26C"/>
@@ -1150,7 +1148,7 @@
       <w:pPr>
         <w:numPr>
           <w:ilvl w:val="0"/>
-          <w:numId w:val="10"/>
+          <w:numId w:val="11"/>
         </w:numPr>
         <w:pBdr>
           <w:left w:val="single" w:sz="18" w:space="0" w:color="6CE26C"/>
@@ -1235,7 +1233,7 @@
       <w:pPr>
         <w:numPr>
           <w:ilvl w:val="0"/>
-          <w:numId w:val="10"/>
+          <w:numId w:val="11"/>
         </w:numPr>
         <w:pBdr>
           <w:left w:val="single" w:sz="18" w:space="0" w:color="6CE26C"/>
@@ -1310,7 +1308,7 @@
       <w:pPr>
         <w:numPr>
           <w:ilvl w:val="0"/>
-          <w:numId w:val="10"/>
+          <w:numId w:val="11"/>
         </w:numPr>
         <w:pBdr>
           <w:left w:val="single" w:sz="18" w:space="0" w:color="6CE26C"/>
@@ -1363,7 +1361,7 @@
       <w:pPr>
         <w:numPr>
           <w:ilvl w:val="0"/>
-          <w:numId w:val="10"/>
+          <w:numId w:val="11"/>
         </w:numPr>
         <w:pBdr>
           <w:left w:val="single" w:sz="18" w:space="0" w:color="6CE26C"/>
@@ -1414,7 +1412,7 @@
       <w:pPr>
         <w:numPr>
           <w:ilvl w:val="0"/>
-          <w:numId w:val="10"/>
+          <w:numId w:val="11"/>
         </w:numPr>
         <w:pBdr>
           <w:left w:val="single" w:sz="18" w:space="0" w:color="6CE26C"/>
@@ -1443,7 +1441,7 @@
       <w:pPr>
         <w:numPr>
           <w:ilvl w:val="0"/>
-          <w:numId w:val="10"/>
+          <w:numId w:val="11"/>
         </w:numPr>
         <w:pBdr>
           <w:left w:val="single" w:sz="18" w:space="0" w:color="6CE26C"/>
@@ -1494,7 +1492,7 @@
       <w:pPr>
         <w:numPr>
           <w:ilvl w:val="0"/>
-          <w:numId w:val="10"/>
+          <w:numId w:val="11"/>
         </w:numPr>
         <w:pBdr>
           <w:left w:val="single" w:sz="18" w:space="0" w:color="6CE26C"/>
@@ -1591,7 +1589,7 @@
       <w:pPr>
         <w:numPr>
           <w:ilvl w:val="0"/>
-          <w:numId w:val="10"/>
+          <w:numId w:val="11"/>
         </w:numPr>
         <w:pBdr>
           <w:left w:val="single" w:sz="18" w:space="0" w:color="6CE26C"/>
@@ -1642,7 +1640,7 @@
       <w:pPr>
         <w:numPr>
           <w:ilvl w:val="0"/>
-          <w:numId w:val="10"/>
+          <w:numId w:val="11"/>
         </w:numPr>
         <w:pBdr>
           <w:left w:val="single" w:sz="18" w:space="0" w:color="6CE26C"/>
@@ -1717,7 +1715,7 @@
       <w:pPr>
         <w:numPr>
           <w:ilvl w:val="0"/>
-          <w:numId w:val="10"/>
+          <w:numId w:val="11"/>
         </w:numPr>
         <w:pBdr>
           <w:left w:val="single" w:sz="18" w:space="0" w:color="6CE26C"/>
@@ -1792,7 +1790,7 @@
       <w:pPr>
         <w:numPr>
           <w:ilvl w:val="0"/>
-          <w:numId w:val="10"/>
+          <w:numId w:val="11"/>
         </w:numPr>
         <w:pBdr>
           <w:left w:val="single" w:sz="18" w:space="0" w:color="6CE26C"/>
@@ -1845,7 +1843,7 @@
       <w:pPr>
         <w:numPr>
           <w:ilvl w:val="0"/>
-          <w:numId w:val="10"/>
+          <w:numId w:val="11"/>
         </w:numPr>
         <w:pBdr>
           <w:left w:val="single" w:sz="18" w:space="0" w:color="6CE26C"/>
@@ -1898,7 +1896,7 @@
       <w:pPr>
         <w:numPr>
           <w:ilvl w:val="0"/>
-          <w:numId w:val="10"/>
+          <w:numId w:val="11"/>
         </w:numPr>
         <w:pBdr>
           <w:left w:val="single" w:sz="18" w:space="0" w:color="6CE26C"/>
@@ -1949,7 +1947,7 @@
       <w:pPr>
         <w:numPr>
           <w:ilvl w:val="0"/>
-          <w:numId w:val="10"/>
+          <w:numId w:val="11"/>
         </w:numPr>
         <w:pBdr>
           <w:left w:val="single" w:sz="18" w:space="0" w:color="6CE26C"/>
@@ -2024,7 +2022,7 @@
       <w:pPr>
         <w:numPr>
           <w:ilvl w:val="0"/>
-          <w:numId w:val="10"/>
+          <w:numId w:val="11"/>
         </w:numPr>
         <w:pBdr>
           <w:left w:val="single" w:sz="18" w:space="0" w:color="6CE26C"/>
@@ -2087,7 +2085,7 @@
       <w:pPr>
         <w:numPr>
           <w:ilvl w:val="0"/>
-          <w:numId w:val="10"/>
+          <w:numId w:val="11"/>
         </w:numPr>
         <w:pBdr>
           <w:left w:val="single" w:sz="18" w:space="0" w:color="6CE26C"/>
@@ -2150,7 +2148,7 @@
       <w:pPr>
         <w:numPr>
           <w:ilvl w:val="0"/>
-          <w:numId w:val="10"/>
+          <w:numId w:val="11"/>
         </w:numPr>
         <w:pBdr>
           <w:left w:val="single" w:sz="18" w:space="0" w:color="6CE26C"/>
@@ -2203,7 +2201,7 @@
       <w:pPr>
         <w:numPr>
           <w:ilvl w:val="0"/>
-          <w:numId w:val="10"/>
+          <w:numId w:val="11"/>
         </w:numPr>
         <w:pBdr>
           <w:left w:val="single" w:sz="18" w:space="0" w:color="6CE26C"/>
@@ -2276,7 +2274,7 @@
       <w:pPr>
         <w:numPr>
           <w:ilvl w:val="0"/>
-          <w:numId w:val="10"/>
+          <w:numId w:val="11"/>
         </w:numPr>
         <w:pBdr>
           <w:left w:val="single" w:sz="18" w:space="0" w:color="6CE26C"/>
@@ -2305,7 +2303,7 @@
       <w:pPr>
         <w:numPr>
           <w:ilvl w:val="0"/>
-          <w:numId w:val="10"/>
+          <w:numId w:val="11"/>
         </w:numPr>
         <w:pBdr>
           <w:left w:val="single" w:sz="18" w:space="0" w:color="6CE26C"/>
@@ -2378,7 +2376,7 @@
       <w:pPr>
         <w:numPr>
           <w:ilvl w:val="0"/>
-          <w:numId w:val="10"/>
+          <w:numId w:val="11"/>
         </w:numPr>
         <w:pBdr>
           <w:left w:val="single" w:sz="18" w:space="0" w:color="6CE26C"/>
@@ -2453,7 +2451,7 @@
       <w:pPr>
         <w:numPr>
           <w:ilvl w:val="0"/>
-          <w:numId w:val="10"/>
+          <w:numId w:val="11"/>
         </w:numPr>
         <w:pBdr>
           <w:left w:val="single" w:sz="18" w:space="0" w:color="6CE26C"/>
@@ -2504,7 +2502,7 @@
       <w:pPr>
         <w:numPr>
           <w:ilvl w:val="0"/>
-          <w:numId w:val="10"/>
+          <w:numId w:val="11"/>
         </w:numPr>
         <w:pBdr>
           <w:left w:val="single" w:sz="18" w:space="0" w:color="6CE26C"/>
@@ -2579,7 +2577,7 @@
       <w:pPr>
         <w:numPr>
           <w:ilvl w:val="0"/>
-          <w:numId w:val="10"/>
+          <w:numId w:val="11"/>
         </w:numPr>
         <w:pBdr>
           <w:left w:val="single" w:sz="18" w:space="0" w:color="6CE26C"/>
@@ -2654,7 +2652,7 @@
       <w:pPr>
         <w:numPr>
           <w:ilvl w:val="0"/>
-          <w:numId w:val="10"/>
+          <w:numId w:val="11"/>
         </w:numPr>
         <w:pBdr>
           <w:left w:val="single" w:sz="18" w:space="0" w:color="6CE26C"/>
@@ -2707,7 +2705,7 @@
       <w:pPr>
         <w:numPr>
           <w:ilvl w:val="0"/>
-          <w:numId w:val="10"/>
+          <w:numId w:val="11"/>
         </w:numPr>
         <w:pBdr>
           <w:left w:val="single" w:sz="18" w:space="0" w:color="6CE26C"/>
@@ -2760,7 +2758,7 @@
       <w:pPr>
         <w:numPr>
           <w:ilvl w:val="0"/>
-          <w:numId w:val="10"/>
+          <w:numId w:val="11"/>
         </w:numPr>
         <w:pBdr>
           <w:left w:val="single" w:sz="18" w:space="0" w:color="6CE26C"/>
@@ -2811,7 +2809,7 @@
       <w:pPr>
         <w:numPr>
           <w:ilvl w:val="0"/>
-          <w:numId w:val="10"/>
+          <w:numId w:val="11"/>
         </w:numPr>
         <w:pBdr>
           <w:left w:val="single" w:sz="18" w:space="0" w:color="6CE26C"/>
@@ -2886,7 +2884,7 @@
       <w:pPr>
         <w:numPr>
           <w:ilvl w:val="0"/>
-          <w:numId w:val="10"/>
+          <w:numId w:val="11"/>
         </w:numPr>
         <w:pBdr>
           <w:left w:val="single" w:sz="18" w:space="0" w:color="6CE26C"/>
@@ -2949,7 +2947,7 @@
       <w:pPr>
         <w:numPr>
           <w:ilvl w:val="0"/>
-          <w:numId w:val="10"/>
+          <w:numId w:val="11"/>
         </w:numPr>
         <w:pBdr>
           <w:left w:val="single" w:sz="18" w:space="0" w:color="6CE26C"/>
@@ -3012,7 +3010,7 @@
       <w:pPr>
         <w:numPr>
           <w:ilvl w:val="0"/>
-          <w:numId w:val="10"/>
+          <w:numId w:val="11"/>
         </w:numPr>
         <w:pBdr>
           <w:left w:val="single" w:sz="18" w:space="0" w:color="6CE26C"/>
@@ -3065,7 +3063,7 @@
       <w:pPr>
         <w:numPr>
           <w:ilvl w:val="0"/>
-          <w:numId w:val="10"/>
+          <w:numId w:val="11"/>
         </w:numPr>
         <w:pBdr>
           <w:left w:val="single" w:sz="18" w:space="0" w:color="6CE26C"/>
@@ -3138,7 +3136,7 @@
       <w:pPr>
         <w:numPr>
           <w:ilvl w:val="0"/>
-          <w:numId w:val="10"/>
+          <w:numId w:val="11"/>
         </w:numPr>
         <w:pBdr>
           <w:left w:val="single" w:sz="18" w:space="0" w:color="6CE26C"/>
@@ -3167,7 +3165,7 @@
       <w:pPr>
         <w:numPr>
           <w:ilvl w:val="0"/>
-          <w:numId w:val="10"/>
+          <w:numId w:val="11"/>
         </w:numPr>
         <w:pBdr>
           <w:left w:val="single" w:sz="18" w:space="0" w:color="6CE26C"/>
@@ -3252,7 +3250,7 @@
       <w:pPr>
         <w:numPr>
           <w:ilvl w:val="0"/>
-          <w:numId w:val="10"/>
+          <w:numId w:val="11"/>
         </w:numPr>
         <w:pBdr>
           <w:left w:val="single" w:sz="18" w:space="0" w:color="6CE26C"/>
@@ -3303,7 +3301,7 @@
       <w:pPr>
         <w:numPr>
           <w:ilvl w:val="0"/>
-          <w:numId w:val="10"/>
+          <w:numId w:val="11"/>
         </w:numPr>
         <w:pBdr>
           <w:left w:val="single" w:sz="18" w:space="0" w:color="6CE26C"/>
@@ -3378,7 +3376,7 @@
       <w:pPr>
         <w:numPr>
           <w:ilvl w:val="0"/>
-          <w:numId w:val="10"/>
+          <w:numId w:val="11"/>
         </w:numPr>
         <w:pBdr>
           <w:left w:val="single" w:sz="18" w:space="0" w:color="6CE26C"/>
@@ -3431,7 +3429,7 @@
       <w:pPr>
         <w:numPr>
           <w:ilvl w:val="0"/>
-          <w:numId w:val="10"/>
+          <w:numId w:val="11"/>
         </w:numPr>
         <w:pBdr>
           <w:left w:val="single" w:sz="18" w:space="0" w:color="6CE26C"/>
@@ -3484,7 +3482,7 @@
       <w:pPr>
         <w:numPr>
           <w:ilvl w:val="0"/>
-          <w:numId w:val="10"/>
+          <w:numId w:val="11"/>
         </w:numPr>
         <w:pBdr>
           <w:left w:val="single" w:sz="18" w:space="0" w:color="6CE26C"/>
@@ -3535,7 +3533,7 @@
       <w:pPr>
         <w:numPr>
           <w:ilvl w:val="0"/>
-          <w:numId w:val="10"/>
+          <w:numId w:val="11"/>
         </w:numPr>
         <w:pBdr>
           <w:left w:val="single" w:sz="18" w:space="0" w:color="6CE26C"/>
@@ -3620,7 +3618,7 @@
       <w:pPr>
         <w:numPr>
           <w:ilvl w:val="0"/>
-          <w:numId w:val="10"/>
+          <w:numId w:val="11"/>
         </w:numPr>
         <w:pBdr>
           <w:left w:val="single" w:sz="18" w:space="0" w:color="6CE26C"/>
@@ -3705,7 +3703,7 @@
       <w:pPr>
         <w:numPr>
           <w:ilvl w:val="0"/>
-          <w:numId w:val="10"/>
+          <w:numId w:val="11"/>
         </w:numPr>
         <w:pBdr>
           <w:left w:val="single" w:sz="18" w:space="0" w:color="6CE26C"/>
@@ -3780,7 +3778,7 @@
       <w:pPr>
         <w:numPr>
           <w:ilvl w:val="0"/>
-          <w:numId w:val="10"/>
+          <w:numId w:val="11"/>
         </w:numPr>
         <w:pBdr>
           <w:left w:val="single" w:sz="18" w:space="0" w:color="6CE26C"/>
@@ -3833,7 +3831,7 @@
       <w:pPr>
         <w:numPr>
           <w:ilvl w:val="0"/>
-          <w:numId w:val="10"/>
+          <w:numId w:val="11"/>
         </w:numPr>
         <w:pBdr>
           <w:left w:val="single" w:sz="18" w:space="0" w:color="6CE26C"/>
@@ -3884,7 +3882,7 @@
       <w:pPr>
         <w:numPr>
           <w:ilvl w:val="0"/>
-          <w:numId w:val="10"/>
+          <w:numId w:val="11"/>
         </w:numPr>
         <w:pBdr>
           <w:left w:val="single" w:sz="18" w:space="0" w:color="6CE26C"/>
@@ -3914,7 +3912,7 @@
       <w:pPr>
         <w:numPr>
           <w:ilvl w:val="0"/>
-          <w:numId w:val="10"/>
+          <w:numId w:val="11"/>
         </w:numPr>
         <w:pBdr>
           <w:left w:val="single" w:sz="18" w:space="0" w:color="6CE26C"/>
@@ -3987,7 +3985,7 @@
       <w:pPr>
         <w:numPr>
           <w:ilvl w:val="0"/>
-          <w:numId w:val="10"/>
+          <w:numId w:val="11"/>
         </w:numPr>
         <w:pBdr>
           <w:left w:val="single" w:sz="18" w:space="0" w:color="6CE26C"/>
@@ -4084,7 +4082,7 @@
       <w:pPr>
         <w:numPr>
           <w:ilvl w:val="0"/>
-          <w:numId w:val="10"/>
+          <w:numId w:val="11"/>
         </w:numPr>
         <w:pBdr>
           <w:left w:val="single" w:sz="18" w:space="0" w:color="6CE26C"/>
@@ -4135,7 +4133,7 @@
       <w:pPr>
         <w:numPr>
           <w:ilvl w:val="0"/>
-          <w:numId w:val="10"/>
+          <w:numId w:val="11"/>
         </w:numPr>
         <w:pBdr>
           <w:left w:val="single" w:sz="18" w:space="0" w:color="6CE26C"/>
@@ -4164,7 +4162,7 @@
       <w:pPr>
         <w:numPr>
           <w:ilvl w:val="0"/>
-          <w:numId w:val="10"/>
+          <w:numId w:val="11"/>
         </w:numPr>
         <w:pBdr>
           <w:left w:val="single" w:sz="18" w:space="0" w:color="6CE26C"/>
@@ -4217,7 +4215,7 @@
       <w:pPr>
         <w:numPr>
           <w:ilvl w:val="0"/>
-          <w:numId w:val="10"/>
+          <w:numId w:val="11"/>
         </w:numPr>
         <w:pBdr>
           <w:left w:val="single" w:sz="18" w:space="0" w:color="6CE26C"/>
@@ -4292,7 +4290,7 @@
       <w:pPr>
         <w:numPr>
           <w:ilvl w:val="0"/>
-          <w:numId w:val="10"/>
+          <w:numId w:val="11"/>
         </w:numPr>
         <w:pBdr>
           <w:left w:val="single" w:sz="18" w:space="0" w:color="6CE26C"/>
@@ -4321,7 +4319,7 @@
       <w:pPr>
         <w:numPr>
           <w:ilvl w:val="0"/>
-          <w:numId w:val="10"/>
+          <w:numId w:val="11"/>
         </w:numPr>
         <w:pBdr>
           <w:left w:val="single" w:sz="18" w:space="0" w:color="6CE26C"/>
@@ -4374,7 +4372,7 @@
       <w:pPr>
         <w:numPr>
           <w:ilvl w:val="0"/>
-          <w:numId w:val="10"/>
+          <w:numId w:val="11"/>
         </w:numPr>
         <w:pBdr>
           <w:left w:val="single" w:sz="18" w:space="0" w:color="6CE26C"/>
@@ -4447,7 +4445,7 @@
       <w:pPr>
         <w:numPr>
           <w:ilvl w:val="0"/>
-          <w:numId w:val="10"/>
+          <w:numId w:val="11"/>
         </w:numPr>
         <w:pBdr>
           <w:left w:val="single" w:sz="18" w:space="0" w:color="6CE26C"/>
@@ -4500,7 +4498,7 @@
       <w:pPr>
         <w:numPr>
           <w:ilvl w:val="0"/>
-          <w:numId w:val="10"/>
+          <w:numId w:val="11"/>
         </w:numPr>
         <w:pBdr>
           <w:left w:val="single" w:sz="18" w:space="0" w:color="6CE26C"/>
@@ -4529,7 +4527,7 @@
       <w:pPr>
         <w:numPr>
           <w:ilvl w:val="0"/>
-          <w:numId w:val="10"/>
+          <w:numId w:val="11"/>
         </w:numPr>
         <w:pBdr>
           <w:left w:val="single" w:sz="18" w:space="0" w:color="6CE26C"/>
@@ -4580,7 +4578,7 @@
       <w:pPr>
         <w:numPr>
           <w:ilvl w:val="0"/>
-          <w:numId w:val="10"/>
+          <w:numId w:val="11"/>
         </w:numPr>
         <w:pBdr>
           <w:left w:val="single" w:sz="18" w:space="0" w:color="6CE26C"/>
@@ -4633,7 +4631,7 @@
       <w:pPr>
         <w:numPr>
           <w:ilvl w:val="0"/>
-          <w:numId w:val="10"/>
+          <w:numId w:val="11"/>
         </w:numPr>
         <w:pBdr>
           <w:left w:val="single" w:sz="18" w:space="0" w:color="6CE26C"/>
@@ -4686,7 +4684,7 @@
       <w:pPr>
         <w:numPr>
           <w:ilvl w:val="0"/>
-          <w:numId w:val="10"/>
+          <w:numId w:val="11"/>
         </w:numPr>
         <w:pBdr>
           <w:left w:val="single" w:sz="18" w:space="0" w:color="6CE26C"/>
@@ -4759,7 +4757,7 @@
       <w:pPr>
         <w:numPr>
           <w:ilvl w:val="0"/>
-          <w:numId w:val="10"/>
+          <w:numId w:val="11"/>
         </w:numPr>
         <w:pBdr>
           <w:left w:val="single" w:sz="18" w:space="0" w:color="6CE26C"/>
@@ -4812,7 +4810,7 @@
       <w:pPr>
         <w:numPr>
           <w:ilvl w:val="0"/>
-          <w:numId w:val="10"/>
+          <w:numId w:val="11"/>
         </w:numPr>
         <w:pBdr>
           <w:left w:val="single" w:sz="18" w:space="0" w:color="6CE26C"/>
@@ -4841,7 +4839,7 @@
       <w:pPr>
         <w:numPr>
           <w:ilvl w:val="0"/>
-          <w:numId w:val="10"/>
+          <w:numId w:val="11"/>
         </w:numPr>
         <w:pBdr>
           <w:left w:val="single" w:sz="18" w:space="0" w:color="6CE26C"/>
@@ -4892,7 +4890,7 @@
       <w:pPr>
         <w:numPr>
           <w:ilvl w:val="0"/>
-          <w:numId w:val="10"/>
+          <w:numId w:val="11"/>
         </w:numPr>
         <w:pBdr>
           <w:left w:val="single" w:sz="18" w:space="0" w:color="6CE26C"/>
@@ -4921,7 +4919,7 @@
       <w:pPr>
         <w:numPr>
           <w:ilvl w:val="0"/>
-          <w:numId w:val="10"/>
+          <w:numId w:val="11"/>
         </w:numPr>
         <w:pBdr>
           <w:left w:val="single" w:sz="18" w:space="0" w:color="6CE26C"/>
@@ -4994,7 +4992,7 @@
       <w:pPr>
         <w:numPr>
           <w:ilvl w:val="0"/>
-          <w:numId w:val="10"/>
+          <w:numId w:val="11"/>
         </w:numPr>
         <w:pBdr>
           <w:left w:val="single" w:sz="18" w:space="0" w:color="6CE26C"/>
@@ -5067,7 +5065,7 @@
       <w:pPr>
         <w:numPr>
           <w:ilvl w:val="0"/>
-          <w:numId w:val="10"/>
+          <w:numId w:val="11"/>
         </w:numPr>
         <w:pBdr>
           <w:left w:val="single" w:sz="18" w:space="0" w:color="6CE26C"/>
@@ -5162,7 +5160,7 @@
       <w:pPr>
         <w:numPr>
           <w:ilvl w:val="0"/>
-          <w:numId w:val="10"/>
+          <w:numId w:val="11"/>
         </w:numPr>
         <w:pBdr>
           <w:left w:val="single" w:sz="18" w:space="0" w:color="6CE26C"/>
@@ -5213,7 +5211,7 @@
       <w:pPr>
         <w:numPr>
           <w:ilvl w:val="0"/>
-          <w:numId w:val="10"/>
+          <w:numId w:val="11"/>
         </w:numPr>
         <w:pBdr>
           <w:left w:val="single" w:sz="18" w:space="0" w:color="6CE26C"/>
@@ -5264,7 +5262,7 @@
       <w:pPr>
         <w:numPr>
           <w:ilvl w:val="0"/>
-          <w:numId w:val="10"/>
+          <w:numId w:val="11"/>
         </w:numPr>
         <w:pBdr>
           <w:left w:val="single" w:sz="18" w:space="0" w:color="6CE26C"/>
@@ -5315,7 +5313,7 @@
       <w:pPr>
         <w:numPr>
           <w:ilvl w:val="0"/>
-          <w:numId w:val="10"/>
+          <w:numId w:val="11"/>
         </w:numPr>
         <w:pBdr>
           <w:left w:val="single" w:sz="18" w:space="0" w:color="6CE26C"/>
@@ -5344,7 +5342,7 @@
       <w:pPr>
         <w:numPr>
           <w:ilvl w:val="0"/>
-          <w:numId w:val="10"/>
+          <w:numId w:val="11"/>
         </w:numPr>
         <w:pBdr>
           <w:left w:val="single" w:sz="18" w:space="0" w:color="6CE26C"/>
@@ -5417,7 +5415,7 @@
       <w:pPr>
         <w:numPr>
           <w:ilvl w:val="0"/>
-          <w:numId w:val="10"/>
+          <w:numId w:val="11"/>
         </w:numPr>
         <w:pBdr>
           <w:left w:val="single" w:sz="18" w:space="0" w:color="6CE26C"/>
@@ -5514,7 +5512,7 @@
       <w:pPr>
         <w:numPr>
           <w:ilvl w:val="0"/>
-          <w:numId w:val="10"/>
+          <w:numId w:val="11"/>
         </w:numPr>
         <w:pBdr>
           <w:left w:val="single" w:sz="18" w:space="0" w:color="6CE26C"/>
@@ -5565,7 +5563,7 @@
       <w:pPr>
         <w:numPr>
           <w:ilvl w:val="0"/>
-          <w:numId w:val="10"/>
+          <w:numId w:val="11"/>
         </w:numPr>
         <w:pBdr>
           <w:left w:val="single" w:sz="18" w:space="0" w:color="6CE26C"/>
@@ -5616,7 +5614,7 @@
       <w:pPr>
         <w:numPr>
           <w:ilvl w:val="0"/>
-          <w:numId w:val="10"/>
+          <w:numId w:val="11"/>
         </w:numPr>
         <w:pBdr>
           <w:left w:val="single" w:sz="18" w:space="0" w:color="6CE26C"/>
@@ -5691,7 +5689,7 @@
       <w:pPr>
         <w:numPr>
           <w:ilvl w:val="0"/>
-          <w:numId w:val="10"/>
+          <w:numId w:val="11"/>
         </w:numPr>
         <w:pBdr>
           <w:left w:val="single" w:sz="18" w:space="0" w:color="6CE26C"/>
@@ -5766,7 +5764,7 @@
       <w:pPr>
         <w:numPr>
           <w:ilvl w:val="0"/>
-          <w:numId w:val="10"/>
+          <w:numId w:val="11"/>
         </w:numPr>
         <w:pBdr>
           <w:left w:val="single" w:sz="18" w:space="0" w:color="6CE26C"/>
@@ -5841,7 +5839,7 @@
       <w:pPr>
         <w:numPr>
           <w:ilvl w:val="0"/>
-          <w:numId w:val="10"/>
+          <w:numId w:val="11"/>
         </w:numPr>
         <w:pBdr>
           <w:left w:val="single" w:sz="18" w:space="0" w:color="6CE26C"/>
@@ -5892,7 +5890,7 @@
       <w:pPr>
         <w:numPr>
           <w:ilvl w:val="0"/>
-          <w:numId w:val="10"/>
+          <w:numId w:val="11"/>
         </w:numPr>
         <w:pBdr>
           <w:left w:val="single" w:sz="18" w:space="0" w:color="6CE26C"/>
@@ -5943,7 +5941,7 @@
       <w:pPr>
         <w:numPr>
           <w:ilvl w:val="0"/>
-          <w:numId w:val="10"/>
+          <w:numId w:val="11"/>
         </w:numPr>
         <w:pBdr>
           <w:left w:val="single" w:sz="18" w:space="0" w:color="6CE26C"/>
@@ -6016,7 +6014,7 @@
       <w:pPr>
         <w:numPr>
           <w:ilvl w:val="0"/>
-          <w:numId w:val="10"/>
+          <w:numId w:val="11"/>
         </w:numPr>
         <w:pBdr>
           <w:left w:val="single" w:sz="18" w:space="0" w:color="6CE26C"/>
@@ -6045,7 +6043,7 @@
       <w:pPr>
         <w:numPr>
           <w:ilvl w:val="0"/>
-          <w:numId w:val="10"/>
+          <w:numId w:val="11"/>
         </w:numPr>
         <w:pBdr>
           <w:left w:val="single" w:sz="18" w:space="0" w:color="6CE26C"/>
@@ -6059,6 +6057,8 @@
           <w:szCs w:val="18"/>
         </w:rPr>
       </w:pPr>
+      <w:bookmarkStart w:id="0" w:name="_GoBack"/>
+      <w:bookmarkEnd w:id="0"/>
       <w:r>
         <w:rPr>
           <w:rFonts w:ascii="Consolas" w:eastAsia="Times New Roman" w:hAnsi="Consolas" w:cs="Times New Roman"/>
@@ -6118,7 +6118,7 @@
       <w:pPr>
         <w:numPr>
           <w:ilvl w:val="0"/>
-          <w:numId w:val="10"/>
+          <w:numId w:val="11"/>
         </w:numPr>
         <w:pBdr>
           <w:left w:val="single" w:sz="18" w:space="0" w:color="6CE26C"/>
@@ -6181,7 +6181,7 @@
       <w:pPr>
         <w:numPr>
           <w:ilvl w:val="0"/>
-          <w:numId w:val="10"/>
+          <w:numId w:val="11"/>
         </w:numPr>
         <w:pBdr>
           <w:left w:val="single" w:sz="18" w:space="0" w:color="6CE26C"/>
@@ -6210,7 +6210,7 @@
       <w:pPr>
         <w:numPr>
           <w:ilvl w:val="0"/>
-          <w:numId w:val="10"/>
+          <w:numId w:val="11"/>
         </w:numPr>
         <w:pBdr>
           <w:left w:val="single" w:sz="18" w:space="0" w:color="6CE26C"/>
@@ -6295,7 +6295,7 @@
       <w:pPr>
         <w:numPr>
           <w:ilvl w:val="0"/>
-          <w:numId w:val="10"/>
+          <w:numId w:val="11"/>
         </w:numPr>
         <w:pBdr>
           <w:left w:val="single" w:sz="18" w:space="0" w:color="6CE26C"/>
@@ -6380,7 +6380,7 @@
       <w:pPr>
         <w:numPr>
           <w:ilvl w:val="0"/>
-          <w:numId w:val="10"/>
+          <w:numId w:val="11"/>
         </w:numPr>
         <w:pBdr>
           <w:left w:val="single" w:sz="18" w:space="0" w:color="6CE26C"/>
@@ -6409,7 +6409,7 @@
       <w:pPr>
         <w:numPr>
           <w:ilvl w:val="0"/>
-          <w:numId w:val="10"/>
+          <w:numId w:val="11"/>
         </w:numPr>
         <w:pBdr>
           <w:left w:val="single" w:sz="18" w:space="0" w:color="6CE26C"/>
@@ -6462,7 +6462,7 @@
       <w:pPr>
         <w:numPr>
           <w:ilvl w:val="0"/>
-          <w:numId w:val="10"/>
+          <w:numId w:val="11"/>
         </w:numPr>
         <w:pBdr>
           <w:left w:val="single" w:sz="18" w:space="0" w:color="6CE26C"/>
@@ -6507,6 +6507,628 @@
           <w:bdr w:val="none" w:sz="0" w:space="0" w:color="auto" w:frame="1"/>
         </w:rPr>
         <w:t> True  </w:t>
+      </w:r>
+    </w:p>
+    <w:p>
+      <w:pPr>
+        <w:numPr>
+          <w:ilvl w:val="0"/>
+          <w:numId w:val="11"/>
+        </w:numPr>
+        <w:pBdr>
+          <w:left w:val="single" w:sz="18" w:space="0" w:color="6CE26C"/>
+        </w:pBdr>
+        <w:shd w:val="clear" w:color="auto" w:fill="F8F8F8"/>
+        <w:spacing w:beforeAutospacing="1" w:after="0" w:afterAutospacing="1" w:line="210" w:lineRule="atLeast"/>
+        <w:rPr>
+          <w:rFonts w:ascii="Consolas" w:eastAsia="Times New Roman" w:hAnsi="Consolas" w:cs="Times New Roman"/>
+          <w:color w:val="5C5C5C"/>
+          <w:sz w:val="18"/>
+          <w:szCs w:val="18"/>
+        </w:rPr>
+      </w:pPr>
+      <w:r>
+        <w:rPr>
+          <w:rFonts w:ascii="Consolas" w:eastAsia="Times New Roman" w:hAnsi="Consolas" w:cs="Times New Roman"/>
+          <w:color w:val="000000"/>
+          <w:sz w:val="18"/>
+          <w:szCs w:val="18"/>
+          <w:bdr w:val="none" w:sz="0" w:space="0" w:color="auto" w:frame="1"/>
+        </w:rPr>
+        <w:t>  </w:t>
+      </w:r>
+    </w:p>
+    <w:p>
+      <w:pPr>
+        <w:numPr>
+          <w:ilvl w:val="0"/>
+          <w:numId w:val="11"/>
+        </w:numPr>
+        <w:pBdr>
+          <w:left w:val="single" w:sz="18" w:space="0" w:color="6CE26C"/>
+        </w:pBdr>
+        <w:shd w:val="clear" w:color="auto" w:fill="FFFFFF"/>
+        <w:tabs>
+          <w:tab w:val="clear" w:pos="720"/>
+        </w:tabs>
+        <w:spacing w:beforeAutospacing="1" w:after="0" w:afterAutospacing="1" w:line="210" w:lineRule="atLeast"/>
+        <w:ind w:left="180" w:firstLine="90"/>
+        <w:rPr>
+          <w:rFonts w:ascii="Consolas" w:eastAsia="Times New Roman" w:hAnsi="Consolas" w:cs="Times New Roman"/>
+          <w:color w:val="5C5C5C"/>
+          <w:sz w:val="18"/>
+          <w:szCs w:val="18"/>
+        </w:rPr>
+      </w:pPr>
+      <w:r>
+        <w:rPr>
+          <w:rFonts w:ascii="Consolas" w:eastAsia="Times New Roman" w:hAnsi="Consolas" w:cs="Times New Roman"/>
+          <w:color w:val="000000"/>
+          <w:sz w:val="18"/>
+          <w:szCs w:val="18"/>
+          <w:bdr w:val="none" w:sz="0" w:space="0" w:color="auto" w:frame="1"/>
+        </w:rPr>
+        <w:t>    </w:t>
+      </w:r>
+      <w:r>
+        <w:rPr>
+          <w:rFonts w:ascii="Consolas" w:eastAsia="Times New Roman" w:hAnsi="Consolas" w:cs="Times New Roman"/>
+          <w:b/>
+          <w:bCs/>
+          <w:color w:val="006699"/>
+          <w:sz w:val="18"/>
+          <w:szCs w:val="18"/>
+          <w:bdr w:val="none" w:sz="0" w:space="0" w:color="auto" w:frame="1"/>
+        </w:rPr>
+        <w:t>def</w:t>
+      </w:r>
+      <w:r>
+        <w:rPr>
+          <w:rFonts w:ascii="Consolas" w:eastAsia="Times New Roman" w:hAnsi="Consolas" w:cs="Times New Roman"/>
+          <w:color w:val="000000"/>
+          <w:sz w:val="18"/>
+          <w:szCs w:val="18"/>
+          <w:bdr w:val="none" w:sz="0" w:space="0" w:color="auto" w:frame="1"/>
+        </w:rPr>
+        <w:t> reverse(self):  </w:t>
+      </w:r>
+    </w:p>
+    <w:p>
+      <w:pPr>
+        <w:numPr>
+          <w:ilvl w:val="0"/>
+          <w:numId w:val="11"/>
+        </w:numPr>
+        <w:pBdr>
+          <w:left w:val="single" w:sz="18" w:space="0" w:color="6CE26C"/>
+        </w:pBdr>
+        <w:shd w:val="clear" w:color="auto" w:fill="F8F8F8"/>
+        <w:tabs>
+          <w:tab w:val="clear" w:pos="720"/>
+        </w:tabs>
+        <w:spacing w:beforeAutospacing="1" w:after="0" w:afterAutospacing="1" w:line="210" w:lineRule="atLeast"/>
+        <w:ind w:left="180" w:firstLine="90"/>
+        <w:rPr>
+          <w:rFonts w:ascii="Consolas" w:eastAsia="Times New Roman" w:hAnsi="Consolas" w:cs="Times New Roman"/>
+          <w:color w:val="5C5C5C"/>
+          <w:sz w:val="18"/>
+          <w:szCs w:val="18"/>
+        </w:rPr>
+      </w:pPr>
+      <w:r>
+        <w:rPr>
+          <w:rFonts w:ascii="Consolas" w:eastAsia="Times New Roman" w:hAnsi="Consolas" w:cs="Times New Roman"/>
+          <w:color w:val="000000"/>
+          <w:sz w:val="18"/>
+          <w:szCs w:val="18"/>
+          <w:bdr w:val="none" w:sz="0" w:space="0" w:color="auto" w:frame="1"/>
+        </w:rPr>
+        <w:t>        node = </w:t>
+      </w:r>
+      <w:proofErr w:type="spellStart"/>
+      <w:proofErr w:type="gramStart"/>
+      <w:r>
+        <w:rPr>
+          <w:rFonts w:ascii="Consolas" w:eastAsia="Times New Roman" w:hAnsi="Consolas" w:cs="Times New Roman"/>
+          <w:color w:val="000000"/>
+          <w:sz w:val="18"/>
+          <w:szCs w:val="18"/>
+          <w:bdr w:val="none" w:sz="0" w:space="0" w:color="auto" w:frame="1"/>
+        </w:rPr>
+        <w:t>self.head</w:t>
+      </w:r>
+      <w:proofErr w:type="spellEnd"/>
+      <w:proofErr w:type="gramEnd"/>
+      <w:r>
+        <w:rPr>
+          <w:rFonts w:ascii="Consolas" w:eastAsia="Times New Roman" w:hAnsi="Consolas" w:cs="Times New Roman"/>
+          <w:color w:val="000000"/>
+          <w:sz w:val="18"/>
+          <w:szCs w:val="18"/>
+          <w:bdr w:val="none" w:sz="0" w:space="0" w:color="auto" w:frame="1"/>
+        </w:rPr>
+        <w:t>  </w:t>
+      </w:r>
+    </w:p>
+    <w:p>
+      <w:pPr>
+        <w:numPr>
+          <w:ilvl w:val="0"/>
+          <w:numId w:val="11"/>
+        </w:numPr>
+        <w:pBdr>
+          <w:left w:val="single" w:sz="18" w:space="0" w:color="6CE26C"/>
+        </w:pBdr>
+        <w:shd w:val="clear" w:color="auto" w:fill="FFFFFF"/>
+        <w:tabs>
+          <w:tab w:val="clear" w:pos="720"/>
+        </w:tabs>
+        <w:spacing w:beforeAutospacing="1" w:after="0" w:afterAutospacing="1" w:line="210" w:lineRule="atLeast"/>
+        <w:ind w:left="180" w:firstLine="90"/>
+        <w:rPr>
+          <w:rFonts w:ascii="Consolas" w:eastAsia="Times New Roman" w:hAnsi="Consolas" w:cs="Times New Roman"/>
+          <w:color w:val="5C5C5C"/>
+          <w:sz w:val="18"/>
+          <w:szCs w:val="18"/>
+        </w:rPr>
+      </w:pPr>
+      <w:r>
+        <w:rPr>
+          <w:rFonts w:ascii="Consolas" w:eastAsia="Times New Roman" w:hAnsi="Consolas" w:cs="Times New Roman"/>
+          <w:color w:val="000000"/>
+          <w:sz w:val="18"/>
+          <w:szCs w:val="18"/>
+          <w:bdr w:val="none" w:sz="0" w:space="0" w:color="auto" w:frame="1"/>
+        </w:rPr>
+        <w:t>        </w:t>
+      </w:r>
+      <w:r>
+        <w:rPr>
+          <w:rFonts w:ascii="Consolas" w:eastAsia="Times New Roman" w:hAnsi="Consolas" w:cs="Times New Roman"/>
+          <w:b/>
+          <w:bCs/>
+          <w:color w:val="006699"/>
+          <w:sz w:val="18"/>
+          <w:szCs w:val="18"/>
+          <w:bdr w:val="none" w:sz="0" w:space="0" w:color="auto" w:frame="1"/>
+        </w:rPr>
+        <w:t>while</w:t>
+      </w:r>
+      <w:r>
+        <w:rPr>
+          <w:rFonts w:ascii="Consolas" w:eastAsia="Times New Roman" w:hAnsi="Consolas" w:cs="Times New Roman"/>
+          <w:color w:val="000000"/>
+          <w:sz w:val="18"/>
+          <w:szCs w:val="18"/>
+          <w:bdr w:val="none" w:sz="0" w:space="0" w:color="auto" w:frame="1"/>
+        </w:rPr>
+        <w:t> </w:t>
+      </w:r>
+      <w:proofErr w:type="gramStart"/>
+      <w:r>
+        <w:rPr>
+          <w:rFonts w:ascii="Consolas" w:eastAsia="Times New Roman" w:hAnsi="Consolas" w:cs="Times New Roman"/>
+          <w:color w:val="000000"/>
+          <w:sz w:val="18"/>
+          <w:szCs w:val="18"/>
+          <w:bdr w:val="none" w:sz="0" w:space="0" w:color="auto" w:frame="1"/>
+        </w:rPr>
+        <w:t>node !</w:t>
+      </w:r>
+      <w:proofErr w:type="gramEnd"/>
+      <w:r>
+        <w:rPr>
+          <w:rFonts w:ascii="Consolas" w:eastAsia="Times New Roman" w:hAnsi="Consolas" w:cs="Times New Roman"/>
+          <w:color w:val="000000"/>
+          <w:sz w:val="18"/>
+          <w:szCs w:val="18"/>
+          <w:bdr w:val="none" w:sz="0" w:space="0" w:color="auto" w:frame="1"/>
+        </w:rPr>
+        <w:t>= None:  </w:t>
+      </w:r>
+    </w:p>
+    <w:p>
+      <w:pPr>
+        <w:numPr>
+          <w:ilvl w:val="0"/>
+          <w:numId w:val="11"/>
+        </w:numPr>
+        <w:pBdr>
+          <w:left w:val="single" w:sz="18" w:space="0" w:color="6CE26C"/>
+        </w:pBdr>
+        <w:shd w:val="clear" w:color="auto" w:fill="F8F8F8"/>
+        <w:tabs>
+          <w:tab w:val="clear" w:pos="720"/>
+        </w:tabs>
+        <w:spacing w:beforeAutospacing="1" w:after="0" w:afterAutospacing="1" w:line="210" w:lineRule="atLeast"/>
+        <w:ind w:left="180" w:firstLine="90"/>
+        <w:rPr>
+          <w:rFonts w:ascii="Consolas" w:eastAsia="Times New Roman" w:hAnsi="Consolas" w:cs="Times New Roman"/>
+          <w:color w:val="5C5C5C"/>
+          <w:sz w:val="18"/>
+          <w:szCs w:val="18"/>
+        </w:rPr>
+      </w:pPr>
+      <w:r>
+        <w:rPr>
+          <w:rFonts w:ascii="Consolas" w:eastAsia="Times New Roman" w:hAnsi="Consolas" w:cs="Times New Roman"/>
+          <w:color w:val="000000"/>
+          <w:sz w:val="18"/>
+          <w:szCs w:val="18"/>
+          <w:bdr w:val="none" w:sz="0" w:space="0" w:color="auto" w:frame="1"/>
+        </w:rPr>
+        <w:t>            next = </w:t>
+      </w:r>
+      <w:proofErr w:type="spellStart"/>
+      <w:proofErr w:type="gramStart"/>
+      <w:r>
+        <w:rPr>
+          <w:rFonts w:ascii="Consolas" w:eastAsia="Times New Roman" w:hAnsi="Consolas" w:cs="Times New Roman"/>
+          <w:color w:val="000000"/>
+          <w:sz w:val="18"/>
+          <w:szCs w:val="18"/>
+          <w:bdr w:val="none" w:sz="0" w:space="0" w:color="auto" w:frame="1"/>
+        </w:rPr>
+        <w:t>node.next</w:t>
+      </w:r>
+      <w:proofErr w:type="spellEnd"/>
+      <w:proofErr w:type="gramEnd"/>
+      <w:r>
+        <w:rPr>
+          <w:rFonts w:ascii="Consolas" w:eastAsia="Times New Roman" w:hAnsi="Consolas" w:cs="Times New Roman"/>
+          <w:color w:val="000000"/>
+          <w:sz w:val="18"/>
+          <w:szCs w:val="18"/>
+          <w:bdr w:val="none" w:sz="0" w:space="0" w:color="auto" w:frame="1"/>
+        </w:rPr>
+        <w:t>  </w:t>
+      </w:r>
+    </w:p>
+    <w:p>
+      <w:pPr>
+        <w:numPr>
+          <w:ilvl w:val="0"/>
+          <w:numId w:val="11"/>
+        </w:numPr>
+        <w:pBdr>
+          <w:left w:val="single" w:sz="18" w:space="0" w:color="6CE26C"/>
+        </w:pBdr>
+        <w:shd w:val="clear" w:color="auto" w:fill="FFFFFF"/>
+        <w:tabs>
+          <w:tab w:val="clear" w:pos="720"/>
+        </w:tabs>
+        <w:spacing w:beforeAutospacing="1" w:after="0" w:afterAutospacing="1" w:line="210" w:lineRule="atLeast"/>
+        <w:ind w:left="180" w:firstLine="90"/>
+        <w:rPr>
+          <w:rFonts w:ascii="Consolas" w:eastAsia="Times New Roman" w:hAnsi="Consolas" w:cs="Times New Roman"/>
+          <w:color w:val="5C5C5C"/>
+          <w:sz w:val="18"/>
+          <w:szCs w:val="18"/>
+        </w:rPr>
+      </w:pPr>
+      <w:r>
+        <w:rPr>
+          <w:rFonts w:ascii="Consolas" w:eastAsia="Times New Roman" w:hAnsi="Consolas" w:cs="Times New Roman"/>
+          <w:color w:val="000000"/>
+          <w:sz w:val="18"/>
+          <w:szCs w:val="18"/>
+          <w:bdr w:val="none" w:sz="0" w:space="0" w:color="auto" w:frame="1"/>
+        </w:rPr>
+        <w:t>            </w:t>
+      </w:r>
+      <w:proofErr w:type="spellStart"/>
+      <w:proofErr w:type="gramStart"/>
+      <w:r>
+        <w:rPr>
+          <w:rFonts w:ascii="Consolas" w:eastAsia="Times New Roman" w:hAnsi="Consolas" w:cs="Times New Roman"/>
+          <w:color w:val="000000"/>
+          <w:sz w:val="18"/>
+          <w:szCs w:val="18"/>
+          <w:bdr w:val="none" w:sz="0" w:space="0" w:color="auto" w:frame="1"/>
+        </w:rPr>
+        <w:t>node.next</w:t>
+      </w:r>
+      <w:proofErr w:type="spellEnd"/>
+      <w:proofErr w:type="gramEnd"/>
+      <w:r>
+        <w:rPr>
+          <w:rFonts w:ascii="Consolas" w:eastAsia="Times New Roman" w:hAnsi="Consolas" w:cs="Times New Roman"/>
+          <w:color w:val="000000"/>
+          <w:sz w:val="18"/>
+          <w:szCs w:val="18"/>
+          <w:bdr w:val="none" w:sz="0" w:space="0" w:color="auto" w:frame="1"/>
+        </w:rPr>
+        <w:t> = </w:t>
+      </w:r>
+      <w:proofErr w:type="spellStart"/>
+      <w:r>
+        <w:rPr>
+          <w:rFonts w:ascii="Consolas" w:eastAsia="Times New Roman" w:hAnsi="Consolas" w:cs="Times New Roman"/>
+          <w:color w:val="000000"/>
+          <w:sz w:val="18"/>
+          <w:szCs w:val="18"/>
+          <w:bdr w:val="none" w:sz="0" w:space="0" w:color="auto" w:frame="1"/>
+        </w:rPr>
+        <w:t>node.prev</w:t>
+      </w:r>
+      <w:proofErr w:type="spellEnd"/>
+      <w:r>
+        <w:rPr>
+          <w:rFonts w:ascii="Consolas" w:eastAsia="Times New Roman" w:hAnsi="Consolas" w:cs="Times New Roman"/>
+          <w:color w:val="000000"/>
+          <w:sz w:val="18"/>
+          <w:szCs w:val="18"/>
+          <w:bdr w:val="none" w:sz="0" w:space="0" w:color="auto" w:frame="1"/>
+        </w:rPr>
+        <w:t>  </w:t>
+      </w:r>
+    </w:p>
+    <w:p>
+      <w:pPr>
+        <w:numPr>
+          <w:ilvl w:val="0"/>
+          <w:numId w:val="11"/>
+        </w:numPr>
+        <w:pBdr>
+          <w:left w:val="single" w:sz="18" w:space="0" w:color="6CE26C"/>
+        </w:pBdr>
+        <w:shd w:val="clear" w:color="auto" w:fill="F8F8F8"/>
+        <w:tabs>
+          <w:tab w:val="clear" w:pos="720"/>
+        </w:tabs>
+        <w:spacing w:beforeAutospacing="1" w:after="0" w:afterAutospacing="1" w:line="210" w:lineRule="atLeast"/>
+        <w:ind w:left="180" w:firstLine="90"/>
+        <w:rPr>
+          <w:rFonts w:ascii="Consolas" w:eastAsia="Times New Roman" w:hAnsi="Consolas" w:cs="Times New Roman"/>
+          <w:color w:val="5C5C5C"/>
+          <w:sz w:val="18"/>
+          <w:szCs w:val="18"/>
+        </w:rPr>
+      </w:pPr>
+      <w:r>
+        <w:rPr>
+          <w:rFonts w:ascii="Consolas" w:eastAsia="Times New Roman" w:hAnsi="Consolas" w:cs="Times New Roman"/>
+          <w:color w:val="000000"/>
+          <w:sz w:val="18"/>
+          <w:szCs w:val="18"/>
+          <w:bdr w:val="none" w:sz="0" w:space="0" w:color="auto" w:frame="1"/>
+        </w:rPr>
+        <w:t>            </w:t>
+      </w:r>
+      <w:proofErr w:type="spellStart"/>
+      <w:proofErr w:type="gramStart"/>
+      <w:r>
+        <w:rPr>
+          <w:rFonts w:ascii="Consolas" w:eastAsia="Times New Roman" w:hAnsi="Consolas" w:cs="Times New Roman"/>
+          <w:color w:val="000000"/>
+          <w:sz w:val="18"/>
+          <w:szCs w:val="18"/>
+          <w:bdr w:val="none" w:sz="0" w:space="0" w:color="auto" w:frame="1"/>
+        </w:rPr>
+        <w:t>node.prev</w:t>
+      </w:r>
+      <w:proofErr w:type="spellEnd"/>
+      <w:proofErr w:type="gramEnd"/>
+      <w:r>
+        <w:rPr>
+          <w:rFonts w:ascii="Consolas" w:eastAsia="Times New Roman" w:hAnsi="Consolas" w:cs="Times New Roman"/>
+          <w:color w:val="000000"/>
+          <w:sz w:val="18"/>
+          <w:szCs w:val="18"/>
+          <w:bdr w:val="none" w:sz="0" w:space="0" w:color="auto" w:frame="1"/>
+        </w:rPr>
+        <w:t> = next  </w:t>
+      </w:r>
+    </w:p>
+    <w:p>
+      <w:pPr>
+        <w:numPr>
+          <w:ilvl w:val="0"/>
+          <w:numId w:val="11"/>
+        </w:numPr>
+        <w:pBdr>
+          <w:left w:val="single" w:sz="18" w:space="0" w:color="6CE26C"/>
+        </w:pBdr>
+        <w:shd w:val="clear" w:color="auto" w:fill="FFFFFF"/>
+        <w:tabs>
+          <w:tab w:val="clear" w:pos="720"/>
+        </w:tabs>
+        <w:spacing w:beforeAutospacing="1" w:after="0" w:afterAutospacing="1" w:line="210" w:lineRule="atLeast"/>
+        <w:ind w:left="180" w:firstLine="90"/>
+        <w:rPr>
+          <w:rFonts w:ascii="Consolas" w:eastAsia="Times New Roman" w:hAnsi="Consolas" w:cs="Times New Roman"/>
+          <w:color w:val="5C5C5C"/>
+          <w:sz w:val="18"/>
+          <w:szCs w:val="18"/>
+        </w:rPr>
+      </w:pPr>
+      <w:r>
+        <w:rPr>
+          <w:rFonts w:ascii="Consolas" w:eastAsia="Times New Roman" w:hAnsi="Consolas" w:cs="Times New Roman"/>
+          <w:color w:val="000000"/>
+          <w:sz w:val="18"/>
+          <w:szCs w:val="18"/>
+          <w:bdr w:val="none" w:sz="0" w:space="0" w:color="auto" w:frame="1"/>
+        </w:rPr>
+        <w:t>            node = next  </w:t>
+      </w:r>
+    </w:p>
+    <w:p>
+      <w:pPr>
+        <w:numPr>
+          <w:ilvl w:val="0"/>
+          <w:numId w:val="11"/>
+        </w:numPr>
+        <w:pBdr>
+          <w:left w:val="single" w:sz="18" w:space="0" w:color="6CE26C"/>
+        </w:pBdr>
+        <w:shd w:val="clear" w:color="auto" w:fill="F8F8F8"/>
+        <w:tabs>
+          <w:tab w:val="clear" w:pos="720"/>
+        </w:tabs>
+        <w:spacing w:beforeAutospacing="1" w:after="0" w:afterAutospacing="1" w:line="210" w:lineRule="atLeast"/>
+        <w:ind w:left="180" w:firstLine="90"/>
+        <w:rPr>
+          <w:rFonts w:ascii="Consolas" w:eastAsia="Times New Roman" w:hAnsi="Consolas" w:cs="Times New Roman"/>
+          <w:color w:val="5C5C5C"/>
+          <w:sz w:val="18"/>
+          <w:szCs w:val="18"/>
+        </w:rPr>
+      </w:pPr>
+      <w:r>
+        <w:rPr>
+          <w:rFonts w:ascii="Consolas" w:eastAsia="Times New Roman" w:hAnsi="Consolas" w:cs="Times New Roman"/>
+          <w:color w:val="000000"/>
+          <w:sz w:val="18"/>
+          <w:szCs w:val="18"/>
+          <w:bdr w:val="none" w:sz="0" w:space="0" w:color="auto" w:frame="1"/>
+        </w:rPr>
+        <w:t>        </w:t>
+      </w:r>
+      <w:proofErr w:type="spellStart"/>
+      <w:proofErr w:type="gramStart"/>
+      <w:r>
+        <w:rPr>
+          <w:rFonts w:ascii="Consolas" w:eastAsia="Times New Roman" w:hAnsi="Consolas" w:cs="Times New Roman"/>
+          <w:color w:val="000000"/>
+          <w:sz w:val="18"/>
+          <w:szCs w:val="18"/>
+          <w:bdr w:val="none" w:sz="0" w:space="0" w:color="auto" w:frame="1"/>
+        </w:rPr>
+        <w:t>self.head</w:t>
+      </w:r>
+      <w:proofErr w:type="spellEnd"/>
+      <w:proofErr w:type="gramEnd"/>
+      <w:r>
+        <w:rPr>
+          <w:rFonts w:ascii="Consolas" w:eastAsia="Times New Roman" w:hAnsi="Consolas" w:cs="Times New Roman"/>
+          <w:color w:val="000000"/>
+          <w:sz w:val="18"/>
+          <w:szCs w:val="18"/>
+          <w:bdr w:val="none" w:sz="0" w:space="0" w:color="auto" w:frame="1"/>
+        </w:rPr>
+        <w:t>, </w:t>
+      </w:r>
+      <w:proofErr w:type="spellStart"/>
+      <w:r>
+        <w:rPr>
+          <w:rFonts w:ascii="Consolas" w:eastAsia="Times New Roman" w:hAnsi="Consolas" w:cs="Times New Roman"/>
+          <w:color w:val="000000"/>
+          <w:sz w:val="18"/>
+          <w:szCs w:val="18"/>
+          <w:bdr w:val="none" w:sz="0" w:space="0" w:color="auto" w:frame="1"/>
+        </w:rPr>
+        <w:t>self.tail</w:t>
+      </w:r>
+      <w:proofErr w:type="spellEnd"/>
+      <w:r>
+        <w:rPr>
+          <w:rFonts w:ascii="Consolas" w:eastAsia="Times New Roman" w:hAnsi="Consolas" w:cs="Times New Roman"/>
+          <w:color w:val="000000"/>
+          <w:sz w:val="18"/>
+          <w:szCs w:val="18"/>
+          <w:bdr w:val="none" w:sz="0" w:space="0" w:color="auto" w:frame="1"/>
+        </w:rPr>
+        <w:t> = </w:t>
+      </w:r>
+      <w:proofErr w:type="spellStart"/>
+      <w:r>
+        <w:rPr>
+          <w:rFonts w:ascii="Consolas" w:eastAsia="Times New Roman" w:hAnsi="Consolas" w:cs="Times New Roman"/>
+          <w:color w:val="000000"/>
+          <w:sz w:val="18"/>
+          <w:szCs w:val="18"/>
+          <w:bdr w:val="none" w:sz="0" w:space="0" w:color="auto" w:frame="1"/>
+        </w:rPr>
+        <w:t>self.tail</w:t>
+      </w:r>
+      <w:proofErr w:type="spellEnd"/>
+      <w:r>
+        <w:rPr>
+          <w:rFonts w:ascii="Consolas" w:eastAsia="Times New Roman" w:hAnsi="Consolas" w:cs="Times New Roman"/>
+          <w:color w:val="000000"/>
+          <w:sz w:val="18"/>
+          <w:szCs w:val="18"/>
+          <w:bdr w:val="none" w:sz="0" w:space="0" w:color="auto" w:frame="1"/>
+        </w:rPr>
+        <w:t>, </w:t>
+      </w:r>
+      <w:proofErr w:type="spellStart"/>
+      <w:r>
+        <w:rPr>
+          <w:rFonts w:ascii="Consolas" w:eastAsia="Times New Roman" w:hAnsi="Consolas" w:cs="Times New Roman"/>
+          <w:color w:val="000000"/>
+          <w:sz w:val="18"/>
+          <w:szCs w:val="18"/>
+          <w:bdr w:val="none" w:sz="0" w:space="0" w:color="auto" w:frame="1"/>
+        </w:rPr>
+        <w:t>self.head</w:t>
+      </w:r>
+      <w:proofErr w:type="spellEnd"/>
+      <w:r>
+        <w:rPr>
+          <w:rFonts w:ascii="Consolas" w:eastAsia="Times New Roman" w:hAnsi="Consolas" w:cs="Times New Roman"/>
+          <w:color w:val="000000"/>
+          <w:sz w:val="18"/>
+          <w:szCs w:val="18"/>
+          <w:bdr w:val="none" w:sz="0" w:space="0" w:color="auto" w:frame="1"/>
+        </w:rPr>
+        <w:t>  </w:t>
+      </w:r>
+    </w:p>
+    <w:p>
+      <w:pPr>
+        <w:numPr>
+          <w:ilvl w:val="0"/>
+          <w:numId w:val="11"/>
+        </w:numPr>
+        <w:pBdr>
+          <w:left w:val="single" w:sz="18" w:space="0" w:color="6CE26C"/>
+        </w:pBdr>
+        <w:shd w:val="clear" w:color="auto" w:fill="FFFFFF"/>
+        <w:tabs>
+          <w:tab w:val="clear" w:pos="720"/>
+        </w:tabs>
+        <w:spacing w:beforeAutospacing="1" w:after="0" w:afterAutospacing="1" w:line="210" w:lineRule="atLeast"/>
+        <w:ind w:left="180" w:firstLine="90"/>
+        <w:rPr>
+          <w:rFonts w:ascii="Consolas" w:eastAsia="Times New Roman" w:hAnsi="Consolas" w:cs="Times New Roman"/>
+          <w:color w:val="5C5C5C"/>
+          <w:sz w:val="18"/>
+          <w:szCs w:val="18"/>
+        </w:rPr>
+      </w:pPr>
+      <w:r>
+        <w:rPr>
+          <w:rFonts w:ascii="Consolas" w:eastAsia="Times New Roman" w:hAnsi="Consolas" w:cs="Times New Roman"/>
+          <w:color w:val="000000"/>
+          <w:sz w:val="18"/>
+          <w:szCs w:val="18"/>
+          <w:bdr w:val="none" w:sz="0" w:space="0" w:color="auto" w:frame="1"/>
+        </w:rPr>
+        <w:t>        </w:t>
+      </w:r>
+      <w:r>
+        <w:rPr>
+          <w:rFonts w:ascii="Consolas" w:eastAsia="Times New Roman" w:hAnsi="Consolas" w:cs="Times New Roman"/>
+          <w:b/>
+          <w:bCs/>
+          <w:color w:val="006699"/>
+          <w:sz w:val="18"/>
+          <w:szCs w:val="18"/>
+          <w:bdr w:val="none" w:sz="0" w:space="0" w:color="auto" w:frame="1"/>
+        </w:rPr>
+        <w:t>return</w:t>
+      </w:r>
+      <w:r>
+        <w:rPr>
+          <w:rFonts w:ascii="Consolas" w:eastAsia="Times New Roman" w:hAnsi="Consolas" w:cs="Times New Roman"/>
+          <w:color w:val="000000"/>
+          <w:sz w:val="18"/>
+          <w:szCs w:val="18"/>
+          <w:bdr w:val="none" w:sz="0" w:space="0" w:color="auto" w:frame="1"/>
+        </w:rPr>
+        <w:t> self  </w:t>
       </w:r>
     </w:p>
     <w:p/>
@@ -6761,34 +7383,6 @@
       </w:pPr>
     </w:p>
     <w:p>
-      <w:pPr>
-        <w:rPr>
-          <w:bdr w:val="none" w:sz="0" w:space="0" w:color="auto" w:frame="1"/>
-        </w:rPr>
-      </w:pPr>
-    </w:p>
-    <w:p>
-      <w:pPr>
-        <w:rPr>
-          <w:bdr w:val="none" w:sz="0" w:space="0" w:color="auto" w:frame="1"/>
-        </w:rPr>
-      </w:pPr>
-    </w:p>
-    <w:p>
-      <w:pPr>
-        <w:rPr>
-          <w:bdr w:val="none" w:sz="0" w:space="0" w:color="auto" w:frame="1"/>
-        </w:rPr>
-        <w:sectPr>
-          <w:type w:val="continuous"/>
-          <w:pgSz w:w="12240" w:h="15840"/>
-          <w:pgMar w:top="720" w:right="720" w:bottom="720" w:left="720" w:header="720" w:footer="720" w:gutter="0"/>
-          <w:cols w:num="2" w:space="720"/>
-          <w:docGrid w:linePitch="360"/>
-        </w:sectPr>
-      </w:pPr>
-    </w:p>
-    <w:p>
       <w:r>
         <w:rPr>
           <w:b/>
@@ -6914,9 +7508,95 @@
     </w:p>
     <w:p>
       <w:pPr>
-        <w:rPr>
-          <w:bdr w:val="none" w:sz="0" w:space="0" w:color="auto" w:frame="1"/>
-        </w:rPr>
+        <w:pStyle w:val="Heading3"/>
+        <w:rPr>
+          <w:bdr w:val="none" w:sz="0" w:space="0" w:color="auto" w:frame="1"/>
+        </w:rPr>
+      </w:pPr>
+      <w:r>
+        <w:rPr>
+          <w:bdr w:val="none" w:sz="0" w:space="0" w:color="auto" w:frame="1"/>
+        </w:rPr>
+        <w:t xml:space="preserve">Doubly Linked </w:t>
+      </w:r>
+      <w:r>
+        <w:rPr>
+          <w:bdr w:val="none" w:sz="0" w:space="0" w:color="auto" w:frame="1"/>
+        </w:rPr>
+        <w:t>Big O</w:t>
+      </w:r>
+    </w:p>
+    <w:p>
+      <w:pPr>
+        <w:pStyle w:val="ListParagraph"/>
+        <w:numPr>
+          <w:ilvl w:val="0"/>
+          <w:numId w:val="12"/>
+        </w:numPr>
+        <w:spacing w:after="0"/>
+      </w:pPr>
+      <w:r>
+        <w:t xml:space="preserve">Insertion = </w:t>
+      </w:r>
+      <w:proofErr w:type="gramStart"/>
+      <w:r>
+        <w:t>O(</w:t>
+      </w:r>
+      <w:proofErr w:type="gramEnd"/>
+      <w:r>
+        <w:t>1)</w:t>
+      </w:r>
+    </w:p>
+    <w:p>
+      <w:pPr>
+        <w:pStyle w:val="ListParagraph"/>
+        <w:numPr>
+          <w:ilvl w:val="0"/>
+          <w:numId w:val="12"/>
+        </w:numPr>
+        <w:spacing w:after="0"/>
+      </w:pPr>
+      <w:r>
+        <w:t xml:space="preserve">Deletion = </w:t>
+      </w:r>
+      <w:proofErr w:type="gramStart"/>
+      <w:r>
+        <w:t>O(</w:t>
+      </w:r>
+      <w:proofErr w:type="gramEnd"/>
+      <w:r>
+        <w:t>1)</w:t>
+      </w:r>
+    </w:p>
+    <w:p>
+      <w:pPr>
+        <w:pStyle w:val="ListParagraph"/>
+        <w:numPr>
+          <w:ilvl w:val="0"/>
+          <w:numId w:val="12"/>
+        </w:numPr>
+        <w:spacing w:after="0"/>
+      </w:pPr>
+      <w:r>
+        <w:t>Searching = O(n)</w:t>
+      </w:r>
+    </w:p>
+    <w:p>
+      <w:pPr>
+        <w:pStyle w:val="ListParagraph"/>
+        <w:numPr>
+          <w:ilvl w:val="0"/>
+          <w:numId w:val="12"/>
+        </w:numPr>
+        <w:spacing w:after="0"/>
+      </w:pPr>
+      <w:r>
+        <w:t>Access = O(n)</w:t>
+      </w:r>
+    </w:p>
+    <w:p>
+      <w:pPr>
+        <w:spacing w:after="0"/>
         <w:sectPr>
           <w:type w:val="continuous"/>
           <w:pgSz w:w="12240" w:h="15840"/>
@@ -7615,6 +8295,119 @@
     </w:lvl>
   </w:abstractNum>
   <w:abstractNum w:abstractNumId="5" w15:restartNumberingAfterBreak="0">
+    <w:nsid w:val="39D43A02"/>
+    <w:multiLevelType w:val="multilevel"/>
+    <w:tmpl w:val="56627C12"/>
+    <w:lvl w:ilvl="0">
+      <w:start w:val="1"/>
+      <w:numFmt w:val="decimal"/>
+      <w:lvlText w:val="%1."/>
+      <w:lvlJc w:val="left"/>
+      <w:pPr>
+        <w:tabs>
+          <w:tab w:val="num" w:pos="720"/>
+        </w:tabs>
+        <w:ind w:left="720" w:hanging="360"/>
+      </w:pPr>
+    </w:lvl>
+    <w:lvl w:ilvl="1" w:tentative="1">
+      <w:start w:val="1"/>
+      <w:numFmt w:val="decimal"/>
+      <w:lvlText w:val="%2."/>
+      <w:lvlJc w:val="left"/>
+      <w:pPr>
+        <w:tabs>
+          <w:tab w:val="num" w:pos="1440"/>
+        </w:tabs>
+        <w:ind w:left="1440" w:hanging="360"/>
+      </w:pPr>
+    </w:lvl>
+    <w:lvl w:ilvl="2" w:tentative="1">
+      <w:start w:val="1"/>
+      <w:numFmt w:val="decimal"/>
+      <w:lvlText w:val="%3."/>
+      <w:lvlJc w:val="left"/>
+      <w:pPr>
+        <w:tabs>
+          <w:tab w:val="num" w:pos="2160"/>
+        </w:tabs>
+        <w:ind w:left="2160" w:hanging="360"/>
+      </w:pPr>
+    </w:lvl>
+    <w:lvl w:ilvl="3" w:tentative="1">
+      <w:start w:val="1"/>
+      <w:numFmt w:val="decimal"/>
+      <w:lvlText w:val="%4."/>
+      <w:lvlJc w:val="left"/>
+      <w:pPr>
+        <w:tabs>
+          <w:tab w:val="num" w:pos="2880"/>
+        </w:tabs>
+        <w:ind w:left="2880" w:hanging="360"/>
+      </w:pPr>
+    </w:lvl>
+    <w:lvl w:ilvl="4" w:tentative="1">
+      <w:start w:val="1"/>
+      <w:numFmt w:val="decimal"/>
+      <w:lvlText w:val="%5."/>
+      <w:lvlJc w:val="left"/>
+      <w:pPr>
+        <w:tabs>
+          <w:tab w:val="num" w:pos="3600"/>
+        </w:tabs>
+        <w:ind w:left="3600" w:hanging="360"/>
+      </w:pPr>
+    </w:lvl>
+    <w:lvl w:ilvl="5" w:tentative="1">
+      <w:start w:val="1"/>
+      <w:numFmt w:val="decimal"/>
+      <w:lvlText w:val="%6."/>
+      <w:lvlJc w:val="left"/>
+      <w:pPr>
+        <w:tabs>
+          <w:tab w:val="num" w:pos="4320"/>
+        </w:tabs>
+        <w:ind w:left="4320" w:hanging="360"/>
+      </w:pPr>
+    </w:lvl>
+    <w:lvl w:ilvl="6" w:tentative="1">
+      <w:start w:val="1"/>
+      <w:numFmt w:val="decimal"/>
+      <w:lvlText w:val="%7."/>
+      <w:lvlJc w:val="left"/>
+      <w:pPr>
+        <w:tabs>
+          <w:tab w:val="num" w:pos="5040"/>
+        </w:tabs>
+        <w:ind w:left="5040" w:hanging="360"/>
+      </w:pPr>
+    </w:lvl>
+    <w:lvl w:ilvl="7" w:tentative="1">
+      <w:start w:val="1"/>
+      <w:numFmt w:val="decimal"/>
+      <w:lvlText w:val="%8."/>
+      <w:lvlJc w:val="left"/>
+      <w:pPr>
+        <w:tabs>
+          <w:tab w:val="num" w:pos="5760"/>
+        </w:tabs>
+        <w:ind w:left="5760" w:hanging="360"/>
+      </w:pPr>
+    </w:lvl>
+    <w:lvl w:ilvl="8" w:tentative="1">
+      <w:start w:val="1"/>
+      <w:numFmt w:val="decimal"/>
+      <w:lvlText w:val="%9."/>
+      <w:lvlJc w:val="left"/>
+      <w:pPr>
+        <w:tabs>
+          <w:tab w:val="num" w:pos="6480"/>
+        </w:tabs>
+        <w:ind w:left="6480" w:hanging="360"/>
+      </w:pPr>
+    </w:lvl>
+  </w:abstractNum>
+  <w:abstractNum w:abstractNumId="6" w15:restartNumberingAfterBreak="0">
     <w:nsid w:val="45AD3B3E"/>
     <w:multiLevelType w:val="hybridMultilevel"/>
     <w:tmpl w:val="0C764E9E"/>
@@ -7700,7 +8493,7 @@
       </w:pPr>
     </w:lvl>
   </w:abstractNum>
-  <w:abstractNum w:abstractNumId="6" w15:restartNumberingAfterBreak="0">
+  <w:abstractNum w:abstractNumId="7" w15:restartNumberingAfterBreak="0">
     <w:nsid w:val="4AD5196A"/>
     <w:multiLevelType w:val="hybridMultilevel"/>
     <w:tmpl w:val="3A0C6138"/>
@@ -7813,7 +8606,7 @@
       </w:rPr>
     </w:lvl>
   </w:abstractNum>
-  <w:abstractNum w:abstractNumId="7" w15:restartNumberingAfterBreak="0">
+  <w:abstractNum w:abstractNumId="8" w15:restartNumberingAfterBreak="0">
     <w:nsid w:val="5B21538C"/>
     <w:multiLevelType w:val="multilevel"/>
     <w:tmpl w:val="EF24DDCE"/>
@@ -7926,7 +8719,7 @@
       </w:pPr>
     </w:lvl>
   </w:abstractNum>
-  <w:abstractNum w:abstractNumId="8" w15:restartNumberingAfterBreak="0">
+  <w:abstractNum w:abstractNumId="9" w15:restartNumberingAfterBreak="0">
     <w:nsid w:val="6CD0381B"/>
     <w:multiLevelType w:val="multilevel"/>
     <w:tmpl w:val="5FCC6820"/>
@@ -8039,7 +8832,7 @@
       </w:pPr>
     </w:lvl>
   </w:abstractNum>
-  <w:abstractNum w:abstractNumId="9" w15:restartNumberingAfterBreak="0">
+  <w:abstractNum w:abstractNumId="10" w15:restartNumberingAfterBreak="0">
     <w:nsid w:val="72364684"/>
     <w:multiLevelType w:val="multilevel"/>
     <w:tmpl w:val="08AE5E9A"/>
@@ -8150,6 +8943,119 @@
         </w:tabs>
         <w:ind w:left="6480" w:hanging="360"/>
       </w:pPr>
+    </w:lvl>
+  </w:abstractNum>
+  <w:abstractNum w:abstractNumId="11" w15:restartNumberingAfterBreak="0">
+    <w:nsid w:val="7F3E4A5C"/>
+    <w:multiLevelType w:val="hybridMultilevel"/>
+    <w:tmpl w:val="F85454A6"/>
+    <w:lvl w:ilvl="0" w:tplc="04090001">
+      <w:start w:val="1"/>
+      <w:numFmt w:val="bullet"/>
+      <w:lvlText w:val=""/>
+      <w:lvlJc w:val="left"/>
+      <w:pPr>
+        <w:ind w:left="720" w:hanging="360"/>
+      </w:pPr>
+      <w:rPr>
+        <w:rFonts w:ascii="Symbol" w:hAnsi="Symbol" w:hint="default"/>
+      </w:rPr>
+    </w:lvl>
+    <w:lvl w:ilvl="1" w:tplc="04090003" w:tentative="1">
+      <w:start w:val="1"/>
+      <w:numFmt w:val="bullet"/>
+      <w:lvlText w:val="o"/>
+      <w:lvlJc w:val="left"/>
+      <w:pPr>
+        <w:ind w:left="1440" w:hanging="360"/>
+      </w:pPr>
+      <w:rPr>
+        <w:rFonts w:ascii="Courier New" w:hAnsi="Courier New" w:cs="Courier New" w:hint="default"/>
+      </w:rPr>
+    </w:lvl>
+    <w:lvl w:ilvl="2" w:tplc="04090005" w:tentative="1">
+      <w:start w:val="1"/>
+      <w:numFmt w:val="bullet"/>
+      <w:lvlText w:val=""/>
+      <w:lvlJc w:val="left"/>
+      <w:pPr>
+        <w:ind w:left="2160" w:hanging="360"/>
+      </w:pPr>
+      <w:rPr>
+        <w:rFonts w:ascii="Wingdings" w:hAnsi="Wingdings" w:hint="default"/>
+      </w:rPr>
+    </w:lvl>
+    <w:lvl w:ilvl="3" w:tplc="04090001" w:tentative="1">
+      <w:start w:val="1"/>
+      <w:numFmt w:val="bullet"/>
+      <w:lvlText w:val=""/>
+      <w:lvlJc w:val="left"/>
+      <w:pPr>
+        <w:ind w:left="2880" w:hanging="360"/>
+      </w:pPr>
+      <w:rPr>
+        <w:rFonts w:ascii="Symbol" w:hAnsi="Symbol" w:hint="default"/>
+      </w:rPr>
+    </w:lvl>
+    <w:lvl w:ilvl="4" w:tplc="04090003" w:tentative="1">
+      <w:start w:val="1"/>
+      <w:numFmt w:val="bullet"/>
+      <w:lvlText w:val="o"/>
+      <w:lvlJc w:val="left"/>
+      <w:pPr>
+        <w:ind w:left="3600" w:hanging="360"/>
+      </w:pPr>
+      <w:rPr>
+        <w:rFonts w:ascii="Courier New" w:hAnsi="Courier New" w:cs="Courier New" w:hint="default"/>
+      </w:rPr>
+    </w:lvl>
+    <w:lvl w:ilvl="5" w:tplc="04090005" w:tentative="1">
+      <w:start w:val="1"/>
+      <w:numFmt w:val="bullet"/>
+      <w:lvlText w:val=""/>
+      <w:lvlJc w:val="left"/>
+      <w:pPr>
+        <w:ind w:left="4320" w:hanging="360"/>
+      </w:pPr>
+      <w:rPr>
+        <w:rFonts w:ascii="Wingdings" w:hAnsi="Wingdings" w:hint="default"/>
+      </w:rPr>
+    </w:lvl>
+    <w:lvl w:ilvl="6" w:tplc="04090001" w:tentative="1">
+      <w:start w:val="1"/>
+      <w:numFmt w:val="bullet"/>
+      <w:lvlText w:val=""/>
+      <w:lvlJc w:val="left"/>
+      <w:pPr>
+        <w:ind w:left="5040" w:hanging="360"/>
+      </w:pPr>
+      <w:rPr>
+        <w:rFonts w:ascii="Symbol" w:hAnsi="Symbol" w:hint="default"/>
+      </w:rPr>
+    </w:lvl>
+    <w:lvl w:ilvl="7" w:tplc="04090003" w:tentative="1">
+      <w:start w:val="1"/>
+      <w:numFmt w:val="bullet"/>
+      <w:lvlText w:val="o"/>
+      <w:lvlJc w:val="left"/>
+      <w:pPr>
+        <w:ind w:left="5760" w:hanging="360"/>
+      </w:pPr>
+      <w:rPr>
+        <w:rFonts w:ascii="Courier New" w:hAnsi="Courier New" w:cs="Courier New" w:hint="default"/>
+      </w:rPr>
+    </w:lvl>
+    <w:lvl w:ilvl="8" w:tplc="04090005" w:tentative="1">
+      <w:start w:val="1"/>
+      <w:numFmt w:val="bullet"/>
+      <w:lvlText w:val=""/>
+      <w:lvlJc w:val="left"/>
+      <w:pPr>
+        <w:ind w:left="6480" w:hanging="360"/>
+      </w:pPr>
+      <w:rPr>
+        <w:rFonts w:ascii="Wingdings" w:hAnsi="Wingdings" w:hint="default"/>
+      </w:rPr>
     </w:lvl>
   </w:abstractNum>
   <w:num w:numId="1">
@@ -8159,7 +9065,7 @@
     <w:abstractNumId w:val="0"/>
   </w:num>
   <w:num w:numId="3">
-    <w:abstractNumId w:val="6"/>
+    <w:abstractNumId w:val="7"/>
   </w:num>
   <w:num w:numId="4">
     <w:abstractNumId w:val="4"/>
@@ -8171,16 +9077,22 @@
     <w:abstractNumId w:val="2"/>
   </w:num>
   <w:num w:numId="7">
+    <w:abstractNumId w:val="6"/>
+  </w:num>
+  <w:num w:numId="8">
+    <w:abstractNumId w:val="10"/>
+  </w:num>
+  <w:num w:numId="9">
+    <w:abstractNumId w:val="9"/>
+  </w:num>
+  <w:num w:numId="10">
+    <w:abstractNumId w:val="8"/>
+  </w:num>
+  <w:num w:numId="11">
     <w:abstractNumId w:val="5"/>
   </w:num>
-  <w:num w:numId="8">
-    <w:abstractNumId w:val="9"/>
-  </w:num>
-  <w:num w:numId="9">
-    <w:abstractNumId w:val="8"/>
-  </w:num>
-  <w:num w:numId="10">
-    <w:abstractNumId w:val="7"/>
+  <w:num w:numId="12">
+    <w:abstractNumId w:val="11"/>
   </w:num>
 </w:numbering>
 </file>
@@ -8626,9 +9538,32 @@
       <w:szCs w:val="26"/>
     </w:rPr>
   </w:style>
+  <w:style w:type="paragraph" w:styleId="Heading3">
+    <w:name w:val="heading 3"/>
+    <w:basedOn w:val="Normal"/>
+    <w:next w:val="Normal"/>
+    <w:link w:val="Heading3Char"/>
+    <w:uiPriority w:val="9"/>
+    <w:unhideWhenUsed/>
+    <w:qFormat/>
+    <w:rsid w:val="005E224E"/>
+    <w:pPr>
+      <w:keepNext/>
+      <w:keepLines/>
+      <w:spacing w:before="40" w:after="0"/>
+      <w:outlineLvl w:val="2"/>
+    </w:pPr>
+    <w:rPr>
+      <w:rFonts w:asciiTheme="majorHAnsi" w:eastAsiaTheme="majorEastAsia" w:hAnsiTheme="majorHAnsi" w:cstheme="majorBidi"/>
+      <w:color w:val="1F3763" w:themeColor="accent1" w:themeShade="7F"/>
+      <w:sz w:val="24"/>
+      <w:szCs w:val="24"/>
+    </w:rPr>
+  </w:style>
   <w:style w:type="character" w:default="1" w:styleId="DefaultParagraphFont">
     <w:name w:val="Default Paragraph Font"/>
     <w:uiPriority w:val="1"/>
+    <w:semiHidden/>
     <w:unhideWhenUsed/>
   </w:style>
   <w:style w:type="table" w:default="1" w:styleId="TableNormal">
@@ -8801,6 +9736,19 @@
       <w:color w:val="2F5496" w:themeColor="accent1" w:themeShade="BF"/>
       <w:sz w:val="26"/>
       <w:szCs w:val="26"/>
+    </w:rPr>
+  </w:style>
+  <w:style w:type="character" w:customStyle="1" w:styleId="Heading3Char">
+    <w:name w:val="Heading 3 Char"/>
+    <w:basedOn w:val="DefaultParagraphFont"/>
+    <w:link w:val="Heading3"/>
+    <w:uiPriority w:val="9"/>
+    <w:rsid w:val="005E224E"/>
+    <w:rPr>
+      <w:rFonts w:asciiTheme="majorHAnsi" w:eastAsiaTheme="majorEastAsia" w:hAnsiTheme="majorHAnsi" w:cstheme="majorBidi"/>
+      <w:color w:val="1F3763" w:themeColor="accent1" w:themeShade="7F"/>
+      <w:sz w:val="24"/>
+      <w:szCs w:val="24"/>
     </w:rPr>
   </w:style>
 </w:styles>
@@ -9106,7 +10054,7 @@
 </file>
 
 <file path=customXml/itemProps1.xml><?xml version="1.0" encoding="utf-8"?>
-<ds:datastoreItem xmlns:ds="http://schemas.openxmlformats.org/officeDocument/2006/customXml" ds:itemID="{D0D44286-D225-47A3-9670-52F8E41EBDD9}">
+<ds:datastoreItem xmlns:ds="http://schemas.openxmlformats.org/officeDocument/2006/customXml" ds:itemID="{BBC2AA7C-138B-42C6-9C48-54B394A19262}">
   <ds:schemaRefs>
     <ds:schemaRef ds:uri="http://schemas.openxmlformats.org/officeDocument/2006/bibliography"/>
   </ds:schemaRefs>

</xml_diff>

<commit_message>
updated my linked list data structures and word docs
</commit_message>
<xml_diff>
--- a/Python/Linked Lists/double_linked_list.docx
+++ b/Python/Linked Lists/double_linked_list.docx
@@ -17,7 +17,7 @@
       <w:pPr>
         <w:numPr>
           <w:ilvl w:val="0"/>
-          <w:numId w:val="11"/>
+          <w:numId w:val="13"/>
         </w:numPr>
         <w:pBdr>
           <w:left w:val="single" w:sz="18" w:space="0" w:color="6CE26C"/>
@@ -58,7 +58,7 @@
       <w:pPr>
         <w:numPr>
           <w:ilvl w:val="0"/>
-          <w:numId w:val="11"/>
+          <w:numId w:val="13"/>
         </w:numPr>
         <w:pBdr>
           <w:left w:val="single" w:sz="18" w:space="0" w:color="6CE26C"/>
@@ -153,7 +153,7 @@
       <w:pPr>
         <w:numPr>
           <w:ilvl w:val="0"/>
-          <w:numId w:val="11"/>
+          <w:numId w:val="13"/>
         </w:numPr>
         <w:pBdr>
           <w:left w:val="single" w:sz="18" w:space="0" w:color="6CE26C"/>
@@ -204,7 +204,7 @@
       <w:pPr>
         <w:numPr>
           <w:ilvl w:val="0"/>
-          <w:numId w:val="11"/>
+          <w:numId w:val="13"/>
         </w:numPr>
         <w:pBdr>
           <w:left w:val="single" w:sz="18" w:space="0" w:color="6CE26C"/>
@@ -257,7 +257,7 @@
       <w:pPr>
         <w:numPr>
           <w:ilvl w:val="0"/>
-          <w:numId w:val="11"/>
+          <w:numId w:val="13"/>
         </w:numPr>
         <w:pBdr>
           <w:left w:val="single" w:sz="18" w:space="0" w:color="6CE26C"/>
@@ -310,7 +310,7 @@
       <w:pPr>
         <w:numPr>
           <w:ilvl w:val="0"/>
-          <w:numId w:val="11"/>
+          <w:numId w:val="13"/>
         </w:numPr>
         <w:pBdr>
           <w:left w:val="single" w:sz="18" w:space="0" w:color="6CE26C"/>
@@ -339,7 +339,7 @@
       <w:pPr>
         <w:numPr>
           <w:ilvl w:val="0"/>
-          <w:numId w:val="11"/>
+          <w:numId w:val="13"/>
         </w:numPr>
         <w:pBdr>
           <w:left w:val="single" w:sz="18" w:space="0" w:color="6CE26C"/>
@@ -402,7 +402,7 @@
       <w:pPr>
         <w:numPr>
           <w:ilvl w:val="0"/>
-          <w:numId w:val="11"/>
+          <w:numId w:val="13"/>
         </w:numPr>
         <w:pBdr>
           <w:left w:val="single" w:sz="18" w:space="0" w:color="6CE26C"/>
@@ -475,7 +475,7 @@
       <w:pPr>
         <w:numPr>
           <w:ilvl w:val="0"/>
-          <w:numId w:val="11"/>
+          <w:numId w:val="13"/>
         </w:numPr>
         <w:pBdr>
           <w:left w:val="single" w:sz="18" w:space="0" w:color="6CE26C"/>
@@ -528,7 +528,7 @@
       <w:pPr>
         <w:numPr>
           <w:ilvl w:val="0"/>
-          <w:numId w:val="11"/>
+          <w:numId w:val="13"/>
         </w:numPr>
         <w:pBdr>
           <w:left w:val="single" w:sz="18" w:space="0" w:color="6CE26C"/>
@@ -581,7 +581,7 @@
       <w:pPr>
         <w:numPr>
           <w:ilvl w:val="0"/>
-          <w:numId w:val="11"/>
+          <w:numId w:val="13"/>
         </w:numPr>
         <w:pBdr>
           <w:left w:val="single" w:sz="18" w:space="0" w:color="6CE26C"/>
@@ -634,7 +634,7 @@
       <w:pPr>
         <w:numPr>
           <w:ilvl w:val="0"/>
-          <w:numId w:val="11"/>
+          <w:numId w:val="13"/>
         </w:numPr>
         <w:pBdr>
           <w:left w:val="single" w:sz="18" w:space="0" w:color="6CE26C"/>
@@ -663,7 +663,7 @@
       <w:pPr>
         <w:numPr>
           <w:ilvl w:val="0"/>
-          <w:numId w:val="11"/>
+          <w:numId w:val="13"/>
         </w:numPr>
         <w:pBdr>
           <w:left w:val="single" w:sz="18" w:space="0" w:color="6CE26C"/>
@@ -736,7 +736,7 @@
       <w:pPr>
         <w:numPr>
           <w:ilvl w:val="0"/>
-          <w:numId w:val="11"/>
+          <w:numId w:val="13"/>
         </w:numPr>
         <w:pBdr>
           <w:left w:val="single" w:sz="18" w:space="0" w:color="6CE26C"/>
@@ -758,36 +758,14 @@
           <w:szCs w:val="18"/>
           <w:bdr w:val="none" w:sz="0" w:space="0" w:color="auto" w:frame="1"/>
         </w:rPr>
-        <w:t>        </w:t>
-      </w:r>
-      <w:proofErr w:type="spellStart"/>
-      <w:r>
-        <w:rPr>
-          <w:rFonts w:ascii="Consolas" w:eastAsia="Times New Roman" w:hAnsi="Consolas" w:cs="Times New Roman"/>
-          <w:color w:val="000000"/>
-          <w:sz w:val="18"/>
-          <w:szCs w:val="18"/>
-          <w:bdr w:val="none" w:sz="0" w:space="0" w:color="auto" w:frame="1"/>
-        </w:rPr>
-        <w:t>new_node</w:t>
-      </w:r>
-      <w:proofErr w:type="spellEnd"/>
-      <w:r>
-        <w:rPr>
-          <w:rFonts w:ascii="Consolas" w:eastAsia="Times New Roman" w:hAnsi="Consolas" w:cs="Times New Roman"/>
-          <w:color w:val="000000"/>
-          <w:sz w:val="18"/>
-          <w:szCs w:val="18"/>
-          <w:bdr w:val="none" w:sz="0" w:space="0" w:color="auto" w:frame="1"/>
-        </w:rPr>
-        <w:t> = Node(data)  </w:t>
-      </w:r>
-    </w:p>
-    <w:p>
-      <w:pPr>
-        <w:numPr>
-          <w:ilvl w:val="0"/>
-          <w:numId w:val="11"/>
+        <w:t>        node = Node(data)  </w:t>
+      </w:r>
+    </w:p>
+    <w:p>
+      <w:pPr>
+        <w:numPr>
+          <w:ilvl w:val="0"/>
+          <w:numId w:val="13"/>
         </w:numPr>
         <w:pBdr>
           <w:left w:val="single" w:sz="18" w:space="0" w:color="6CE26C"/>
@@ -862,7 +840,7 @@
       <w:pPr>
         <w:numPr>
           <w:ilvl w:val="0"/>
-          <w:numId w:val="11"/>
+          <w:numId w:val="13"/>
         </w:numPr>
         <w:pBdr>
           <w:left w:val="single" w:sz="18" w:space="0" w:color="6CE26C"/>
@@ -908,36 +886,14 @@
           <w:szCs w:val="18"/>
           <w:bdr w:val="none" w:sz="0" w:space="0" w:color="auto" w:frame="1"/>
         </w:rPr>
-        <w:t> = </w:t>
-      </w:r>
-      <w:proofErr w:type="spellStart"/>
-      <w:r>
-        <w:rPr>
-          <w:rFonts w:ascii="Consolas" w:eastAsia="Times New Roman" w:hAnsi="Consolas" w:cs="Times New Roman"/>
-          <w:color w:val="000000"/>
-          <w:sz w:val="18"/>
-          <w:szCs w:val="18"/>
-          <w:bdr w:val="none" w:sz="0" w:space="0" w:color="auto" w:frame="1"/>
-        </w:rPr>
-        <w:t>new_node</w:t>
-      </w:r>
-      <w:proofErr w:type="spellEnd"/>
-      <w:r>
-        <w:rPr>
-          <w:rFonts w:ascii="Consolas" w:eastAsia="Times New Roman" w:hAnsi="Consolas" w:cs="Times New Roman"/>
-          <w:color w:val="000000"/>
-          <w:sz w:val="18"/>
-          <w:szCs w:val="18"/>
-          <w:bdr w:val="none" w:sz="0" w:space="0" w:color="auto" w:frame="1"/>
-        </w:rPr>
-        <w:t>  </w:t>
-      </w:r>
-    </w:p>
-    <w:p>
-      <w:pPr>
-        <w:numPr>
-          <w:ilvl w:val="0"/>
-          <w:numId w:val="11"/>
+        <w:t> = node  </w:t>
+      </w:r>
+    </w:p>
+    <w:p>
+      <w:pPr>
+        <w:numPr>
+          <w:ilvl w:val="0"/>
+          <w:numId w:val="13"/>
         </w:numPr>
         <w:pBdr>
           <w:left w:val="single" w:sz="18" w:space="0" w:color="6CE26C"/>
@@ -983,36 +939,14 @@
           <w:szCs w:val="18"/>
           <w:bdr w:val="none" w:sz="0" w:space="0" w:color="auto" w:frame="1"/>
         </w:rPr>
-        <w:t> = </w:t>
-      </w:r>
-      <w:proofErr w:type="spellStart"/>
-      <w:r>
-        <w:rPr>
-          <w:rFonts w:ascii="Consolas" w:eastAsia="Times New Roman" w:hAnsi="Consolas" w:cs="Times New Roman"/>
-          <w:color w:val="000000"/>
-          <w:sz w:val="18"/>
-          <w:szCs w:val="18"/>
-          <w:bdr w:val="none" w:sz="0" w:space="0" w:color="auto" w:frame="1"/>
-        </w:rPr>
-        <w:t>new_node</w:t>
-      </w:r>
-      <w:proofErr w:type="spellEnd"/>
-      <w:r>
-        <w:rPr>
-          <w:rFonts w:ascii="Consolas" w:eastAsia="Times New Roman" w:hAnsi="Consolas" w:cs="Times New Roman"/>
-          <w:color w:val="000000"/>
-          <w:sz w:val="18"/>
-          <w:szCs w:val="18"/>
-          <w:bdr w:val="none" w:sz="0" w:space="0" w:color="auto" w:frame="1"/>
-        </w:rPr>
-        <w:t>  </w:t>
-      </w:r>
-    </w:p>
-    <w:p>
-      <w:pPr>
-        <w:numPr>
-          <w:ilvl w:val="0"/>
-          <w:numId w:val="11"/>
+        <w:t> = node  </w:t>
+      </w:r>
+    </w:p>
+    <w:p>
+      <w:pPr>
+        <w:numPr>
+          <w:ilvl w:val="0"/>
+          <w:numId w:val="13"/>
         </w:numPr>
         <w:pBdr>
           <w:left w:val="single" w:sz="18" w:space="0" w:color="6CE26C"/>
@@ -1063,7 +997,7 @@
       <w:pPr>
         <w:numPr>
           <w:ilvl w:val="0"/>
-          <w:numId w:val="11"/>
+          <w:numId w:val="13"/>
         </w:numPr>
         <w:pBdr>
           <w:left w:val="single" w:sz="18" w:space="0" w:color="6CE26C"/>
@@ -1119,70 +1053,38 @@
           <w:szCs w:val="18"/>
           <w:bdr w:val="none" w:sz="0" w:space="0" w:color="auto" w:frame="1"/>
         </w:rPr>
-        <w:t> = </w:t>
+        <w:t> = node  </w:t>
+      </w:r>
+    </w:p>
+    <w:p>
+      <w:pPr>
+        <w:numPr>
+          <w:ilvl w:val="0"/>
+          <w:numId w:val="13"/>
+        </w:numPr>
+        <w:pBdr>
+          <w:left w:val="single" w:sz="18" w:space="0" w:color="6CE26C"/>
+        </w:pBdr>
+        <w:shd w:val="clear" w:color="auto" w:fill="F8F8F8"/>
+        <w:spacing w:beforeAutospacing="1" w:after="0" w:afterAutospacing="1" w:line="210" w:lineRule="atLeast"/>
+        <w:rPr>
+          <w:rFonts w:ascii="Consolas" w:eastAsia="Times New Roman" w:hAnsi="Consolas" w:cs="Times New Roman"/>
+          <w:color w:val="5C5C5C"/>
+          <w:sz w:val="18"/>
+          <w:szCs w:val="18"/>
+        </w:rPr>
+      </w:pPr>
+      <w:r>
+        <w:rPr>
+          <w:rFonts w:ascii="Consolas" w:eastAsia="Times New Roman" w:hAnsi="Consolas" w:cs="Times New Roman"/>
+          <w:color w:val="000000"/>
+          <w:sz w:val="18"/>
+          <w:szCs w:val="18"/>
+          <w:bdr w:val="none" w:sz="0" w:space="0" w:color="auto" w:frame="1"/>
+        </w:rPr>
+        <w:t>            </w:t>
       </w:r>
       <w:proofErr w:type="spellStart"/>
-      <w:r>
-        <w:rPr>
-          <w:rFonts w:ascii="Consolas" w:eastAsia="Times New Roman" w:hAnsi="Consolas" w:cs="Times New Roman"/>
-          <w:color w:val="000000"/>
-          <w:sz w:val="18"/>
-          <w:szCs w:val="18"/>
-          <w:bdr w:val="none" w:sz="0" w:space="0" w:color="auto" w:frame="1"/>
-        </w:rPr>
-        <w:t>new_node</w:t>
-      </w:r>
-      <w:proofErr w:type="spellEnd"/>
-      <w:r>
-        <w:rPr>
-          <w:rFonts w:ascii="Consolas" w:eastAsia="Times New Roman" w:hAnsi="Consolas" w:cs="Times New Roman"/>
-          <w:color w:val="000000"/>
-          <w:sz w:val="18"/>
-          <w:szCs w:val="18"/>
-          <w:bdr w:val="none" w:sz="0" w:space="0" w:color="auto" w:frame="1"/>
-        </w:rPr>
-        <w:t>  </w:t>
-      </w:r>
-    </w:p>
-    <w:p>
-      <w:pPr>
-        <w:numPr>
-          <w:ilvl w:val="0"/>
-          <w:numId w:val="11"/>
-        </w:numPr>
-        <w:pBdr>
-          <w:left w:val="single" w:sz="18" w:space="0" w:color="6CE26C"/>
-        </w:pBdr>
-        <w:shd w:val="clear" w:color="auto" w:fill="F8F8F8"/>
-        <w:spacing w:beforeAutospacing="1" w:after="0" w:afterAutospacing="1" w:line="210" w:lineRule="atLeast"/>
-        <w:rPr>
-          <w:rFonts w:ascii="Consolas" w:eastAsia="Times New Roman" w:hAnsi="Consolas" w:cs="Times New Roman"/>
-          <w:color w:val="5C5C5C"/>
-          <w:sz w:val="18"/>
-          <w:szCs w:val="18"/>
-        </w:rPr>
-      </w:pPr>
-      <w:r>
-        <w:rPr>
-          <w:rFonts w:ascii="Consolas" w:eastAsia="Times New Roman" w:hAnsi="Consolas" w:cs="Times New Roman"/>
-          <w:color w:val="000000"/>
-          <w:sz w:val="18"/>
-          <w:szCs w:val="18"/>
-          <w:bdr w:val="none" w:sz="0" w:space="0" w:color="auto" w:frame="1"/>
-        </w:rPr>
-        <w:t>            </w:t>
-      </w:r>
-      <w:proofErr w:type="spellStart"/>
-      <w:r>
-        <w:rPr>
-          <w:rFonts w:ascii="Consolas" w:eastAsia="Times New Roman" w:hAnsi="Consolas" w:cs="Times New Roman"/>
-          <w:color w:val="000000"/>
-          <w:sz w:val="18"/>
-          <w:szCs w:val="18"/>
-          <w:bdr w:val="none" w:sz="0" w:space="0" w:color="auto" w:frame="1"/>
-        </w:rPr>
-        <w:t>new_</w:t>
-      </w:r>
       <w:proofErr w:type="gramStart"/>
       <w:r>
         <w:rPr>
@@ -1233,7 +1135,7 @@
       <w:pPr>
         <w:numPr>
           <w:ilvl w:val="0"/>
-          <w:numId w:val="11"/>
+          <w:numId w:val="13"/>
         </w:numPr>
         <w:pBdr>
           <w:left w:val="single" w:sz="18" w:space="0" w:color="6CE26C"/>
@@ -1279,36 +1181,14 @@
           <w:szCs w:val="18"/>
           <w:bdr w:val="none" w:sz="0" w:space="0" w:color="auto" w:frame="1"/>
         </w:rPr>
-        <w:t> = </w:t>
-      </w:r>
-      <w:proofErr w:type="spellStart"/>
-      <w:r>
-        <w:rPr>
-          <w:rFonts w:ascii="Consolas" w:eastAsia="Times New Roman" w:hAnsi="Consolas" w:cs="Times New Roman"/>
-          <w:color w:val="000000"/>
-          <w:sz w:val="18"/>
-          <w:szCs w:val="18"/>
-          <w:bdr w:val="none" w:sz="0" w:space="0" w:color="auto" w:frame="1"/>
-        </w:rPr>
-        <w:t>new_node</w:t>
-      </w:r>
-      <w:proofErr w:type="spellEnd"/>
-      <w:r>
-        <w:rPr>
-          <w:rFonts w:ascii="Consolas" w:eastAsia="Times New Roman" w:hAnsi="Consolas" w:cs="Times New Roman"/>
-          <w:color w:val="000000"/>
-          <w:sz w:val="18"/>
-          <w:szCs w:val="18"/>
-          <w:bdr w:val="none" w:sz="0" w:space="0" w:color="auto" w:frame="1"/>
-        </w:rPr>
-        <w:t>  </w:t>
-      </w:r>
-    </w:p>
-    <w:p>
-      <w:pPr>
-        <w:numPr>
-          <w:ilvl w:val="0"/>
-          <w:numId w:val="11"/>
+        <w:t> = node  </w:t>
+      </w:r>
+    </w:p>
+    <w:p>
+      <w:pPr>
+        <w:numPr>
+          <w:ilvl w:val="0"/>
+          <w:numId w:val="13"/>
         </w:numPr>
         <w:pBdr>
           <w:left w:val="single" w:sz="18" w:space="0" w:color="6CE26C"/>
@@ -1361,7 +1241,7 @@
       <w:pPr>
         <w:numPr>
           <w:ilvl w:val="0"/>
-          <w:numId w:val="11"/>
+          <w:numId w:val="13"/>
         </w:numPr>
         <w:pBdr>
           <w:left w:val="single" w:sz="18" w:space="0" w:color="6CE26C"/>
@@ -1412,7 +1292,7 @@
       <w:pPr>
         <w:numPr>
           <w:ilvl w:val="0"/>
-          <w:numId w:val="11"/>
+          <w:numId w:val="13"/>
         </w:numPr>
         <w:pBdr>
           <w:left w:val="single" w:sz="18" w:space="0" w:color="6CE26C"/>
@@ -1441,7 +1321,7 @@
       <w:pPr>
         <w:numPr>
           <w:ilvl w:val="0"/>
-          <w:numId w:val="11"/>
+          <w:numId w:val="13"/>
         </w:numPr>
         <w:pBdr>
           <w:left w:val="single" w:sz="18" w:space="0" w:color="6CE26C"/>
@@ -1492,7 +1372,7 @@
       <w:pPr>
         <w:numPr>
           <w:ilvl w:val="0"/>
-          <w:numId w:val="11"/>
+          <w:numId w:val="13"/>
         </w:numPr>
         <w:pBdr>
           <w:left w:val="single" w:sz="18" w:space="0" w:color="6CE26C"/>
@@ -1589,7 +1469,7 @@
       <w:pPr>
         <w:numPr>
           <w:ilvl w:val="0"/>
-          <w:numId w:val="11"/>
+          <w:numId w:val="13"/>
         </w:numPr>
         <w:pBdr>
           <w:left w:val="single" w:sz="18" w:space="0" w:color="6CE26C"/>
@@ -1640,7 +1520,7 @@
       <w:pPr>
         <w:numPr>
           <w:ilvl w:val="0"/>
-          <w:numId w:val="11"/>
+          <w:numId w:val="13"/>
         </w:numPr>
         <w:pBdr>
           <w:left w:val="single" w:sz="18" w:space="0" w:color="6CE26C"/>
@@ -1662,29 +1542,7 @@
           <w:szCs w:val="18"/>
           <w:bdr w:val="none" w:sz="0" w:space="0" w:color="auto" w:frame="1"/>
         </w:rPr>
-        <w:t>        </w:t>
-      </w:r>
-      <w:proofErr w:type="spellStart"/>
-      <w:r>
-        <w:rPr>
-          <w:rFonts w:ascii="Consolas" w:eastAsia="Times New Roman" w:hAnsi="Consolas" w:cs="Times New Roman"/>
-          <w:color w:val="000000"/>
-          <w:sz w:val="18"/>
-          <w:szCs w:val="18"/>
-          <w:bdr w:val="none" w:sz="0" w:space="0" w:color="auto" w:frame="1"/>
-        </w:rPr>
-        <w:t>pop_node</w:t>
-      </w:r>
-      <w:proofErr w:type="spellEnd"/>
-      <w:r>
-        <w:rPr>
-          <w:rFonts w:ascii="Consolas" w:eastAsia="Times New Roman" w:hAnsi="Consolas" w:cs="Times New Roman"/>
-          <w:color w:val="000000"/>
-          <w:sz w:val="18"/>
-          <w:szCs w:val="18"/>
-          <w:bdr w:val="none" w:sz="0" w:space="0" w:color="auto" w:frame="1"/>
-        </w:rPr>
-        <w:t> = </w:t>
+        <w:t>        current = </w:t>
       </w:r>
       <w:proofErr w:type="spellStart"/>
       <w:proofErr w:type="gramStart"/>
@@ -1715,7 +1573,7 @@
       <w:pPr>
         <w:numPr>
           <w:ilvl w:val="0"/>
-          <w:numId w:val="11"/>
+          <w:numId w:val="13"/>
         </w:numPr>
         <w:pBdr>
           <w:left w:val="single" w:sz="18" w:space="0" w:color="6CE26C"/>
@@ -1790,7 +1648,7 @@
       <w:pPr>
         <w:numPr>
           <w:ilvl w:val="0"/>
-          <w:numId w:val="11"/>
+          <w:numId w:val="13"/>
         </w:numPr>
         <w:pBdr>
           <w:left w:val="single" w:sz="18" w:space="0" w:color="6CE26C"/>
@@ -1843,7 +1701,7 @@
       <w:pPr>
         <w:numPr>
           <w:ilvl w:val="0"/>
-          <w:numId w:val="11"/>
+          <w:numId w:val="13"/>
         </w:numPr>
         <w:pBdr>
           <w:left w:val="single" w:sz="18" w:space="0" w:color="6CE26C"/>
@@ -1896,7 +1754,7 @@
       <w:pPr>
         <w:numPr>
           <w:ilvl w:val="0"/>
-          <w:numId w:val="11"/>
+          <w:numId w:val="13"/>
         </w:numPr>
         <w:pBdr>
           <w:left w:val="single" w:sz="18" w:space="0" w:color="6CE26C"/>
@@ -1947,7 +1805,7 @@
       <w:pPr>
         <w:numPr>
           <w:ilvl w:val="0"/>
-          <w:numId w:val="11"/>
+          <w:numId w:val="13"/>
         </w:numPr>
         <w:pBdr>
           <w:left w:val="single" w:sz="18" w:space="0" w:color="6CE26C"/>
@@ -2004,7 +1862,7 @@
           <w:szCs w:val="18"/>
           <w:bdr w:val="none" w:sz="0" w:space="0" w:color="auto" w:frame="1"/>
         </w:rPr>
-        <w:t>pop_node.prev</w:t>
+        <w:t>current.prev</w:t>
       </w:r>
       <w:proofErr w:type="spellEnd"/>
       <w:r>
@@ -2022,7 +1880,7 @@
       <w:pPr>
         <w:numPr>
           <w:ilvl w:val="0"/>
-          <w:numId w:val="11"/>
+          <w:numId w:val="13"/>
         </w:numPr>
         <w:pBdr>
           <w:left w:val="single" w:sz="18" w:space="0" w:color="6CE26C"/>
@@ -2085,7 +1943,7 @@
       <w:pPr>
         <w:numPr>
           <w:ilvl w:val="0"/>
-          <w:numId w:val="11"/>
+          <w:numId w:val="13"/>
         </w:numPr>
         <w:pBdr>
           <w:left w:val="single" w:sz="18" w:space="0" w:color="6CE26C"/>
@@ -2110,16 +1968,6 @@
         <w:t>            </w:t>
       </w:r>
       <w:proofErr w:type="spellStart"/>
-      <w:r>
-        <w:rPr>
-          <w:rFonts w:ascii="Consolas" w:eastAsia="Times New Roman" w:hAnsi="Consolas" w:cs="Times New Roman"/>
-          <w:color w:val="000000"/>
-          <w:sz w:val="18"/>
-          <w:szCs w:val="18"/>
-          <w:bdr w:val="none" w:sz="0" w:space="0" w:color="auto" w:frame="1"/>
-        </w:rPr>
-        <w:t>pop_</w:t>
-      </w:r>
       <w:proofErr w:type="gramStart"/>
       <w:r>
         <w:rPr>
@@ -2129,7 +1977,7 @@
           <w:szCs w:val="18"/>
           <w:bdr w:val="none" w:sz="0" w:space="0" w:color="auto" w:frame="1"/>
         </w:rPr>
-        <w:t>node.prev</w:t>
+        <w:t>current.prev</w:t>
       </w:r>
       <w:proofErr w:type="spellEnd"/>
       <w:proofErr w:type="gramEnd"/>
@@ -2148,7 +1996,7 @@
       <w:pPr>
         <w:numPr>
           <w:ilvl w:val="0"/>
-          <w:numId w:val="11"/>
+          <w:numId w:val="13"/>
         </w:numPr>
         <w:pBdr>
           <w:left w:val="single" w:sz="18" w:space="0" w:color="6CE26C"/>
@@ -2201,7 +2049,7 @@
       <w:pPr>
         <w:numPr>
           <w:ilvl w:val="0"/>
-          <w:numId w:val="11"/>
+          <w:numId w:val="13"/>
         </w:numPr>
         <w:pBdr>
           <w:left w:val="single" w:sz="18" w:space="0" w:color="6CE26C"/>
@@ -2245,20 +2093,27 @@
           <w:szCs w:val="18"/>
           <w:bdr w:val="none" w:sz="0" w:space="0" w:color="auto" w:frame="1"/>
         </w:rPr>
-        <w:t> </w:t>
-      </w:r>
-      <w:proofErr w:type="spellStart"/>
-      <w:r>
-        <w:rPr>
-          <w:rFonts w:ascii="Consolas" w:eastAsia="Times New Roman" w:hAnsi="Consolas" w:cs="Times New Roman"/>
-          <w:color w:val="000000"/>
-          <w:sz w:val="18"/>
-          <w:szCs w:val="18"/>
-          <w:bdr w:val="none" w:sz="0" w:space="0" w:color="auto" w:frame="1"/>
-        </w:rPr>
-        <w:t>pop_node</w:t>
-      </w:r>
-      <w:proofErr w:type="spellEnd"/>
+        <w:t> current  </w:t>
+      </w:r>
+    </w:p>
+    <w:p>
+      <w:pPr>
+        <w:numPr>
+          <w:ilvl w:val="0"/>
+          <w:numId w:val="13"/>
+        </w:numPr>
+        <w:pBdr>
+          <w:left w:val="single" w:sz="18" w:space="0" w:color="6CE26C"/>
+        </w:pBdr>
+        <w:shd w:val="clear" w:color="auto" w:fill="F8F8F8"/>
+        <w:spacing w:beforeAutospacing="1" w:after="0" w:afterAutospacing="1" w:line="210" w:lineRule="atLeast"/>
+        <w:rPr>
+          <w:rFonts w:ascii="Consolas" w:eastAsia="Times New Roman" w:hAnsi="Consolas" w:cs="Times New Roman"/>
+          <w:color w:val="5C5C5C"/>
+          <w:sz w:val="18"/>
+          <w:szCs w:val="18"/>
+        </w:rPr>
+      </w:pPr>
       <w:r>
         <w:rPr>
           <w:rFonts w:ascii="Consolas" w:eastAsia="Times New Roman" w:hAnsi="Consolas" w:cs="Times New Roman"/>
@@ -2274,36 +2129,7 @@
       <w:pPr>
         <w:numPr>
           <w:ilvl w:val="0"/>
-          <w:numId w:val="11"/>
-        </w:numPr>
-        <w:pBdr>
-          <w:left w:val="single" w:sz="18" w:space="0" w:color="6CE26C"/>
-        </w:pBdr>
-        <w:shd w:val="clear" w:color="auto" w:fill="F8F8F8"/>
-        <w:spacing w:beforeAutospacing="1" w:after="0" w:afterAutospacing="1" w:line="210" w:lineRule="atLeast"/>
-        <w:rPr>
-          <w:rFonts w:ascii="Consolas" w:eastAsia="Times New Roman" w:hAnsi="Consolas" w:cs="Times New Roman"/>
-          <w:color w:val="5C5C5C"/>
-          <w:sz w:val="18"/>
-          <w:szCs w:val="18"/>
-        </w:rPr>
-      </w:pPr>
-      <w:r>
-        <w:rPr>
-          <w:rFonts w:ascii="Consolas" w:eastAsia="Times New Roman" w:hAnsi="Consolas" w:cs="Times New Roman"/>
-          <w:color w:val="000000"/>
-          <w:sz w:val="18"/>
-          <w:szCs w:val="18"/>
-          <w:bdr w:val="none" w:sz="0" w:space="0" w:color="auto" w:frame="1"/>
-        </w:rPr>
-        <w:t>  </w:t>
-      </w:r>
-    </w:p>
-    <w:p>
-      <w:pPr>
-        <w:numPr>
-          <w:ilvl w:val="0"/>
-          <w:numId w:val="11"/>
+          <w:numId w:val="13"/>
         </w:numPr>
         <w:pBdr>
           <w:left w:val="single" w:sz="18" w:space="0" w:color="6CE26C"/>
@@ -2376,7 +2202,7 @@
       <w:pPr>
         <w:numPr>
           <w:ilvl w:val="0"/>
-          <w:numId w:val="11"/>
+          <w:numId w:val="13"/>
         </w:numPr>
         <w:pBdr>
           <w:left w:val="single" w:sz="18" w:space="0" w:color="6CE26C"/>
@@ -2451,7 +2277,7 @@
       <w:pPr>
         <w:numPr>
           <w:ilvl w:val="0"/>
-          <w:numId w:val="11"/>
+          <w:numId w:val="13"/>
         </w:numPr>
         <w:pBdr>
           <w:left w:val="single" w:sz="18" w:space="0" w:color="6CE26C"/>
@@ -2502,7 +2328,7 @@
       <w:pPr>
         <w:numPr>
           <w:ilvl w:val="0"/>
-          <w:numId w:val="11"/>
+          <w:numId w:val="13"/>
         </w:numPr>
         <w:pBdr>
           <w:left w:val="single" w:sz="18" w:space="0" w:color="6CE26C"/>
@@ -2524,29 +2350,7 @@
           <w:szCs w:val="18"/>
           <w:bdr w:val="none" w:sz="0" w:space="0" w:color="auto" w:frame="1"/>
         </w:rPr>
-        <w:t>        </w:t>
-      </w:r>
-      <w:proofErr w:type="spellStart"/>
-      <w:r>
-        <w:rPr>
-          <w:rFonts w:ascii="Consolas" w:eastAsia="Times New Roman" w:hAnsi="Consolas" w:cs="Times New Roman"/>
-          <w:color w:val="000000"/>
-          <w:sz w:val="18"/>
-          <w:szCs w:val="18"/>
-          <w:bdr w:val="none" w:sz="0" w:space="0" w:color="auto" w:frame="1"/>
-        </w:rPr>
-        <w:t>old_head</w:t>
-      </w:r>
-      <w:proofErr w:type="spellEnd"/>
-      <w:r>
-        <w:rPr>
-          <w:rFonts w:ascii="Consolas" w:eastAsia="Times New Roman" w:hAnsi="Consolas" w:cs="Times New Roman"/>
-          <w:color w:val="000000"/>
-          <w:sz w:val="18"/>
-          <w:szCs w:val="18"/>
-          <w:bdr w:val="none" w:sz="0" w:space="0" w:color="auto" w:frame="1"/>
-        </w:rPr>
-        <w:t> = </w:t>
+        <w:t>        current = </w:t>
       </w:r>
       <w:proofErr w:type="spellStart"/>
       <w:proofErr w:type="gramStart"/>
@@ -2577,7 +2381,7 @@
       <w:pPr>
         <w:numPr>
           <w:ilvl w:val="0"/>
-          <w:numId w:val="11"/>
+          <w:numId w:val="13"/>
         </w:numPr>
         <w:pBdr>
           <w:left w:val="single" w:sz="18" w:space="0" w:color="6CE26C"/>
@@ -2652,7 +2456,7 @@
       <w:pPr>
         <w:numPr>
           <w:ilvl w:val="0"/>
-          <w:numId w:val="11"/>
+          <w:numId w:val="13"/>
         </w:numPr>
         <w:pBdr>
           <w:left w:val="single" w:sz="18" w:space="0" w:color="6CE26C"/>
@@ -2705,7 +2509,7 @@
       <w:pPr>
         <w:numPr>
           <w:ilvl w:val="0"/>
-          <w:numId w:val="11"/>
+          <w:numId w:val="13"/>
         </w:numPr>
         <w:pBdr>
           <w:left w:val="single" w:sz="18" w:space="0" w:color="6CE26C"/>
@@ -2758,7 +2562,7 @@
       <w:pPr>
         <w:numPr>
           <w:ilvl w:val="0"/>
-          <w:numId w:val="11"/>
+          <w:numId w:val="13"/>
         </w:numPr>
         <w:pBdr>
           <w:left w:val="single" w:sz="18" w:space="0" w:color="6CE26C"/>
@@ -2809,7 +2613,7 @@
       <w:pPr>
         <w:numPr>
           <w:ilvl w:val="0"/>
-          <w:numId w:val="11"/>
+          <w:numId w:val="13"/>
         </w:numPr>
         <w:pBdr>
           <w:left w:val="single" w:sz="18" w:space="0" w:color="6CE26C"/>
@@ -2866,7 +2670,7 @@
           <w:szCs w:val="18"/>
           <w:bdr w:val="none" w:sz="0" w:space="0" w:color="auto" w:frame="1"/>
         </w:rPr>
-        <w:t>old_head.next</w:t>
+        <w:t>current.next</w:t>
       </w:r>
       <w:proofErr w:type="spellEnd"/>
       <w:r>
@@ -2884,7 +2688,7 @@
       <w:pPr>
         <w:numPr>
           <w:ilvl w:val="0"/>
-          <w:numId w:val="11"/>
+          <w:numId w:val="13"/>
         </w:numPr>
         <w:pBdr>
           <w:left w:val="single" w:sz="18" w:space="0" w:color="6CE26C"/>
@@ -2947,7 +2751,7 @@
       <w:pPr>
         <w:numPr>
           <w:ilvl w:val="0"/>
-          <w:numId w:val="11"/>
+          <w:numId w:val="13"/>
         </w:numPr>
         <w:pBdr>
           <w:left w:val="single" w:sz="18" w:space="0" w:color="6CE26C"/>
@@ -2972,16 +2776,6 @@
         <w:t>            </w:t>
       </w:r>
       <w:proofErr w:type="spellStart"/>
-      <w:r>
-        <w:rPr>
-          <w:rFonts w:ascii="Consolas" w:eastAsia="Times New Roman" w:hAnsi="Consolas" w:cs="Times New Roman"/>
-          <w:color w:val="000000"/>
-          <w:sz w:val="18"/>
-          <w:szCs w:val="18"/>
-          <w:bdr w:val="none" w:sz="0" w:space="0" w:color="auto" w:frame="1"/>
-        </w:rPr>
-        <w:t>old_</w:t>
-      </w:r>
       <w:proofErr w:type="gramStart"/>
       <w:r>
         <w:rPr>
@@ -2991,7 +2785,7 @@
           <w:szCs w:val="18"/>
           <w:bdr w:val="none" w:sz="0" w:space="0" w:color="auto" w:frame="1"/>
         </w:rPr>
-        <w:t>head.next</w:t>
+        <w:t>current.next</w:t>
       </w:r>
       <w:proofErr w:type="spellEnd"/>
       <w:proofErr w:type="gramEnd"/>
@@ -3010,7 +2804,7 @@
       <w:pPr>
         <w:numPr>
           <w:ilvl w:val="0"/>
-          <w:numId w:val="11"/>
+          <w:numId w:val="13"/>
         </w:numPr>
         <w:pBdr>
           <w:left w:val="single" w:sz="18" w:space="0" w:color="6CE26C"/>
@@ -3063,7 +2857,7 @@
       <w:pPr>
         <w:numPr>
           <w:ilvl w:val="0"/>
-          <w:numId w:val="11"/>
+          <w:numId w:val="13"/>
         </w:numPr>
         <w:pBdr>
           <w:left w:val="single" w:sz="18" w:space="0" w:color="6CE26C"/>
@@ -3107,20 +2901,27 @@
           <w:szCs w:val="18"/>
           <w:bdr w:val="none" w:sz="0" w:space="0" w:color="auto" w:frame="1"/>
         </w:rPr>
-        <w:t> </w:t>
-      </w:r>
-      <w:proofErr w:type="spellStart"/>
-      <w:r>
-        <w:rPr>
-          <w:rFonts w:ascii="Consolas" w:eastAsia="Times New Roman" w:hAnsi="Consolas" w:cs="Times New Roman"/>
-          <w:color w:val="000000"/>
-          <w:sz w:val="18"/>
-          <w:szCs w:val="18"/>
-          <w:bdr w:val="none" w:sz="0" w:space="0" w:color="auto" w:frame="1"/>
-        </w:rPr>
-        <w:t>old_head</w:t>
-      </w:r>
-      <w:proofErr w:type="spellEnd"/>
+        <w:t> current  </w:t>
+      </w:r>
+    </w:p>
+    <w:p>
+      <w:pPr>
+        <w:numPr>
+          <w:ilvl w:val="0"/>
+          <w:numId w:val="13"/>
+        </w:numPr>
+        <w:pBdr>
+          <w:left w:val="single" w:sz="18" w:space="0" w:color="6CE26C"/>
+        </w:pBdr>
+        <w:shd w:val="clear" w:color="auto" w:fill="F8F8F8"/>
+        <w:spacing w:beforeAutospacing="1" w:after="0" w:afterAutospacing="1" w:line="210" w:lineRule="atLeast"/>
+        <w:rPr>
+          <w:rFonts w:ascii="Consolas" w:eastAsia="Times New Roman" w:hAnsi="Consolas" w:cs="Times New Roman"/>
+          <w:color w:val="5C5C5C"/>
+          <w:sz w:val="18"/>
+          <w:szCs w:val="18"/>
+        </w:rPr>
+      </w:pPr>
       <w:r>
         <w:rPr>
           <w:rFonts w:ascii="Consolas" w:eastAsia="Times New Roman" w:hAnsi="Consolas" w:cs="Times New Roman"/>
@@ -3136,36 +2937,7 @@
       <w:pPr>
         <w:numPr>
           <w:ilvl w:val="0"/>
-          <w:numId w:val="11"/>
-        </w:numPr>
-        <w:pBdr>
-          <w:left w:val="single" w:sz="18" w:space="0" w:color="6CE26C"/>
-        </w:pBdr>
-        <w:shd w:val="clear" w:color="auto" w:fill="F8F8F8"/>
-        <w:spacing w:beforeAutospacing="1" w:after="0" w:afterAutospacing="1" w:line="210" w:lineRule="atLeast"/>
-        <w:rPr>
-          <w:rFonts w:ascii="Consolas" w:eastAsia="Times New Roman" w:hAnsi="Consolas" w:cs="Times New Roman"/>
-          <w:color w:val="5C5C5C"/>
-          <w:sz w:val="18"/>
-          <w:szCs w:val="18"/>
-        </w:rPr>
-      </w:pPr>
-      <w:r>
-        <w:rPr>
-          <w:rFonts w:ascii="Consolas" w:eastAsia="Times New Roman" w:hAnsi="Consolas" w:cs="Times New Roman"/>
-          <w:color w:val="000000"/>
-          <w:sz w:val="18"/>
-          <w:szCs w:val="18"/>
-          <w:bdr w:val="none" w:sz="0" w:space="0" w:color="auto" w:frame="1"/>
-        </w:rPr>
-        <w:t>  </w:t>
-      </w:r>
-    </w:p>
-    <w:p>
-      <w:pPr>
-        <w:numPr>
-          <w:ilvl w:val="0"/>
-          <w:numId w:val="11"/>
+          <w:numId w:val="13"/>
         </w:numPr>
         <w:pBdr>
           <w:left w:val="single" w:sz="18" w:space="0" w:color="6CE26C"/>
@@ -3250,7 +3022,7 @@
       <w:pPr>
         <w:numPr>
           <w:ilvl w:val="0"/>
-          <w:numId w:val="11"/>
+          <w:numId w:val="13"/>
         </w:numPr>
         <w:pBdr>
           <w:left w:val="single" w:sz="18" w:space="0" w:color="6CE26C"/>
@@ -3272,36 +3044,14 @@
           <w:szCs w:val="18"/>
           <w:bdr w:val="none" w:sz="0" w:space="0" w:color="auto" w:frame="1"/>
         </w:rPr>
-        <w:t>        </w:t>
-      </w:r>
-      <w:proofErr w:type="spellStart"/>
-      <w:r>
-        <w:rPr>
-          <w:rFonts w:ascii="Consolas" w:eastAsia="Times New Roman" w:hAnsi="Consolas" w:cs="Times New Roman"/>
-          <w:color w:val="000000"/>
-          <w:sz w:val="18"/>
-          <w:szCs w:val="18"/>
-          <w:bdr w:val="none" w:sz="0" w:space="0" w:color="auto" w:frame="1"/>
-        </w:rPr>
-        <w:t>new_node</w:t>
-      </w:r>
-      <w:proofErr w:type="spellEnd"/>
-      <w:r>
-        <w:rPr>
-          <w:rFonts w:ascii="Consolas" w:eastAsia="Times New Roman" w:hAnsi="Consolas" w:cs="Times New Roman"/>
-          <w:color w:val="000000"/>
-          <w:sz w:val="18"/>
-          <w:szCs w:val="18"/>
-          <w:bdr w:val="none" w:sz="0" w:space="0" w:color="auto" w:frame="1"/>
-        </w:rPr>
-        <w:t> = Node(data)  </w:t>
-      </w:r>
-    </w:p>
-    <w:p>
-      <w:pPr>
-        <w:numPr>
-          <w:ilvl w:val="0"/>
-          <w:numId w:val="11"/>
+        <w:t>        node = Node(data)  </w:t>
+      </w:r>
+    </w:p>
+    <w:p>
+      <w:pPr>
+        <w:numPr>
+          <w:ilvl w:val="0"/>
+          <w:numId w:val="13"/>
         </w:numPr>
         <w:pBdr>
           <w:left w:val="single" w:sz="18" w:space="0" w:color="6CE26C"/>
@@ -3376,7 +3126,7 @@
       <w:pPr>
         <w:numPr>
           <w:ilvl w:val="0"/>
-          <w:numId w:val="11"/>
+          <w:numId w:val="13"/>
         </w:numPr>
         <w:pBdr>
           <w:left w:val="single" w:sz="18" w:space="0" w:color="6CE26C"/>
@@ -3429,7 +3179,7 @@
       <w:pPr>
         <w:numPr>
           <w:ilvl w:val="0"/>
-          <w:numId w:val="11"/>
+          <w:numId w:val="13"/>
         </w:numPr>
         <w:pBdr>
           <w:left w:val="single" w:sz="18" w:space="0" w:color="6CE26C"/>
@@ -3482,7 +3232,7 @@
       <w:pPr>
         <w:numPr>
           <w:ilvl w:val="0"/>
-          <w:numId w:val="11"/>
+          <w:numId w:val="13"/>
         </w:numPr>
         <w:pBdr>
           <w:left w:val="single" w:sz="18" w:space="0" w:color="6CE26C"/>
@@ -3533,7 +3283,7 @@
       <w:pPr>
         <w:numPr>
           <w:ilvl w:val="0"/>
-          <w:numId w:val="11"/>
+          <w:numId w:val="13"/>
         </w:numPr>
         <w:pBdr>
           <w:left w:val="single" w:sz="18" w:space="0" w:color="6CE26C"/>
@@ -3589,70 +3339,38 @@
           <w:szCs w:val="18"/>
           <w:bdr w:val="none" w:sz="0" w:space="0" w:color="auto" w:frame="1"/>
         </w:rPr>
-        <w:t> = </w:t>
+        <w:t> = node  </w:t>
+      </w:r>
+    </w:p>
+    <w:p>
+      <w:pPr>
+        <w:numPr>
+          <w:ilvl w:val="0"/>
+          <w:numId w:val="13"/>
+        </w:numPr>
+        <w:pBdr>
+          <w:left w:val="single" w:sz="18" w:space="0" w:color="6CE26C"/>
+        </w:pBdr>
+        <w:shd w:val="clear" w:color="auto" w:fill="F8F8F8"/>
+        <w:spacing w:beforeAutospacing="1" w:after="0" w:afterAutospacing="1" w:line="210" w:lineRule="atLeast"/>
+        <w:rPr>
+          <w:rFonts w:ascii="Consolas" w:eastAsia="Times New Roman" w:hAnsi="Consolas" w:cs="Times New Roman"/>
+          <w:color w:val="5C5C5C"/>
+          <w:sz w:val="18"/>
+          <w:szCs w:val="18"/>
+        </w:rPr>
+      </w:pPr>
+      <w:r>
+        <w:rPr>
+          <w:rFonts w:ascii="Consolas" w:eastAsia="Times New Roman" w:hAnsi="Consolas" w:cs="Times New Roman"/>
+          <w:color w:val="000000"/>
+          <w:sz w:val="18"/>
+          <w:szCs w:val="18"/>
+          <w:bdr w:val="none" w:sz="0" w:space="0" w:color="auto" w:frame="1"/>
+        </w:rPr>
+        <w:t>            </w:t>
       </w:r>
       <w:proofErr w:type="spellStart"/>
-      <w:r>
-        <w:rPr>
-          <w:rFonts w:ascii="Consolas" w:eastAsia="Times New Roman" w:hAnsi="Consolas" w:cs="Times New Roman"/>
-          <w:color w:val="000000"/>
-          <w:sz w:val="18"/>
-          <w:szCs w:val="18"/>
-          <w:bdr w:val="none" w:sz="0" w:space="0" w:color="auto" w:frame="1"/>
-        </w:rPr>
-        <w:t>new_node</w:t>
-      </w:r>
-      <w:proofErr w:type="spellEnd"/>
-      <w:r>
-        <w:rPr>
-          <w:rFonts w:ascii="Consolas" w:eastAsia="Times New Roman" w:hAnsi="Consolas" w:cs="Times New Roman"/>
-          <w:color w:val="000000"/>
-          <w:sz w:val="18"/>
-          <w:szCs w:val="18"/>
-          <w:bdr w:val="none" w:sz="0" w:space="0" w:color="auto" w:frame="1"/>
-        </w:rPr>
-        <w:t>  </w:t>
-      </w:r>
-    </w:p>
-    <w:p>
-      <w:pPr>
-        <w:numPr>
-          <w:ilvl w:val="0"/>
-          <w:numId w:val="11"/>
-        </w:numPr>
-        <w:pBdr>
-          <w:left w:val="single" w:sz="18" w:space="0" w:color="6CE26C"/>
-        </w:pBdr>
-        <w:shd w:val="clear" w:color="auto" w:fill="F8F8F8"/>
-        <w:spacing w:beforeAutospacing="1" w:after="0" w:afterAutospacing="1" w:line="210" w:lineRule="atLeast"/>
-        <w:rPr>
-          <w:rFonts w:ascii="Consolas" w:eastAsia="Times New Roman" w:hAnsi="Consolas" w:cs="Times New Roman"/>
-          <w:color w:val="5C5C5C"/>
-          <w:sz w:val="18"/>
-          <w:szCs w:val="18"/>
-        </w:rPr>
-      </w:pPr>
-      <w:r>
-        <w:rPr>
-          <w:rFonts w:ascii="Consolas" w:eastAsia="Times New Roman" w:hAnsi="Consolas" w:cs="Times New Roman"/>
-          <w:color w:val="000000"/>
-          <w:sz w:val="18"/>
-          <w:szCs w:val="18"/>
-          <w:bdr w:val="none" w:sz="0" w:space="0" w:color="auto" w:frame="1"/>
-        </w:rPr>
-        <w:t>            </w:t>
-      </w:r>
-      <w:proofErr w:type="spellStart"/>
-      <w:r>
-        <w:rPr>
-          <w:rFonts w:ascii="Consolas" w:eastAsia="Times New Roman" w:hAnsi="Consolas" w:cs="Times New Roman"/>
-          <w:color w:val="000000"/>
-          <w:sz w:val="18"/>
-          <w:szCs w:val="18"/>
-          <w:bdr w:val="none" w:sz="0" w:space="0" w:color="auto" w:frame="1"/>
-        </w:rPr>
-        <w:t>new_</w:t>
-      </w:r>
       <w:proofErr w:type="gramStart"/>
       <w:r>
         <w:rPr>
@@ -3703,7 +3421,7 @@
       <w:pPr>
         <w:numPr>
           <w:ilvl w:val="0"/>
-          <w:numId w:val="11"/>
+          <w:numId w:val="13"/>
         </w:numPr>
         <w:pBdr>
           <w:left w:val="single" w:sz="18" w:space="0" w:color="6CE26C"/>
@@ -3749,36 +3467,14 @@
           <w:szCs w:val="18"/>
           <w:bdr w:val="none" w:sz="0" w:space="0" w:color="auto" w:frame="1"/>
         </w:rPr>
-        <w:t> = </w:t>
-      </w:r>
-      <w:proofErr w:type="spellStart"/>
-      <w:r>
-        <w:rPr>
-          <w:rFonts w:ascii="Consolas" w:eastAsia="Times New Roman" w:hAnsi="Consolas" w:cs="Times New Roman"/>
-          <w:color w:val="000000"/>
-          <w:sz w:val="18"/>
-          <w:szCs w:val="18"/>
-          <w:bdr w:val="none" w:sz="0" w:space="0" w:color="auto" w:frame="1"/>
-        </w:rPr>
-        <w:t>new_node</w:t>
-      </w:r>
-      <w:proofErr w:type="spellEnd"/>
-      <w:r>
-        <w:rPr>
-          <w:rFonts w:ascii="Consolas" w:eastAsia="Times New Roman" w:hAnsi="Consolas" w:cs="Times New Roman"/>
-          <w:color w:val="000000"/>
-          <w:sz w:val="18"/>
-          <w:szCs w:val="18"/>
-          <w:bdr w:val="none" w:sz="0" w:space="0" w:color="auto" w:frame="1"/>
-        </w:rPr>
-        <w:t>  </w:t>
-      </w:r>
-    </w:p>
-    <w:p>
-      <w:pPr>
-        <w:numPr>
-          <w:ilvl w:val="0"/>
-          <w:numId w:val="11"/>
+        <w:t> = node  </w:t>
+      </w:r>
+    </w:p>
+    <w:p>
+      <w:pPr>
+        <w:numPr>
+          <w:ilvl w:val="0"/>
+          <w:numId w:val="13"/>
         </w:numPr>
         <w:pBdr>
           <w:left w:val="single" w:sz="18" w:space="0" w:color="6CE26C"/>
@@ -3831,7 +3527,7 @@
       <w:pPr>
         <w:numPr>
           <w:ilvl w:val="0"/>
-          <w:numId w:val="11"/>
+          <w:numId w:val="13"/>
         </w:numPr>
         <w:pBdr>
           <w:left w:val="single" w:sz="18" w:space="0" w:color="6CE26C"/>
@@ -3882,7 +3578,7 @@
       <w:pPr>
         <w:numPr>
           <w:ilvl w:val="0"/>
-          <w:numId w:val="11"/>
+          <w:numId w:val="13"/>
         </w:numPr>
         <w:pBdr>
           <w:left w:val="single" w:sz="18" w:space="0" w:color="6CE26C"/>
@@ -3912,7 +3608,7 @@
       <w:pPr>
         <w:numPr>
           <w:ilvl w:val="0"/>
-          <w:numId w:val="11"/>
+          <w:numId w:val="13"/>
         </w:numPr>
         <w:pBdr>
           <w:left w:val="single" w:sz="18" w:space="0" w:color="6CE26C"/>
@@ -3985,7 +3681,7 @@
       <w:pPr>
         <w:numPr>
           <w:ilvl w:val="0"/>
-          <w:numId w:val="11"/>
+          <w:numId w:val="13"/>
         </w:numPr>
         <w:pBdr>
           <w:left w:val="single" w:sz="18" w:space="0" w:color="6CE26C"/>
@@ -4082,7 +3778,7 @@
       <w:pPr>
         <w:numPr>
           <w:ilvl w:val="0"/>
-          <w:numId w:val="11"/>
+          <w:numId w:val="13"/>
         </w:numPr>
         <w:pBdr>
           <w:left w:val="single" w:sz="18" w:space="0" w:color="6CE26C"/>
@@ -4133,7 +3829,7 @@
       <w:pPr>
         <w:numPr>
           <w:ilvl w:val="0"/>
-          <w:numId w:val="11"/>
+          <w:numId w:val="13"/>
         </w:numPr>
         <w:pBdr>
           <w:left w:val="single" w:sz="18" w:space="0" w:color="6CE26C"/>
@@ -4162,7 +3858,7 @@
       <w:pPr>
         <w:numPr>
           <w:ilvl w:val="0"/>
-          <w:numId w:val="11"/>
+          <w:numId w:val="13"/>
         </w:numPr>
         <w:pBdr>
           <w:left w:val="single" w:sz="18" w:space="0" w:color="6CE26C"/>
@@ -4215,7 +3911,7 @@
       <w:pPr>
         <w:numPr>
           <w:ilvl w:val="0"/>
-          <w:numId w:val="11"/>
+          <w:numId w:val="13"/>
         </w:numPr>
         <w:pBdr>
           <w:left w:val="single" w:sz="18" w:space="0" w:color="6CE26C"/>
@@ -4290,7 +3986,7 @@
       <w:pPr>
         <w:numPr>
           <w:ilvl w:val="0"/>
-          <w:numId w:val="11"/>
+          <w:numId w:val="13"/>
         </w:numPr>
         <w:pBdr>
           <w:left w:val="single" w:sz="18" w:space="0" w:color="6CE26C"/>
@@ -4319,7 +4015,7 @@
       <w:pPr>
         <w:numPr>
           <w:ilvl w:val="0"/>
-          <w:numId w:val="11"/>
+          <w:numId w:val="13"/>
         </w:numPr>
         <w:pBdr>
           <w:left w:val="single" w:sz="18" w:space="0" w:color="6CE26C"/>
@@ -4372,7 +4068,7 @@
       <w:pPr>
         <w:numPr>
           <w:ilvl w:val="0"/>
-          <w:numId w:val="11"/>
+          <w:numId w:val="13"/>
         </w:numPr>
         <w:pBdr>
           <w:left w:val="single" w:sz="18" w:space="0" w:color="6CE26C"/>
@@ -4445,7 +4141,7 @@
       <w:pPr>
         <w:numPr>
           <w:ilvl w:val="0"/>
-          <w:numId w:val="11"/>
+          <w:numId w:val="13"/>
         </w:numPr>
         <w:pBdr>
           <w:left w:val="single" w:sz="18" w:space="0" w:color="6CE26C"/>
@@ -4498,7 +4194,7 @@
       <w:pPr>
         <w:numPr>
           <w:ilvl w:val="0"/>
-          <w:numId w:val="11"/>
+          <w:numId w:val="13"/>
         </w:numPr>
         <w:pBdr>
           <w:left w:val="single" w:sz="18" w:space="0" w:color="6CE26C"/>
@@ -4527,7 +4223,7 @@
       <w:pPr>
         <w:numPr>
           <w:ilvl w:val="0"/>
-          <w:numId w:val="11"/>
+          <w:numId w:val="13"/>
         </w:numPr>
         <w:pBdr>
           <w:left w:val="single" w:sz="18" w:space="0" w:color="6CE26C"/>
@@ -4578,7 +4274,7 @@
       <w:pPr>
         <w:numPr>
           <w:ilvl w:val="0"/>
-          <w:numId w:val="11"/>
+          <w:numId w:val="13"/>
         </w:numPr>
         <w:pBdr>
           <w:left w:val="single" w:sz="18" w:space="0" w:color="6CE26C"/>
@@ -4631,7 +4327,7 @@
       <w:pPr>
         <w:numPr>
           <w:ilvl w:val="0"/>
-          <w:numId w:val="11"/>
+          <w:numId w:val="13"/>
         </w:numPr>
         <w:pBdr>
           <w:left w:val="single" w:sz="18" w:space="0" w:color="6CE26C"/>
@@ -4684,7 +4380,7 @@
       <w:pPr>
         <w:numPr>
           <w:ilvl w:val="0"/>
-          <w:numId w:val="11"/>
+          <w:numId w:val="13"/>
         </w:numPr>
         <w:pBdr>
           <w:left w:val="single" w:sz="18" w:space="0" w:color="6CE26C"/>
@@ -4757,7 +4453,7 @@
       <w:pPr>
         <w:numPr>
           <w:ilvl w:val="0"/>
-          <w:numId w:val="11"/>
+          <w:numId w:val="13"/>
         </w:numPr>
         <w:pBdr>
           <w:left w:val="single" w:sz="18" w:space="0" w:color="6CE26C"/>
@@ -4810,7 +4506,7 @@
       <w:pPr>
         <w:numPr>
           <w:ilvl w:val="0"/>
-          <w:numId w:val="11"/>
+          <w:numId w:val="13"/>
         </w:numPr>
         <w:pBdr>
           <w:left w:val="single" w:sz="18" w:space="0" w:color="6CE26C"/>
@@ -4839,7 +4535,7 @@
       <w:pPr>
         <w:numPr>
           <w:ilvl w:val="0"/>
-          <w:numId w:val="11"/>
+          <w:numId w:val="13"/>
         </w:numPr>
         <w:pBdr>
           <w:left w:val="single" w:sz="18" w:space="0" w:color="6CE26C"/>
@@ -4890,7 +4586,7 @@
       <w:pPr>
         <w:numPr>
           <w:ilvl w:val="0"/>
-          <w:numId w:val="11"/>
+          <w:numId w:val="13"/>
         </w:numPr>
         <w:pBdr>
           <w:left w:val="single" w:sz="18" w:space="0" w:color="6CE26C"/>
@@ -4919,7 +4615,7 @@
       <w:pPr>
         <w:numPr>
           <w:ilvl w:val="0"/>
-          <w:numId w:val="11"/>
+          <w:numId w:val="13"/>
         </w:numPr>
         <w:pBdr>
           <w:left w:val="single" w:sz="18" w:space="0" w:color="6CE26C"/>
@@ -4992,7 +4688,7 @@
       <w:pPr>
         <w:numPr>
           <w:ilvl w:val="0"/>
-          <w:numId w:val="11"/>
+          <w:numId w:val="13"/>
         </w:numPr>
         <w:pBdr>
           <w:left w:val="single" w:sz="18" w:space="0" w:color="6CE26C"/>
@@ -5014,7 +4710,7 @@
           <w:szCs w:val="18"/>
           <w:bdr w:val="none" w:sz="0" w:space="0" w:color="auto" w:frame="1"/>
         </w:rPr>
-        <w:t>        </w:t>
+        <w:t>        found = </w:t>
       </w:r>
       <w:proofErr w:type="spellStart"/>
       <w:r>
@@ -5025,7 +4721,7 @@
           <w:szCs w:val="18"/>
           <w:bdr w:val="none" w:sz="0" w:space="0" w:color="auto" w:frame="1"/>
         </w:rPr>
-        <w:t>found_node</w:t>
+        <w:t>self.get</w:t>
       </w:r>
       <w:proofErr w:type="spellEnd"/>
       <w:r>
@@ -5036,28 +4732,6 @@
           <w:szCs w:val="18"/>
           <w:bdr w:val="none" w:sz="0" w:space="0" w:color="auto" w:frame="1"/>
         </w:rPr>
-        <w:t> = </w:t>
-      </w:r>
-      <w:proofErr w:type="spellStart"/>
-      <w:r>
-        <w:rPr>
-          <w:rFonts w:ascii="Consolas" w:eastAsia="Times New Roman" w:hAnsi="Consolas" w:cs="Times New Roman"/>
-          <w:color w:val="000000"/>
-          <w:sz w:val="18"/>
-          <w:szCs w:val="18"/>
-          <w:bdr w:val="none" w:sz="0" w:space="0" w:color="auto" w:frame="1"/>
-        </w:rPr>
-        <w:t>self.get</w:t>
-      </w:r>
-      <w:proofErr w:type="spellEnd"/>
-      <w:r>
-        <w:rPr>
-          <w:rFonts w:ascii="Consolas" w:eastAsia="Times New Roman" w:hAnsi="Consolas" w:cs="Times New Roman"/>
-          <w:color w:val="000000"/>
-          <w:sz w:val="18"/>
-          <w:szCs w:val="18"/>
-          <w:bdr w:val="none" w:sz="0" w:space="0" w:color="auto" w:frame="1"/>
-        </w:rPr>
         <w:t>(index)  </w:t>
       </w:r>
     </w:p>
@@ -5065,7 +4739,7 @@
       <w:pPr>
         <w:numPr>
           <w:ilvl w:val="0"/>
-          <w:numId w:val="11"/>
+          <w:numId w:val="13"/>
         </w:numPr>
         <w:pBdr>
           <w:left w:val="single" w:sz="18" w:space="0" w:color="6CE26C"/>
@@ -5111,6 +4785,57 @@
         </w:rPr>
         <w:t> </w:t>
       </w:r>
+      <w:proofErr w:type="gramStart"/>
+      <w:r>
+        <w:rPr>
+          <w:rFonts w:ascii="Consolas" w:eastAsia="Times New Roman" w:hAnsi="Consolas" w:cs="Times New Roman"/>
+          <w:color w:val="000000"/>
+          <w:sz w:val="18"/>
+          <w:szCs w:val="18"/>
+          <w:bdr w:val="none" w:sz="0" w:space="0" w:color="auto" w:frame="1"/>
+        </w:rPr>
+        <w:t>found !</w:t>
+      </w:r>
+      <w:proofErr w:type="gramEnd"/>
+      <w:r>
+        <w:rPr>
+          <w:rFonts w:ascii="Consolas" w:eastAsia="Times New Roman" w:hAnsi="Consolas" w:cs="Times New Roman"/>
+          <w:color w:val="000000"/>
+          <w:sz w:val="18"/>
+          <w:szCs w:val="18"/>
+          <w:bdr w:val="none" w:sz="0" w:space="0" w:color="auto" w:frame="1"/>
+        </w:rPr>
+        <w:t>= None:  </w:t>
+      </w:r>
+    </w:p>
+    <w:p>
+      <w:pPr>
+        <w:numPr>
+          <w:ilvl w:val="0"/>
+          <w:numId w:val="13"/>
+        </w:numPr>
+        <w:pBdr>
+          <w:left w:val="single" w:sz="18" w:space="0" w:color="6CE26C"/>
+        </w:pBdr>
+        <w:shd w:val="clear" w:color="auto" w:fill="FFFFFF"/>
+        <w:spacing w:beforeAutospacing="1" w:after="0" w:afterAutospacing="1" w:line="210" w:lineRule="atLeast"/>
+        <w:rPr>
+          <w:rFonts w:ascii="Consolas" w:eastAsia="Times New Roman" w:hAnsi="Consolas" w:cs="Times New Roman"/>
+          <w:color w:val="5C5C5C"/>
+          <w:sz w:val="18"/>
+          <w:szCs w:val="18"/>
+        </w:rPr>
+      </w:pPr>
+      <w:r>
+        <w:rPr>
+          <w:rFonts w:ascii="Consolas" w:eastAsia="Times New Roman" w:hAnsi="Consolas" w:cs="Times New Roman"/>
+          <w:color w:val="000000"/>
+          <w:sz w:val="18"/>
+          <w:szCs w:val="18"/>
+          <w:bdr w:val="none" w:sz="0" w:space="0" w:color="auto" w:frame="1"/>
+        </w:rPr>
+        <w:t>            </w:t>
+      </w:r>
       <w:proofErr w:type="spellStart"/>
       <w:r>
         <w:rPr>
@@ -5120,18 +4845,7 @@
           <w:szCs w:val="18"/>
           <w:bdr w:val="none" w:sz="0" w:space="0" w:color="auto" w:frame="1"/>
         </w:rPr>
-        <w:t>found_</w:t>
-      </w:r>
-      <w:proofErr w:type="gramStart"/>
-      <w:r>
-        <w:rPr>
-          <w:rFonts w:ascii="Consolas" w:eastAsia="Times New Roman" w:hAnsi="Consolas" w:cs="Times New Roman"/>
-          <w:color w:val="000000"/>
-          <w:sz w:val="18"/>
-          <w:szCs w:val="18"/>
-          <w:bdr w:val="none" w:sz="0" w:space="0" w:color="auto" w:frame="1"/>
-        </w:rPr>
-        <w:t>node</w:t>
+        <w:t>found.data</w:t>
       </w:r>
       <w:proofErr w:type="spellEnd"/>
       <w:r>
@@ -5142,68 +4856,6 @@
           <w:szCs w:val="18"/>
           <w:bdr w:val="none" w:sz="0" w:space="0" w:color="auto" w:frame="1"/>
         </w:rPr>
-        <w:t> !</w:t>
-      </w:r>
-      <w:proofErr w:type="gramEnd"/>
-      <w:r>
-        <w:rPr>
-          <w:rFonts w:ascii="Consolas" w:eastAsia="Times New Roman" w:hAnsi="Consolas" w:cs="Times New Roman"/>
-          <w:color w:val="000000"/>
-          <w:sz w:val="18"/>
-          <w:szCs w:val="18"/>
-          <w:bdr w:val="none" w:sz="0" w:space="0" w:color="auto" w:frame="1"/>
-        </w:rPr>
-        <w:t>= None:  </w:t>
-      </w:r>
-    </w:p>
-    <w:p>
-      <w:pPr>
-        <w:numPr>
-          <w:ilvl w:val="0"/>
-          <w:numId w:val="11"/>
-        </w:numPr>
-        <w:pBdr>
-          <w:left w:val="single" w:sz="18" w:space="0" w:color="6CE26C"/>
-        </w:pBdr>
-        <w:shd w:val="clear" w:color="auto" w:fill="FFFFFF"/>
-        <w:spacing w:beforeAutospacing="1" w:after="0" w:afterAutospacing="1" w:line="210" w:lineRule="atLeast"/>
-        <w:rPr>
-          <w:rFonts w:ascii="Consolas" w:eastAsia="Times New Roman" w:hAnsi="Consolas" w:cs="Times New Roman"/>
-          <w:color w:val="5C5C5C"/>
-          <w:sz w:val="18"/>
-          <w:szCs w:val="18"/>
-        </w:rPr>
-      </w:pPr>
-      <w:r>
-        <w:rPr>
-          <w:rFonts w:ascii="Consolas" w:eastAsia="Times New Roman" w:hAnsi="Consolas" w:cs="Times New Roman"/>
-          <w:color w:val="000000"/>
-          <w:sz w:val="18"/>
-          <w:szCs w:val="18"/>
-          <w:bdr w:val="none" w:sz="0" w:space="0" w:color="auto" w:frame="1"/>
-        </w:rPr>
-        <w:t>            </w:t>
-      </w:r>
-      <w:proofErr w:type="spellStart"/>
-      <w:r>
-        <w:rPr>
-          <w:rFonts w:ascii="Consolas" w:eastAsia="Times New Roman" w:hAnsi="Consolas" w:cs="Times New Roman"/>
-          <w:color w:val="000000"/>
-          <w:sz w:val="18"/>
-          <w:szCs w:val="18"/>
-          <w:bdr w:val="none" w:sz="0" w:space="0" w:color="auto" w:frame="1"/>
-        </w:rPr>
-        <w:t>found_node.data</w:t>
-      </w:r>
-      <w:proofErr w:type="spellEnd"/>
-      <w:r>
-        <w:rPr>
-          <w:rFonts w:ascii="Consolas" w:eastAsia="Times New Roman" w:hAnsi="Consolas" w:cs="Times New Roman"/>
-          <w:color w:val="000000"/>
-          <w:sz w:val="18"/>
-          <w:szCs w:val="18"/>
-          <w:bdr w:val="none" w:sz="0" w:space="0" w:color="auto" w:frame="1"/>
-        </w:rPr>
         <w:t> = data  </w:t>
       </w:r>
     </w:p>
@@ -5211,7 +4863,7 @@
       <w:pPr>
         <w:numPr>
           <w:ilvl w:val="0"/>
-          <w:numId w:val="11"/>
+          <w:numId w:val="13"/>
         </w:numPr>
         <w:pBdr>
           <w:left w:val="single" w:sz="18" w:space="0" w:color="6CE26C"/>
@@ -5262,7 +4914,7 @@
       <w:pPr>
         <w:numPr>
           <w:ilvl w:val="0"/>
-          <w:numId w:val="11"/>
+          <w:numId w:val="13"/>
         </w:numPr>
         <w:pBdr>
           <w:left w:val="single" w:sz="18" w:space="0" w:color="6CE26C"/>
@@ -5313,7 +4965,7 @@
       <w:pPr>
         <w:numPr>
           <w:ilvl w:val="0"/>
-          <w:numId w:val="11"/>
+          <w:numId w:val="13"/>
         </w:numPr>
         <w:pBdr>
           <w:left w:val="single" w:sz="18" w:space="0" w:color="6CE26C"/>
@@ -5342,7 +4994,7 @@
       <w:pPr>
         <w:numPr>
           <w:ilvl w:val="0"/>
-          <w:numId w:val="11"/>
+          <w:numId w:val="13"/>
         </w:numPr>
         <w:pBdr>
           <w:left w:val="single" w:sz="18" w:space="0" w:color="6CE26C"/>
@@ -5415,7 +5067,7 @@
       <w:pPr>
         <w:numPr>
           <w:ilvl w:val="0"/>
-          <w:numId w:val="11"/>
+          <w:numId w:val="13"/>
         </w:numPr>
         <w:pBdr>
           <w:left w:val="single" w:sz="18" w:space="0" w:color="6CE26C"/>
@@ -5512,7 +5164,7 @@
       <w:pPr>
         <w:numPr>
           <w:ilvl w:val="0"/>
-          <w:numId w:val="11"/>
+          <w:numId w:val="13"/>
         </w:numPr>
         <w:pBdr>
           <w:left w:val="single" w:sz="18" w:space="0" w:color="6CE26C"/>
@@ -5534,7 +5186,19 @@
           <w:szCs w:val="18"/>
           <w:bdr w:val="none" w:sz="0" w:space="0" w:color="auto" w:frame="1"/>
         </w:rPr>
-        <w:t>            </w:t>
+        <w:t>      </w:t>
+      </w:r>
+      <w:bookmarkStart w:id="0" w:name="_GoBack"/>
+      <w:bookmarkEnd w:id="0"/>
+      <w:r>
+        <w:rPr>
+          <w:rFonts w:ascii="Consolas" w:eastAsia="Times New Roman" w:hAnsi="Consolas" w:cs="Times New Roman"/>
+          <w:color w:val="000000"/>
+          <w:sz w:val="18"/>
+          <w:szCs w:val="18"/>
+          <w:bdr w:val="none" w:sz="0" w:space="0" w:color="auto" w:frame="1"/>
+        </w:rPr>
+        <w:t>      </w:t>
       </w:r>
       <w:r>
         <w:rPr>
@@ -5563,7 +5227,7 @@
       <w:pPr>
         <w:numPr>
           <w:ilvl w:val="0"/>
-          <w:numId w:val="11"/>
+          <w:numId w:val="13"/>
         </w:numPr>
         <w:pBdr>
           <w:left w:val="single" w:sz="18" w:space="0" w:color="6CE26C"/>
@@ -5614,7 +5278,7 @@
       <w:pPr>
         <w:numPr>
           <w:ilvl w:val="0"/>
-          <w:numId w:val="11"/>
+          <w:numId w:val="13"/>
         </w:numPr>
         <w:pBdr>
           <w:left w:val="single" w:sz="18" w:space="0" w:color="6CE26C"/>
@@ -5689,7 +5353,7 @@
       <w:pPr>
         <w:numPr>
           <w:ilvl w:val="0"/>
-          <w:numId w:val="11"/>
+          <w:numId w:val="13"/>
         </w:numPr>
         <w:pBdr>
           <w:left w:val="single" w:sz="18" w:space="0" w:color="6CE26C"/>
@@ -5764,7 +5428,7 @@
       <w:pPr>
         <w:numPr>
           <w:ilvl w:val="0"/>
-          <w:numId w:val="11"/>
+          <w:numId w:val="13"/>
         </w:numPr>
         <w:pBdr>
           <w:left w:val="single" w:sz="18" w:space="0" w:color="6CE26C"/>
@@ -5839,7 +5503,7 @@
       <w:pPr>
         <w:numPr>
           <w:ilvl w:val="0"/>
-          <w:numId w:val="11"/>
+          <w:numId w:val="13"/>
         </w:numPr>
         <w:pBdr>
           <w:left w:val="single" w:sz="18" w:space="0" w:color="6CE26C"/>
@@ -5861,6 +5525,35 @@
           <w:szCs w:val="18"/>
           <w:bdr w:val="none" w:sz="0" w:space="0" w:color="auto" w:frame="1"/>
         </w:rPr>
+        <w:t>        node = Node(data)  </w:t>
+      </w:r>
+    </w:p>
+    <w:p>
+      <w:pPr>
+        <w:numPr>
+          <w:ilvl w:val="0"/>
+          <w:numId w:val="13"/>
+        </w:numPr>
+        <w:pBdr>
+          <w:left w:val="single" w:sz="18" w:space="0" w:color="6CE26C"/>
+        </w:pBdr>
+        <w:shd w:val="clear" w:color="auto" w:fill="FFFFFF"/>
+        <w:spacing w:beforeAutospacing="1" w:after="0" w:afterAutospacing="1" w:line="210" w:lineRule="atLeast"/>
+        <w:rPr>
+          <w:rFonts w:ascii="Consolas" w:eastAsia="Times New Roman" w:hAnsi="Consolas" w:cs="Times New Roman"/>
+          <w:color w:val="5C5C5C"/>
+          <w:sz w:val="18"/>
+          <w:szCs w:val="18"/>
+        </w:rPr>
+      </w:pPr>
+      <w:r>
+        <w:rPr>
+          <w:rFonts w:ascii="Consolas" w:eastAsia="Times New Roman" w:hAnsi="Consolas" w:cs="Times New Roman"/>
+          <w:color w:val="000000"/>
+          <w:sz w:val="18"/>
+          <w:szCs w:val="18"/>
+          <w:bdr w:val="none" w:sz="0" w:space="0" w:color="auto" w:frame="1"/>
+        </w:rPr>
         <w:t>        </w:t>
       </w:r>
       <w:proofErr w:type="spellStart"/>
@@ -5872,7 +5565,7 @@
           <w:szCs w:val="18"/>
           <w:bdr w:val="none" w:sz="0" w:space="0" w:color="auto" w:frame="1"/>
         </w:rPr>
-        <w:t>new_node</w:t>
+        <w:t>prev</w:t>
       </w:r>
       <w:proofErr w:type="spellEnd"/>
       <w:r>
@@ -5883,36 +5576,7 @@
           <w:szCs w:val="18"/>
           <w:bdr w:val="none" w:sz="0" w:space="0" w:color="auto" w:frame="1"/>
         </w:rPr>
-        <w:t> = Node(data)  </w:t>
-      </w:r>
-    </w:p>
-    <w:p>
-      <w:pPr>
-        <w:numPr>
-          <w:ilvl w:val="0"/>
-          <w:numId w:val="11"/>
-        </w:numPr>
-        <w:pBdr>
-          <w:left w:val="single" w:sz="18" w:space="0" w:color="6CE26C"/>
-        </w:pBdr>
-        <w:shd w:val="clear" w:color="auto" w:fill="FFFFFF"/>
-        <w:spacing w:beforeAutospacing="1" w:after="0" w:afterAutospacing="1" w:line="210" w:lineRule="atLeast"/>
-        <w:rPr>
-          <w:rFonts w:ascii="Consolas" w:eastAsia="Times New Roman" w:hAnsi="Consolas" w:cs="Times New Roman"/>
-          <w:color w:val="5C5C5C"/>
-          <w:sz w:val="18"/>
-          <w:szCs w:val="18"/>
-        </w:rPr>
-      </w:pPr>
-      <w:r>
-        <w:rPr>
-          <w:rFonts w:ascii="Consolas" w:eastAsia="Times New Roman" w:hAnsi="Consolas" w:cs="Times New Roman"/>
-          <w:color w:val="000000"/>
-          <w:sz w:val="18"/>
-          <w:szCs w:val="18"/>
-          <w:bdr w:val="none" w:sz="0" w:space="0" w:color="auto" w:frame="1"/>
-        </w:rPr>
-        <w:t>        b4_node = </w:t>
+        <w:t> = </w:t>
       </w:r>
       <w:proofErr w:type="spellStart"/>
       <w:r>
@@ -5941,7 +5605,7 @@
       <w:pPr>
         <w:numPr>
           <w:ilvl w:val="0"/>
-          <w:numId w:val="11"/>
+          <w:numId w:val="13"/>
         </w:numPr>
         <w:pBdr>
           <w:left w:val="single" w:sz="18" w:space="0" w:color="6CE26C"/>
@@ -5974,7 +5638,7 @@
           <w:szCs w:val="18"/>
           <w:bdr w:val="none" w:sz="0" w:space="0" w:color="auto" w:frame="1"/>
         </w:rPr>
-        <w:t>after_node</w:t>
+        <w:t>next_node</w:t>
       </w:r>
       <w:proofErr w:type="spellEnd"/>
       <w:r>
@@ -5985,8 +5649,9 @@
           <w:szCs w:val="18"/>
           <w:bdr w:val="none" w:sz="0" w:space="0" w:color="auto" w:frame="1"/>
         </w:rPr>
-        <w:t> = b4_</w:t>
-      </w:r>
+        <w:t> = </w:t>
+      </w:r>
+      <w:proofErr w:type="spellStart"/>
       <w:proofErr w:type="gramStart"/>
       <w:r>
         <w:rPr>
@@ -5996,173 +5661,7 @@
           <w:szCs w:val="18"/>
           <w:bdr w:val="none" w:sz="0" w:space="0" w:color="auto" w:frame="1"/>
         </w:rPr>
-        <w:t>node.next</w:t>
-      </w:r>
-      <w:proofErr w:type="gramEnd"/>
-      <w:r>
-        <w:rPr>
-          <w:rFonts w:ascii="Consolas" w:eastAsia="Times New Roman" w:hAnsi="Consolas" w:cs="Times New Roman"/>
-          <w:color w:val="000000"/>
-          <w:sz w:val="18"/>
-          <w:szCs w:val="18"/>
-          <w:bdr w:val="none" w:sz="0" w:space="0" w:color="auto" w:frame="1"/>
-        </w:rPr>
-        <w:t>  </w:t>
-      </w:r>
-    </w:p>
-    <w:p>
-      <w:pPr>
-        <w:numPr>
-          <w:ilvl w:val="0"/>
-          <w:numId w:val="11"/>
-        </w:numPr>
-        <w:pBdr>
-          <w:left w:val="single" w:sz="18" w:space="0" w:color="6CE26C"/>
-        </w:pBdr>
-        <w:shd w:val="clear" w:color="auto" w:fill="FFFFFF"/>
-        <w:spacing w:beforeAutospacing="1" w:after="0" w:afterAutospacing="1" w:line="210" w:lineRule="atLeast"/>
-        <w:rPr>
-          <w:rFonts w:ascii="Consolas" w:eastAsia="Times New Roman" w:hAnsi="Consolas" w:cs="Times New Roman"/>
-          <w:color w:val="5C5C5C"/>
-          <w:sz w:val="18"/>
-          <w:szCs w:val="18"/>
-        </w:rPr>
-      </w:pPr>
-      <w:r>
-        <w:rPr>
-          <w:rFonts w:ascii="Consolas" w:eastAsia="Times New Roman" w:hAnsi="Consolas" w:cs="Times New Roman"/>
-          <w:color w:val="000000"/>
-          <w:sz w:val="18"/>
-          <w:szCs w:val="18"/>
-          <w:bdr w:val="none" w:sz="0" w:space="0" w:color="auto" w:frame="1"/>
-        </w:rPr>
-        <w:t>  </w:t>
-      </w:r>
-    </w:p>
-    <w:p>
-      <w:pPr>
-        <w:numPr>
-          <w:ilvl w:val="0"/>
-          <w:numId w:val="11"/>
-        </w:numPr>
-        <w:pBdr>
-          <w:left w:val="single" w:sz="18" w:space="0" w:color="6CE26C"/>
-        </w:pBdr>
-        <w:shd w:val="clear" w:color="auto" w:fill="F8F8F8"/>
-        <w:spacing w:beforeAutospacing="1" w:after="0" w:afterAutospacing="1" w:line="210" w:lineRule="atLeast"/>
-        <w:rPr>
-          <w:rFonts w:ascii="Consolas" w:eastAsia="Times New Roman" w:hAnsi="Consolas" w:cs="Times New Roman"/>
-          <w:color w:val="5C5C5C"/>
-          <w:sz w:val="18"/>
-          <w:szCs w:val="18"/>
-        </w:rPr>
-      </w:pPr>
-      <w:bookmarkStart w:id="0" w:name="_GoBack"/>
-      <w:bookmarkEnd w:id="0"/>
-      <w:r>
-        <w:rPr>
-          <w:rFonts w:ascii="Consolas" w:eastAsia="Times New Roman" w:hAnsi="Consolas" w:cs="Times New Roman"/>
-          <w:color w:val="000000"/>
-          <w:sz w:val="18"/>
-          <w:szCs w:val="18"/>
-          <w:bdr w:val="none" w:sz="0" w:space="0" w:color="auto" w:frame="1"/>
-        </w:rPr>
-        <w:t>        b4_</w:t>
-      </w:r>
-      <w:proofErr w:type="gramStart"/>
-      <w:r>
-        <w:rPr>
-          <w:rFonts w:ascii="Consolas" w:eastAsia="Times New Roman" w:hAnsi="Consolas" w:cs="Times New Roman"/>
-          <w:color w:val="000000"/>
-          <w:sz w:val="18"/>
-          <w:szCs w:val="18"/>
-          <w:bdr w:val="none" w:sz="0" w:space="0" w:color="auto" w:frame="1"/>
-        </w:rPr>
-        <w:t>node.next</w:t>
-      </w:r>
-      <w:proofErr w:type="gramEnd"/>
-      <w:r>
-        <w:rPr>
-          <w:rFonts w:ascii="Consolas" w:eastAsia="Times New Roman" w:hAnsi="Consolas" w:cs="Times New Roman"/>
-          <w:color w:val="000000"/>
-          <w:sz w:val="18"/>
-          <w:szCs w:val="18"/>
-          <w:bdr w:val="none" w:sz="0" w:space="0" w:color="auto" w:frame="1"/>
-        </w:rPr>
-        <w:t> = </w:t>
-      </w:r>
-      <w:proofErr w:type="spellStart"/>
-      <w:r>
-        <w:rPr>
-          <w:rFonts w:ascii="Consolas" w:eastAsia="Times New Roman" w:hAnsi="Consolas" w:cs="Times New Roman"/>
-          <w:color w:val="000000"/>
-          <w:sz w:val="18"/>
-          <w:szCs w:val="18"/>
-          <w:bdr w:val="none" w:sz="0" w:space="0" w:color="auto" w:frame="1"/>
-        </w:rPr>
-        <w:t>new_node</w:t>
-      </w:r>
-      <w:proofErr w:type="spellEnd"/>
-      <w:r>
-        <w:rPr>
-          <w:rFonts w:ascii="Consolas" w:eastAsia="Times New Roman" w:hAnsi="Consolas" w:cs="Times New Roman"/>
-          <w:color w:val="000000"/>
-          <w:sz w:val="18"/>
-          <w:szCs w:val="18"/>
-          <w:bdr w:val="none" w:sz="0" w:space="0" w:color="auto" w:frame="1"/>
-        </w:rPr>
-        <w:t>  </w:t>
-      </w:r>
-    </w:p>
-    <w:p>
-      <w:pPr>
-        <w:numPr>
-          <w:ilvl w:val="0"/>
-          <w:numId w:val="11"/>
-        </w:numPr>
-        <w:pBdr>
-          <w:left w:val="single" w:sz="18" w:space="0" w:color="6CE26C"/>
-        </w:pBdr>
-        <w:shd w:val="clear" w:color="auto" w:fill="FFFFFF"/>
-        <w:spacing w:beforeAutospacing="1" w:after="0" w:afterAutospacing="1" w:line="210" w:lineRule="atLeast"/>
-        <w:rPr>
-          <w:rFonts w:ascii="Consolas" w:eastAsia="Times New Roman" w:hAnsi="Consolas" w:cs="Times New Roman"/>
-          <w:color w:val="5C5C5C"/>
-          <w:sz w:val="18"/>
-          <w:szCs w:val="18"/>
-        </w:rPr>
-      </w:pPr>
-      <w:r>
-        <w:rPr>
-          <w:rFonts w:ascii="Consolas" w:eastAsia="Times New Roman" w:hAnsi="Consolas" w:cs="Times New Roman"/>
-          <w:color w:val="000000"/>
-          <w:sz w:val="18"/>
-          <w:szCs w:val="18"/>
-          <w:bdr w:val="none" w:sz="0" w:space="0" w:color="auto" w:frame="1"/>
-        </w:rPr>
-        <w:t>        </w:t>
-      </w:r>
-      <w:proofErr w:type="spellStart"/>
-      <w:r>
-        <w:rPr>
-          <w:rFonts w:ascii="Consolas" w:eastAsia="Times New Roman" w:hAnsi="Consolas" w:cs="Times New Roman"/>
-          <w:color w:val="000000"/>
-          <w:sz w:val="18"/>
-          <w:szCs w:val="18"/>
-          <w:bdr w:val="none" w:sz="0" w:space="0" w:color="auto" w:frame="1"/>
-        </w:rPr>
-        <w:t>new_</w:t>
-      </w:r>
-      <w:proofErr w:type="gramStart"/>
-      <w:r>
-        <w:rPr>
-          <w:rFonts w:ascii="Consolas" w:eastAsia="Times New Roman" w:hAnsi="Consolas" w:cs="Times New Roman"/>
-          <w:color w:val="000000"/>
-          <w:sz w:val="18"/>
-          <w:szCs w:val="18"/>
-          <w:bdr w:val="none" w:sz="0" w:space="0" w:color="auto" w:frame="1"/>
-        </w:rPr>
-        <w:t>node.prev</w:t>
+        <w:t>prev.next</w:t>
       </w:r>
       <w:proofErr w:type="spellEnd"/>
       <w:proofErr w:type="gramEnd"/>
@@ -6174,14 +5673,43 @@
           <w:szCs w:val="18"/>
           <w:bdr w:val="none" w:sz="0" w:space="0" w:color="auto" w:frame="1"/>
         </w:rPr>
-        <w:t> = b4_node  </w:t>
-      </w:r>
-    </w:p>
-    <w:p>
-      <w:pPr>
-        <w:numPr>
-          <w:ilvl w:val="0"/>
-          <w:numId w:val="11"/>
+        <w:t>  </w:t>
+      </w:r>
+    </w:p>
+    <w:p>
+      <w:pPr>
+        <w:numPr>
+          <w:ilvl w:val="0"/>
+          <w:numId w:val="13"/>
+        </w:numPr>
+        <w:pBdr>
+          <w:left w:val="single" w:sz="18" w:space="0" w:color="6CE26C"/>
+        </w:pBdr>
+        <w:shd w:val="clear" w:color="auto" w:fill="FFFFFF"/>
+        <w:spacing w:beforeAutospacing="1" w:after="0" w:afterAutospacing="1" w:line="210" w:lineRule="atLeast"/>
+        <w:rPr>
+          <w:rFonts w:ascii="Consolas" w:eastAsia="Times New Roman" w:hAnsi="Consolas" w:cs="Times New Roman"/>
+          <w:color w:val="5C5C5C"/>
+          <w:sz w:val="18"/>
+          <w:szCs w:val="18"/>
+        </w:rPr>
+      </w:pPr>
+      <w:r>
+        <w:rPr>
+          <w:rFonts w:ascii="Consolas" w:eastAsia="Times New Roman" w:hAnsi="Consolas" w:cs="Times New Roman"/>
+          <w:color w:val="000000"/>
+          <w:sz w:val="18"/>
+          <w:szCs w:val="18"/>
+          <w:bdr w:val="none" w:sz="0" w:space="0" w:color="auto" w:frame="1"/>
+        </w:rPr>
+        <w:t>  </w:t>
+      </w:r>
+    </w:p>
+    <w:p>
+      <w:pPr>
+        <w:numPr>
+          <w:ilvl w:val="0"/>
+          <w:numId w:val="13"/>
         </w:numPr>
         <w:pBdr>
           <w:left w:val="single" w:sz="18" w:space="0" w:color="6CE26C"/>
@@ -6203,48 +5731,9 @@
           <w:szCs w:val="18"/>
           <w:bdr w:val="none" w:sz="0" w:space="0" w:color="auto" w:frame="1"/>
         </w:rPr>
-        <w:t>  </w:t>
-      </w:r>
-    </w:p>
-    <w:p>
-      <w:pPr>
-        <w:numPr>
-          <w:ilvl w:val="0"/>
-          <w:numId w:val="11"/>
-        </w:numPr>
-        <w:pBdr>
-          <w:left w:val="single" w:sz="18" w:space="0" w:color="6CE26C"/>
-        </w:pBdr>
-        <w:shd w:val="clear" w:color="auto" w:fill="FFFFFF"/>
-        <w:spacing w:beforeAutospacing="1" w:after="0" w:afterAutospacing="1" w:line="210" w:lineRule="atLeast"/>
-        <w:rPr>
-          <w:rFonts w:ascii="Consolas" w:eastAsia="Times New Roman" w:hAnsi="Consolas" w:cs="Times New Roman"/>
-          <w:color w:val="5C5C5C"/>
-          <w:sz w:val="18"/>
-          <w:szCs w:val="18"/>
-        </w:rPr>
-      </w:pPr>
-      <w:r>
-        <w:rPr>
-          <w:rFonts w:ascii="Consolas" w:eastAsia="Times New Roman" w:hAnsi="Consolas" w:cs="Times New Roman"/>
-          <w:color w:val="000000"/>
-          <w:sz w:val="18"/>
-          <w:szCs w:val="18"/>
-          <w:bdr w:val="none" w:sz="0" w:space="0" w:color="auto" w:frame="1"/>
-        </w:rPr>
         <w:t>        </w:t>
       </w:r>
       <w:proofErr w:type="spellStart"/>
-      <w:r>
-        <w:rPr>
-          <w:rFonts w:ascii="Consolas" w:eastAsia="Times New Roman" w:hAnsi="Consolas" w:cs="Times New Roman"/>
-          <w:color w:val="000000"/>
-          <w:sz w:val="18"/>
-          <w:szCs w:val="18"/>
-          <w:bdr w:val="none" w:sz="0" w:space="0" w:color="auto" w:frame="1"/>
-        </w:rPr>
-        <w:t>new_</w:t>
-      </w:r>
       <w:proofErr w:type="gramStart"/>
       <w:r>
         <w:rPr>
@@ -6254,7 +5743,7 @@
           <w:szCs w:val="18"/>
           <w:bdr w:val="none" w:sz="0" w:space="0" w:color="auto" w:frame="1"/>
         </w:rPr>
-        <w:t>node.next</w:t>
+        <w:t>prev.next</w:t>
       </w:r>
       <w:proofErr w:type="spellEnd"/>
       <w:proofErr w:type="gramEnd"/>
@@ -6266,70 +5755,38 @@
           <w:szCs w:val="18"/>
           <w:bdr w:val="none" w:sz="0" w:space="0" w:color="auto" w:frame="1"/>
         </w:rPr>
-        <w:t> = </w:t>
+        <w:t> = node  </w:t>
+      </w:r>
+    </w:p>
+    <w:p>
+      <w:pPr>
+        <w:numPr>
+          <w:ilvl w:val="0"/>
+          <w:numId w:val="13"/>
+        </w:numPr>
+        <w:pBdr>
+          <w:left w:val="single" w:sz="18" w:space="0" w:color="6CE26C"/>
+        </w:pBdr>
+        <w:shd w:val="clear" w:color="auto" w:fill="FFFFFF"/>
+        <w:spacing w:beforeAutospacing="1" w:after="0" w:afterAutospacing="1" w:line="210" w:lineRule="atLeast"/>
+        <w:rPr>
+          <w:rFonts w:ascii="Consolas" w:eastAsia="Times New Roman" w:hAnsi="Consolas" w:cs="Times New Roman"/>
+          <w:color w:val="5C5C5C"/>
+          <w:sz w:val="18"/>
+          <w:szCs w:val="18"/>
+        </w:rPr>
+      </w:pPr>
+      <w:r>
+        <w:rPr>
+          <w:rFonts w:ascii="Consolas" w:eastAsia="Times New Roman" w:hAnsi="Consolas" w:cs="Times New Roman"/>
+          <w:color w:val="000000"/>
+          <w:sz w:val="18"/>
+          <w:szCs w:val="18"/>
+          <w:bdr w:val="none" w:sz="0" w:space="0" w:color="auto" w:frame="1"/>
+        </w:rPr>
+        <w:t>        </w:t>
       </w:r>
       <w:proofErr w:type="spellStart"/>
-      <w:r>
-        <w:rPr>
-          <w:rFonts w:ascii="Consolas" w:eastAsia="Times New Roman" w:hAnsi="Consolas" w:cs="Times New Roman"/>
-          <w:color w:val="000000"/>
-          <w:sz w:val="18"/>
-          <w:szCs w:val="18"/>
-          <w:bdr w:val="none" w:sz="0" w:space="0" w:color="auto" w:frame="1"/>
-        </w:rPr>
-        <w:t>after_node</w:t>
-      </w:r>
-      <w:proofErr w:type="spellEnd"/>
-      <w:r>
-        <w:rPr>
-          <w:rFonts w:ascii="Consolas" w:eastAsia="Times New Roman" w:hAnsi="Consolas" w:cs="Times New Roman"/>
-          <w:color w:val="000000"/>
-          <w:sz w:val="18"/>
-          <w:szCs w:val="18"/>
-          <w:bdr w:val="none" w:sz="0" w:space="0" w:color="auto" w:frame="1"/>
-        </w:rPr>
-        <w:t>  </w:t>
-      </w:r>
-    </w:p>
-    <w:p>
-      <w:pPr>
-        <w:numPr>
-          <w:ilvl w:val="0"/>
-          <w:numId w:val="11"/>
-        </w:numPr>
-        <w:pBdr>
-          <w:left w:val="single" w:sz="18" w:space="0" w:color="6CE26C"/>
-        </w:pBdr>
-        <w:shd w:val="clear" w:color="auto" w:fill="F8F8F8"/>
-        <w:spacing w:beforeAutospacing="1" w:after="0" w:afterAutospacing="1" w:line="210" w:lineRule="atLeast"/>
-        <w:rPr>
-          <w:rFonts w:ascii="Consolas" w:eastAsia="Times New Roman" w:hAnsi="Consolas" w:cs="Times New Roman"/>
-          <w:color w:val="5C5C5C"/>
-          <w:sz w:val="18"/>
-          <w:szCs w:val="18"/>
-        </w:rPr>
-      </w:pPr>
-      <w:r>
-        <w:rPr>
-          <w:rFonts w:ascii="Consolas" w:eastAsia="Times New Roman" w:hAnsi="Consolas" w:cs="Times New Roman"/>
-          <w:color w:val="000000"/>
-          <w:sz w:val="18"/>
-          <w:szCs w:val="18"/>
-          <w:bdr w:val="none" w:sz="0" w:space="0" w:color="auto" w:frame="1"/>
-        </w:rPr>
-        <w:t>        </w:t>
-      </w:r>
-      <w:proofErr w:type="spellStart"/>
-      <w:r>
-        <w:rPr>
-          <w:rFonts w:ascii="Consolas" w:eastAsia="Times New Roman" w:hAnsi="Consolas" w:cs="Times New Roman"/>
-          <w:color w:val="000000"/>
-          <w:sz w:val="18"/>
-          <w:szCs w:val="18"/>
-          <w:bdr w:val="none" w:sz="0" w:space="0" w:color="auto" w:frame="1"/>
-        </w:rPr>
-        <w:t>after_</w:t>
-      </w:r>
       <w:proofErr w:type="gramStart"/>
       <w:r>
         <w:rPr>
@@ -6362,7 +5819,7 @@
           <w:szCs w:val="18"/>
           <w:bdr w:val="none" w:sz="0" w:space="0" w:color="auto" w:frame="1"/>
         </w:rPr>
-        <w:t>new_node</w:t>
+        <w:t>prev</w:t>
       </w:r>
       <w:proofErr w:type="spellEnd"/>
       <w:r>
@@ -6380,41 +5837,41 @@
       <w:pPr>
         <w:numPr>
           <w:ilvl w:val="0"/>
-          <w:numId w:val="11"/>
+          <w:numId w:val="13"/>
+        </w:numPr>
+        <w:pBdr>
+          <w:left w:val="single" w:sz="18" w:space="0" w:color="6CE26C"/>
+        </w:pBdr>
+        <w:shd w:val="clear" w:color="auto" w:fill="F8F8F8"/>
+        <w:spacing w:beforeAutospacing="1" w:after="0" w:afterAutospacing="1" w:line="210" w:lineRule="atLeast"/>
+        <w:rPr>
+          <w:rFonts w:ascii="Consolas" w:eastAsia="Times New Roman" w:hAnsi="Consolas" w:cs="Times New Roman"/>
+          <w:color w:val="5C5C5C"/>
+          <w:sz w:val="18"/>
+          <w:szCs w:val="18"/>
+        </w:rPr>
+      </w:pPr>
+      <w:r>
+        <w:rPr>
+          <w:rFonts w:ascii="Consolas" w:eastAsia="Times New Roman" w:hAnsi="Consolas" w:cs="Times New Roman"/>
+          <w:color w:val="000000"/>
+          <w:sz w:val="18"/>
+          <w:szCs w:val="18"/>
+          <w:bdr w:val="none" w:sz="0" w:space="0" w:color="auto" w:frame="1"/>
+        </w:rPr>
+        <w:t>  </w:t>
+      </w:r>
+    </w:p>
+    <w:p>
+      <w:pPr>
+        <w:numPr>
+          <w:ilvl w:val="0"/>
+          <w:numId w:val="13"/>
         </w:numPr>
         <w:pBdr>
           <w:left w:val="single" w:sz="18" w:space="0" w:color="6CE26C"/>
         </w:pBdr>
         <w:shd w:val="clear" w:color="auto" w:fill="FFFFFF"/>
-        <w:spacing w:beforeAutospacing="1" w:after="0" w:afterAutospacing="1" w:line="210" w:lineRule="atLeast"/>
-        <w:rPr>
-          <w:rFonts w:ascii="Consolas" w:eastAsia="Times New Roman" w:hAnsi="Consolas" w:cs="Times New Roman"/>
-          <w:color w:val="5C5C5C"/>
-          <w:sz w:val="18"/>
-          <w:szCs w:val="18"/>
-        </w:rPr>
-      </w:pPr>
-      <w:r>
-        <w:rPr>
-          <w:rFonts w:ascii="Consolas" w:eastAsia="Times New Roman" w:hAnsi="Consolas" w:cs="Times New Roman"/>
-          <w:color w:val="000000"/>
-          <w:sz w:val="18"/>
-          <w:szCs w:val="18"/>
-          <w:bdr w:val="none" w:sz="0" w:space="0" w:color="auto" w:frame="1"/>
-        </w:rPr>
-        <w:t>  </w:t>
-      </w:r>
-    </w:p>
-    <w:p>
-      <w:pPr>
-        <w:numPr>
-          <w:ilvl w:val="0"/>
-          <w:numId w:val="11"/>
-        </w:numPr>
-        <w:pBdr>
-          <w:left w:val="single" w:sz="18" w:space="0" w:color="6CE26C"/>
-        </w:pBdr>
-        <w:shd w:val="clear" w:color="auto" w:fill="F8F8F8"/>
         <w:spacing w:beforeAutospacing="1" w:after="0" w:afterAutospacing="1" w:line="210" w:lineRule="atLeast"/>
         <w:rPr>
           <w:rFonts w:ascii="Consolas" w:eastAsia="Times New Roman" w:hAnsi="Consolas" w:cs="Times New Roman"/>
@@ -6443,7 +5900,7 @@
           <w:szCs w:val="18"/>
           <w:bdr w:val="none" w:sz="0" w:space="0" w:color="auto" w:frame="1"/>
         </w:rPr>
-        <w:t>self.length</w:t>
+        <w:t>node.next</w:t>
       </w:r>
       <w:proofErr w:type="spellEnd"/>
       <w:proofErr w:type="gramEnd"/>
@@ -6455,6 +5912,173 @@
           <w:szCs w:val="18"/>
           <w:bdr w:val="none" w:sz="0" w:space="0" w:color="auto" w:frame="1"/>
         </w:rPr>
+        <w:t> = </w:t>
+      </w:r>
+      <w:proofErr w:type="spellStart"/>
+      <w:r>
+        <w:rPr>
+          <w:rFonts w:ascii="Consolas" w:eastAsia="Times New Roman" w:hAnsi="Consolas" w:cs="Times New Roman"/>
+          <w:color w:val="000000"/>
+          <w:sz w:val="18"/>
+          <w:szCs w:val="18"/>
+          <w:bdr w:val="none" w:sz="0" w:space="0" w:color="auto" w:frame="1"/>
+        </w:rPr>
+        <w:t>next_node</w:t>
+      </w:r>
+      <w:proofErr w:type="spellEnd"/>
+      <w:r>
+        <w:rPr>
+          <w:rFonts w:ascii="Consolas" w:eastAsia="Times New Roman" w:hAnsi="Consolas" w:cs="Times New Roman"/>
+          <w:color w:val="000000"/>
+          <w:sz w:val="18"/>
+          <w:szCs w:val="18"/>
+          <w:bdr w:val="none" w:sz="0" w:space="0" w:color="auto" w:frame="1"/>
+        </w:rPr>
+        <w:t>  </w:t>
+      </w:r>
+    </w:p>
+    <w:p>
+      <w:pPr>
+        <w:numPr>
+          <w:ilvl w:val="0"/>
+          <w:numId w:val="13"/>
+        </w:numPr>
+        <w:pBdr>
+          <w:left w:val="single" w:sz="18" w:space="0" w:color="6CE26C"/>
+        </w:pBdr>
+        <w:shd w:val="clear" w:color="auto" w:fill="F8F8F8"/>
+        <w:spacing w:beforeAutospacing="1" w:after="0" w:afterAutospacing="1" w:line="210" w:lineRule="atLeast"/>
+        <w:rPr>
+          <w:rFonts w:ascii="Consolas" w:eastAsia="Times New Roman" w:hAnsi="Consolas" w:cs="Times New Roman"/>
+          <w:color w:val="5C5C5C"/>
+          <w:sz w:val="18"/>
+          <w:szCs w:val="18"/>
+        </w:rPr>
+      </w:pPr>
+      <w:r>
+        <w:rPr>
+          <w:rFonts w:ascii="Consolas" w:eastAsia="Times New Roman" w:hAnsi="Consolas" w:cs="Times New Roman"/>
+          <w:color w:val="000000"/>
+          <w:sz w:val="18"/>
+          <w:szCs w:val="18"/>
+          <w:bdr w:val="none" w:sz="0" w:space="0" w:color="auto" w:frame="1"/>
+        </w:rPr>
+        <w:t>        </w:t>
+      </w:r>
+      <w:proofErr w:type="spellStart"/>
+      <w:r>
+        <w:rPr>
+          <w:rFonts w:ascii="Consolas" w:eastAsia="Times New Roman" w:hAnsi="Consolas" w:cs="Times New Roman"/>
+          <w:color w:val="000000"/>
+          <w:sz w:val="18"/>
+          <w:szCs w:val="18"/>
+          <w:bdr w:val="none" w:sz="0" w:space="0" w:color="auto" w:frame="1"/>
+        </w:rPr>
+        <w:t>next_</w:t>
+      </w:r>
+      <w:proofErr w:type="gramStart"/>
+      <w:r>
+        <w:rPr>
+          <w:rFonts w:ascii="Consolas" w:eastAsia="Times New Roman" w:hAnsi="Consolas" w:cs="Times New Roman"/>
+          <w:color w:val="000000"/>
+          <w:sz w:val="18"/>
+          <w:szCs w:val="18"/>
+          <w:bdr w:val="none" w:sz="0" w:space="0" w:color="auto" w:frame="1"/>
+        </w:rPr>
+        <w:t>node.prev</w:t>
+      </w:r>
+      <w:proofErr w:type="spellEnd"/>
+      <w:proofErr w:type="gramEnd"/>
+      <w:r>
+        <w:rPr>
+          <w:rFonts w:ascii="Consolas" w:eastAsia="Times New Roman" w:hAnsi="Consolas" w:cs="Times New Roman"/>
+          <w:color w:val="000000"/>
+          <w:sz w:val="18"/>
+          <w:szCs w:val="18"/>
+          <w:bdr w:val="none" w:sz="0" w:space="0" w:color="auto" w:frame="1"/>
+        </w:rPr>
+        <w:t> = node  </w:t>
+      </w:r>
+    </w:p>
+    <w:p>
+      <w:pPr>
+        <w:numPr>
+          <w:ilvl w:val="0"/>
+          <w:numId w:val="13"/>
+        </w:numPr>
+        <w:pBdr>
+          <w:left w:val="single" w:sz="18" w:space="0" w:color="6CE26C"/>
+        </w:pBdr>
+        <w:shd w:val="clear" w:color="auto" w:fill="FFFFFF"/>
+        <w:spacing w:beforeAutospacing="1" w:after="0" w:afterAutospacing="1" w:line="210" w:lineRule="atLeast"/>
+        <w:rPr>
+          <w:rFonts w:ascii="Consolas" w:eastAsia="Times New Roman" w:hAnsi="Consolas" w:cs="Times New Roman"/>
+          <w:color w:val="5C5C5C"/>
+          <w:sz w:val="18"/>
+          <w:szCs w:val="18"/>
+        </w:rPr>
+      </w:pPr>
+      <w:r>
+        <w:rPr>
+          <w:rFonts w:ascii="Consolas" w:eastAsia="Times New Roman" w:hAnsi="Consolas" w:cs="Times New Roman"/>
+          <w:color w:val="000000"/>
+          <w:sz w:val="18"/>
+          <w:szCs w:val="18"/>
+          <w:bdr w:val="none" w:sz="0" w:space="0" w:color="auto" w:frame="1"/>
+        </w:rPr>
+        <w:t>  </w:t>
+      </w:r>
+    </w:p>
+    <w:p>
+      <w:pPr>
+        <w:numPr>
+          <w:ilvl w:val="0"/>
+          <w:numId w:val="13"/>
+        </w:numPr>
+        <w:pBdr>
+          <w:left w:val="single" w:sz="18" w:space="0" w:color="6CE26C"/>
+        </w:pBdr>
+        <w:shd w:val="clear" w:color="auto" w:fill="F8F8F8"/>
+        <w:spacing w:beforeAutospacing="1" w:after="0" w:afterAutospacing="1" w:line="210" w:lineRule="atLeast"/>
+        <w:rPr>
+          <w:rFonts w:ascii="Consolas" w:eastAsia="Times New Roman" w:hAnsi="Consolas" w:cs="Times New Roman"/>
+          <w:color w:val="5C5C5C"/>
+          <w:sz w:val="18"/>
+          <w:szCs w:val="18"/>
+        </w:rPr>
+      </w:pPr>
+      <w:r>
+        <w:rPr>
+          <w:rFonts w:ascii="Consolas" w:eastAsia="Times New Roman" w:hAnsi="Consolas" w:cs="Times New Roman"/>
+          <w:color w:val="000000"/>
+          <w:sz w:val="18"/>
+          <w:szCs w:val="18"/>
+          <w:bdr w:val="none" w:sz="0" w:space="0" w:color="auto" w:frame="1"/>
+        </w:rPr>
+        <w:t>        </w:t>
+      </w:r>
+      <w:proofErr w:type="spellStart"/>
+      <w:proofErr w:type="gramStart"/>
+      <w:r>
+        <w:rPr>
+          <w:rFonts w:ascii="Consolas" w:eastAsia="Times New Roman" w:hAnsi="Consolas" w:cs="Times New Roman"/>
+          <w:color w:val="000000"/>
+          <w:sz w:val="18"/>
+          <w:szCs w:val="18"/>
+          <w:bdr w:val="none" w:sz="0" w:space="0" w:color="auto" w:frame="1"/>
+        </w:rPr>
+        <w:t>self.length</w:t>
+      </w:r>
+      <w:proofErr w:type="spellEnd"/>
+      <w:proofErr w:type="gramEnd"/>
+      <w:r>
+        <w:rPr>
+          <w:rFonts w:ascii="Consolas" w:eastAsia="Times New Roman" w:hAnsi="Consolas" w:cs="Times New Roman"/>
+          <w:color w:val="000000"/>
+          <w:sz w:val="18"/>
+          <w:szCs w:val="18"/>
+          <w:bdr w:val="none" w:sz="0" w:space="0" w:color="auto" w:frame="1"/>
+        </w:rPr>
         <w:t> += 1  </w:t>
       </w:r>
     </w:p>
@@ -6462,7 +6086,7 @@
       <w:pPr>
         <w:numPr>
           <w:ilvl w:val="0"/>
-          <w:numId w:val="11"/>
+          <w:numId w:val="13"/>
         </w:numPr>
         <w:pBdr>
           <w:left w:val="single" w:sz="18" w:space="0" w:color="6CE26C"/>
@@ -6513,7 +6137,7 @@
       <w:pPr>
         <w:numPr>
           <w:ilvl w:val="0"/>
-          <w:numId w:val="11"/>
+          <w:numId w:val="13"/>
         </w:numPr>
         <w:pBdr>
           <w:left w:val="single" w:sz="18" w:space="0" w:color="6CE26C"/>
@@ -6542,7 +6166,7 @@
       <w:pPr>
         <w:numPr>
           <w:ilvl w:val="0"/>
-          <w:numId w:val="11"/>
+          <w:numId w:val="13"/>
         </w:numPr>
         <w:pBdr>
           <w:left w:val="single" w:sz="18" w:space="0" w:color="6CE26C"/>
@@ -6552,7 +6176,7 @@
           <w:tab w:val="clear" w:pos="720"/>
         </w:tabs>
         <w:spacing w:beforeAutospacing="1" w:after="0" w:afterAutospacing="1" w:line="210" w:lineRule="atLeast"/>
-        <w:ind w:left="180" w:firstLine="90"/>
+        <w:ind w:left="540" w:hanging="270"/>
         <w:rPr>
           <w:rFonts w:ascii="Consolas" w:eastAsia="Times New Roman" w:hAnsi="Consolas" w:cs="Times New Roman"/>
           <w:color w:val="5C5C5C"/>
@@ -6597,7 +6221,7 @@
       <w:pPr>
         <w:numPr>
           <w:ilvl w:val="0"/>
-          <w:numId w:val="11"/>
+          <w:numId w:val="13"/>
         </w:numPr>
         <w:pBdr>
           <w:left w:val="single" w:sz="18" w:space="0" w:color="6CE26C"/>
@@ -6607,7 +6231,7 @@
           <w:tab w:val="clear" w:pos="720"/>
         </w:tabs>
         <w:spacing w:beforeAutospacing="1" w:after="0" w:afterAutospacing="1" w:line="210" w:lineRule="atLeast"/>
-        <w:ind w:left="180" w:firstLine="90"/>
+        <w:ind w:left="540" w:hanging="270"/>
         <w:rPr>
           <w:rFonts w:ascii="Consolas" w:eastAsia="Times New Roman" w:hAnsi="Consolas" w:cs="Times New Roman"/>
           <w:color w:val="5C5C5C"/>
@@ -6654,7 +6278,7 @@
       <w:pPr>
         <w:numPr>
           <w:ilvl w:val="0"/>
-          <w:numId w:val="11"/>
+          <w:numId w:val="13"/>
         </w:numPr>
         <w:pBdr>
           <w:left w:val="single" w:sz="18" w:space="0" w:color="6CE26C"/>
@@ -6664,7 +6288,7 @@
           <w:tab w:val="clear" w:pos="720"/>
         </w:tabs>
         <w:spacing w:beforeAutospacing="1" w:after="0" w:afterAutospacing="1" w:line="210" w:lineRule="atLeast"/>
-        <w:ind w:left="180" w:firstLine="90"/>
+        <w:ind w:left="540" w:hanging="270"/>
         <w:rPr>
           <w:rFonts w:ascii="Consolas" w:eastAsia="Times New Roman" w:hAnsi="Consolas" w:cs="Times New Roman"/>
           <w:color w:val="5C5C5C"/>
@@ -6731,7 +6355,7 @@
       <w:pPr>
         <w:numPr>
           <w:ilvl w:val="0"/>
-          <w:numId w:val="11"/>
+          <w:numId w:val="13"/>
         </w:numPr>
         <w:pBdr>
           <w:left w:val="single" w:sz="18" w:space="0" w:color="6CE26C"/>
@@ -6741,23 +6365,45 @@
           <w:tab w:val="clear" w:pos="720"/>
         </w:tabs>
         <w:spacing w:beforeAutospacing="1" w:after="0" w:afterAutospacing="1" w:line="210" w:lineRule="atLeast"/>
-        <w:ind w:left="180" w:firstLine="90"/>
-        <w:rPr>
-          <w:rFonts w:ascii="Consolas" w:eastAsia="Times New Roman" w:hAnsi="Consolas" w:cs="Times New Roman"/>
-          <w:color w:val="5C5C5C"/>
-          <w:sz w:val="18"/>
-          <w:szCs w:val="18"/>
-        </w:rPr>
-      </w:pPr>
-      <w:r>
-        <w:rPr>
-          <w:rFonts w:ascii="Consolas" w:eastAsia="Times New Roman" w:hAnsi="Consolas" w:cs="Times New Roman"/>
-          <w:color w:val="000000"/>
-          <w:sz w:val="18"/>
-          <w:szCs w:val="18"/>
-          <w:bdr w:val="none" w:sz="0" w:space="0" w:color="auto" w:frame="1"/>
-        </w:rPr>
-        <w:t>            next = </w:t>
+        <w:ind w:left="540" w:hanging="270"/>
+        <w:rPr>
+          <w:rFonts w:ascii="Consolas" w:eastAsia="Times New Roman" w:hAnsi="Consolas" w:cs="Times New Roman"/>
+          <w:color w:val="5C5C5C"/>
+          <w:sz w:val="18"/>
+          <w:szCs w:val="18"/>
+        </w:rPr>
+      </w:pPr>
+      <w:r>
+        <w:rPr>
+          <w:rFonts w:ascii="Consolas" w:eastAsia="Times New Roman" w:hAnsi="Consolas" w:cs="Times New Roman"/>
+          <w:color w:val="000000"/>
+          <w:sz w:val="18"/>
+          <w:szCs w:val="18"/>
+          <w:bdr w:val="none" w:sz="0" w:space="0" w:color="auto" w:frame="1"/>
+        </w:rPr>
+        <w:t>            </w:t>
+      </w:r>
+      <w:proofErr w:type="spellStart"/>
+      <w:r>
+        <w:rPr>
+          <w:rFonts w:ascii="Consolas" w:eastAsia="Times New Roman" w:hAnsi="Consolas" w:cs="Times New Roman"/>
+          <w:color w:val="000000"/>
+          <w:sz w:val="18"/>
+          <w:szCs w:val="18"/>
+          <w:bdr w:val="none" w:sz="0" w:space="0" w:color="auto" w:frame="1"/>
+        </w:rPr>
+        <w:t>next_node</w:t>
+      </w:r>
+      <w:proofErr w:type="spellEnd"/>
+      <w:r>
+        <w:rPr>
+          <w:rFonts w:ascii="Consolas" w:eastAsia="Times New Roman" w:hAnsi="Consolas" w:cs="Times New Roman"/>
+          <w:color w:val="000000"/>
+          <w:sz w:val="18"/>
+          <w:szCs w:val="18"/>
+          <w:bdr w:val="none" w:sz="0" w:space="0" w:color="auto" w:frame="1"/>
+        </w:rPr>
+        <w:t> = </w:t>
       </w:r>
       <w:proofErr w:type="spellStart"/>
       <w:proofErr w:type="gramStart"/>
@@ -6788,7 +6434,7 @@
       <w:pPr>
         <w:numPr>
           <w:ilvl w:val="0"/>
-          <w:numId w:val="11"/>
+          <w:numId w:val="13"/>
         </w:numPr>
         <w:pBdr>
           <w:left w:val="single" w:sz="18" w:space="0" w:color="6CE26C"/>
@@ -6798,7 +6444,7 @@
           <w:tab w:val="clear" w:pos="720"/>
         </w:tabs>
         <w:spacing w:beforeAutospacing="1" w:after="0" w:afterAutospacing="1" w:line="210" w:lineRule="atLeast"/>
-        <w:ind w:left="180" w:firstLine="90"/>
+        <w:ind w:left="540" w:hanging="270"/>
         <w:rPr>
           <w:rFonts w:ascii="Consolas" w:eastAsia="Times New Roman" w:hAnsi="Consolas" w:cs="Times New Roman"/>
           <w:color w:val="5C5C5C"/>
@@ -6867,7 +6513,7 @@
       <w:pPr>
         <w:numPr>
           <w:ilvl w:val="0"/>
-          <w:numId w:val="11"/>
+          <w:numId w:val="13"/>
         </w:numPr>
         <w:pBdr>
           <w:left w:val="single" w:sz="18" w:space="0" w:color="6CE26C"/>
@@ -6877,7 +6523,7 @@
           <w:tab w:val="clear" w:pos="720"/>
         </w:tabs>
         <w:spacing w:beforeAutospacing="1" w:after="0" w:afterAutospacing="1" w:line="210" w:lineRule="atLeast"/>
-        <w:ind w:left="180" w:firstLine="90"/>
+        <w:ind w:left="540" w:hanging="270"/>
         <w:rPr>
           <w:rFonts w:ascii="Consolas" w:eastAsia="Times New Roman" w:hAnsi="Consolas" w:cs="Times New Roman"/>
           <w:color w:val="5C5C5C"/>
@@ -6917,14 +6563,36 @@
           <w:szCs w:val="18"/>
           <w:bdr w:val="none" w:sz="0" w:space="0" w:color="auto" w:frame="1"/>
         </w:rPr>
-        <w:t> = next  </w:t>
-      </w:r>
-    </w:p>
-    <w:p>
-      <w:pPr>
-        <w:numPr>
-          <w:ilvl w:val="0"/>
-          <w:numId w:val="11"/>
+        <w:t> = </w:t>
+      </w:r>
+      <w:proofErr w:type="spellStart"/>
+      <w:r>
+        <w:rPr>
+          <w:rFonts w:ascii="Consolas" w:eastAsia="Times New Roman" w:hAnsi="Consolas" w:cs="Times New Roman"/>
+          <w:color w:val="000000"/>
+          <w:sz w:val="18"/>
+          <w:szCs w:val="18"/>
+          <w:bdr w:val="none" w:sz="0" w:space="0" w:color="auto" w:frame="1"/>
+        </w:rPr>
+        <w:t>next_node</w:t>
+      </w:r>
+      <w:proofErr w:type="spellEnd"/>
+      <w:r>
+        <w:rPr>
+          <w:rFonts w:ascii="Consolas" w:eastAsia="Times New Roman" w:hAnsi="Consolas" w:cs="Times New Roman"/>
+          <w:color w:val="000000"/>
+          <w:sz w:val="18"/>
+          <w:szCs w:val="18"/>
+          <w:bdr w:val="none" w:sz="0" w:space="0" w:color="auto" w:frame="1"/>
+        </w:rPr>
+        <w:t>  </w:t>
+      </w:r>
+    </w:p>
+    <w:p>
+      <w:pPr>
+        <w:numPr>
+          <w:ilvl w:val="0"/>
+          <w:numId w:val="13"/>
         </w:numPr>
         <w:pBdr>
           <w:left w:val="single" w:sz="18" w:space="0" w:color="6CE26C"/>
@@ -6934,30 +6602,52 @@
           <w:tab w:val="clear" w:pos="720"/>
         </w:tabs>
         <w:spacing w:beforeAutospacing="1" w:after="0" w:afterAutospacing="1" w:line="210" w:lineRule="atLeast"/>
-        <w:ind w:left="180" w:firstLine="90"/>
-        <w:rPr>
-          <w:rFonts w:ascii="Consolas" w:eastAsia="Times New Roman" w:hAnsi="Consolas" w:cs="Times New Roman"/>
-          <w:color w:val="5C5C5C"/>
-          <w:sz w:val="18"/>
-          <w:szCs w:val="18"/>
-        </w:rPr>
-      </w:pPr>
-      <w:r>
-        <w:rPr>
-          <w:rFonts w:ascii="Consolas" w:eastAsia="Times New Roman" w:hAnsi="Consolas" w:cs="Times New Roman"/>
-          <w:color w:val="000000"/>
-          <w:sz w:val="18"/>
-          <w:szCs w:val="18"/>
-          <w:bdr w:val="none" w:sz="0" w:space="0" w:color="auto" w:frame="1"/>
-        </w:rPr>
-        <w:t>            node = next  </w:t>
-      </w:r>
-    </w:p>
-    <w:p>
-      <w:pPr>
-        <w:numPr>
-          <w:ilvl w:val="0"/>
-          <w:numId w:val="11"/>
+        <w:ind w:left="540" w:hanging="270"/>
+        <w:rPr>
+          <w:rFonts w:ascii="Consolas" w:eastAsia="Times New Roman" w:hAnsi="Consolas" w:cs="Times New Roman"/>
+          <w:color w:val="5C5C5C"/>
+          <w:sz w:val="18"/>
+          <w:szCs w:val="18"/>
+        </w:rPr>
+      </w:pPr>
+      <w:r>
+        <w:rPr>
+          <w:rFonts w:ascii="Consolas" w:eastAsia="Times New Roman" w:hAnsi="Consolas" w:cs="Times New Roman"/>
+          <w:color w:val="000000"/>
+          <w:sz w:val="18"/>
+          <w:szCs w:val="18"/>
+          <w:bdr w:val="none" w:sz="0" w:space="0" w:color="auto" w:frame="1"/>
+        </w:rPr>
+        <w:t>            node = </w:t>
+      </w:r>
+      <w:proofErr w:type="spellStart"/>
+      <w:r>
+        <w:rPr>
+          <w:rFonts w:ascii="Consolas" w:eastAsia="Times New Roman" w:hAnsi="Consolas" w:cs="Times New Roman"/>
+          <w:color w:val="000000"/>
+          <w:sz w:val="18"/>
+          <w:szCs w:val="18"/>
+          <w:bdr w:val="none" w:sz="0" w:space="0" w:color="auto" w:frame="1"/>
+        </w:rPr>
+        <w:t>next_node</w:t>
+      </w:r>
+      <w:proofErr w:type="spellEnd"/>
+      <w:r>
+        <w:rPr>
+          <w:rFonts w:ascii="Consolas" w:eastAsia="Times New Roman" w:hAnsi="Consolas" w:cs="Times New Roman"/>
+          <w:color w:val="000000"/>
+          <w:sz w:val="18"/>
+          <w:szCs w:val="18"/>
+          <w:bdr w:val="none" w:sz="0" w:space="0" w:color="auto" w:frame="1"/>
+        </w:rPr>
+        <w:t>  </w:t>
+      </w:r>
+    </w:p>
+    <w:p>
+      <w:pPr>
+        <w:numPr>
+          <w:ilvl w:val="0"/>
+          <w:numId w:val="13"/>
         </w:numPr>
         <w:pBdr>
           <w:left w:val="single" w:sz="18" w:space="0" w:color="6CE26C"/>
@@ -6967,7 +6657,7 @@
           <w:tab w:val="clear" w:pos="720"/>
         </w:tabs>
         <w:spacing w:beforeAutospacing="1" w:after="0" w:afterAutospacing="1" w:line="210" w:lineRule="atLeast"/>
-        <w:ind w:left="180" w:firstLine="90"/>
+        <w:ind w:left="540" w:hanging="270"/>
         <w:rPr>
           <w:rFonts w:ascii="Consolas" w:eastAsia="Times New Roman" w:hAnsi="Consolas" w:cs="Times New Roman"/>
           <w:color w:val="5C5C5C"/>
@@ -7080,7 +6770,7 @@
       <w:pPr>
         <w:numPr>
           <w:ilvl w:val="0"/>
-          <w:numId w:val="11"/>
+          <w:numId w:val="13"/>
         </w:numPr>
         <w:pBdr>
           <w:left w:val="single" w:sz="18" w:space="0" w:color="6CE26C"/>
@@ -7090,7 +6780,7 @@
           <w:tab w:val="clear" w:pos="720"/>
         </w:tabs>
         <w:spacing w:beforeAutospacing="1" w:after="0" w:afterAutospacing="1" w:line="210" w:lineRule="atLeast"/>
-        <w:ind w:left="180" w:firstLine="90"/>
+        <w:ind w:left="540" w:hanging="270"/>
         <w:rPr>
           <w:rFonts w:ascii="Consolas" w:eastAsia="Times New Roman" w:hAnsi="Consolas" w:cs="Times New Roman"/>
           <w:color w:val="5C5C5C"/>
@@ -8182,6 +7872,119 @@
     </w:lvl>
   </w:abstractNum>
   <w:abstractNum w:abstractNumId="4" w15:restartNumberingAfterBreak="0">
+    <w:nsid w:val="2691531C"/>
+    <w:multiLevelType w:val="multilevel"/>
+    <w:tmpl w:val="1C4E38A4"/>
+    <w:lvl w:ilvl="0">
+      <w:start w:val="1"/>
+      <w:numFmt w:val="decimal"/>
+      <w:lvlText w:val="%1."/>
+      <w:lvlJc w:val="left"/>
+      <w:pPr>
+        <w:tabs>
+          <w:tab w:val="num" w:pos="720"/>
+        </w:tabs>
+        <w:ind w:left="720" w:hanging="360"/>
+      </w:pPr>
+    </w:lvl>
+    <w:lvl w:ilvl="1" w:tentative="1">
+      <w:start w:val="1"/>
+      <w:numFmt w:val="decimal"/>
+      <w:lvlText w:val="%2."/>
+      <w:lvlJc w:val="left"/>
+      <w:pPr>
+        <w:tabs>
+          <w:tab w:val="num" w:pos="1440"/>
+        </w:tabs>
+        <w:ind w:left="1440" w:hanging="360"/>
+      </w:pPr>
+    </w:lvl>
+    <w:lvl w:ilvl="2" w:tentative="1">
+      <w:start w:val="1"/>
+      <w:numFmt w:val="decimal"/>
+      <w:lvlText w:val="%3."/>
+      <w:lvlJc w:val="left"/>
+      <w:pPr>
+        <w:tabs>
+          <w:tab w:val="num" w:pos="2160"/>
+        </w:tabs>
+        <w:ind w:left="2160" w:hanging="360"/>
+      </w:pPr>
+    </w:lvl>
+    <w:lvl w:ilvl="3" w:tentative="1">
+      <w:start w:val="1"/>
+      <w:numFmt w:val="decimal"/>
+      <w:lvlText w:val="%4."/>
+      <w:lvlJc w:val="left"/>
+      <w:pPr>
+        <w:tabs>
+          <w:tab w:val="num" w:pos="2880"/>
+        </w:tabs>
+        <w:ind w:left="2880" w:hanging="360"/>
+      </w:pPr>
+    </w:lvl>
+    <w:lvl w:ilvl="4" w:tentative="1">
+      <w:start w:val="1"/>
+      <w:numFmt w:val="decimal"/>
+      <w:lvlText w:val="%5."/>
+      <w:lvlJc w:val="left"/>
+      <w:pPr>
+        <w:tabs>
+          <w:tab w:val="num" w:pos="3600"/>
+        </w:tabs>
+        <w:ind w:left="3600" w:hanging="360"/>
+      </w:pPr>
+    </w:lvl>
+    <w:lvl w:ilvl="5" w:tentative="1">
+      <w:start w:val="1"/>
+      <w:numFmt w:val="decimal"/>
+      <w:lvlText w:val="%6."/>
+      <w:lvlJc w:val="left"/>
+      <w:pPr>
+        <w:tabs>
+          <w:tab w:val="num" w:pos="4320"/>
+        </w:tabs>
+        <w:ind w:left="4320" w:hanging="360"/>
+      </w:pPr>
+    </w:lvl>
+    <w:lvl w:ilvl="6" w:tentative="1">
+      <w:start w:val="1"/>
+      <w:numFmt w:val="decimal"/>
+      <w:lvlText w:val="%7."/>
+      <w:lvlJc w:val="left"/>
+      <w:pPr>
+        <w:tabs>
+          <w:tab w:val="num" w:pos="5040"/>
+        </w:tabs>
+        <w:ind w:left="5040" w:hanging="360"/>
+      </w:pPr>
+    </w:lvl>
+    <w:lvl w:ilvl="7" w:tentative="1">
+      <w:start w:val="1"/>
+      <w:numFmt w:val="decimal"/>
+      <w:lvlText w:val="%8."/>
+      <w:lvlJc w:val="left"/>
+      <w:pPr>
+        <w:tabs>
+          <w:tab w:val="num" w:pos="5760"/>
+        </w:tabs>
+        <w:ind w:left="5760" w:hanging="360"/>
+      </w:pPr>
+    </w:lvl>
+    <w:lvl w:ilvl="8" w:tentative="1">
+      <w:start w:val="1"/>
+      <w:numFmt w:val="decimal"/>
+      <w:lvlText w:val="%9."/>
+      <w:lvlJc w:val="left"/>
+      <w:pPr>
+        <w:tabs>
+          <w:tab w:val="num" w:pos="6480"/>
+        </w:tabs>
+        <w:ind w:left="6480" w:hanging="360"/>
+      </w:pPr>
+    </w:lvl>
+  </w:abstractNum>
+  <w:abstractNum w:abstractNumId="5" w15:restartNumberingAfterBreak="0">
     <w:nsid w:val="312C254E"/>
     <w:multiLevelType w:val="multilevel"/>
     <w:tmpl w:val="94FC3140"/>
@@ -8294,7 +8097,7 @@
       </w:pPr>
     </w:lvl>
   </w:abstractNum>
-  <w:abstractNum w:abstractNumId="5" w15:restartNumberingAfterBreak="0">
+  <w:abstractNum w:abstractNumId="6" w15:restartNumberingAfterBreak="0">
     <w:nsid w:val="39D43A02"/>
     <w:multiLevelType w:val="multilevel"/>
     <w:tmpl w:val="56627C12"/>
@@ -8407,7 +8210,7 @@
       </w:pPr>
     </w:lvl>
   </w:abstractNum>
-  <w:abstractNum w:abstractNumId="6" w15:restartNumberingAfterBreak="0">
+  <w:abstractNum w:abstractNumId="7" w15:restartNumberingAfterBreak="0">
     <w:nsid w:val="45AD3B3E"/>
     <w:multiLevelType w:val="hybridMultilevel"/>
     <w:tmpl w:val="0C764E9E"/>
@@ -8493,7 +8296,7 @@
       </w:pPr>
     </w:lvl>
   </w:abstractNum>
-  <w:abstractNum w:abstractNumId="7" w15:restartNumberingAfterBreak="0">
+  <w:abstractNum w:abstractNumId="8" w15:restartNumberingAfterBreak="0">
     <w:nsid w:val="4AD5196A"/>
     <w:multiLevelType w:val="hybridMultilevel"/>
     <w:tmpl w:val="3A0C6138"/>
@@ -8606,7 +8409,7 @@
       </w:rPr>
     </w:lvl>
   </w:abstractNum>
-  <w:abstractNum w:abstractNumId="8" w15:restartNumberingAfterBreak="0">
+  <w:abstractNum w:abstractNumId="9" w15:restartNumberingAfterBreak="0">
     <w:nsid w:val="5B21538C"/>
     <w:multiLevelType w:val="multilevel"/>
     <w:tmpl w:val="EF24DDCE"/>
@@ -8719,7 +8522,7 @@
       </w:pPr>
     </w:lvl>
   </w:abstractNum>
-  <w:abstractNum w:abstractNumId="9" w15:restartNumberingAfterBreak="0">
+  <w:abstractNum w:abstractNumId="10" w15:restartNumberingAfterBreak="0">
     <w:nsid w:val="6CD0381B"/>
     <w:multiLevelType w:val="multilevel"/>
     <w:tmpl w:val="5FCC6820"/>
@@ -8832,7 +8635,7 @@
       </w:pPr>
     </w:lvl>
   </w:abstractNum>
-  <w:abstractNum w:abstractNumId="10" w15:restartNumberingAfterBreak="0">
+  <w:abstractNum w:abstractNumId="11" w15:restartNumberingAfterBreak="0">
     <w:nsid w:val="72364684"/>
     <w:multiLevelType w:val="multilevel"/>
     <w:tmpl w:val="08AE5E9A"/>
@@ -8945,7 +8748,7 @@
       </w:pPr>
     </w:lvl>
   </w:abstractNum>
-  <w:abstractNum w:abstractNumId="11" w15:restartNumberingAfterBreak="0">
+  <w:abstractNum w:abstractNumId="12" w15:restartNumberingAfterBreak="0">
     <w:nsid w:val="7F3E4A5C"/>
     <w:multiLevelType w:val="hybridMultilevel"/>
     <w:tmpl w:val="F85454A6"/>
@@ -9065,10 +8868,10 @@
     <w:abstractNumId w:val="0"/>
   </w:num>
   <w:num w:numId="3">
-    <w:abstractNumId w:val="7"/>
+    <w:abstractNumId w:val="8"/>
   </w:num>
   <w:num w:numId="4">
-    <w:abstractNumId w:val="4"/>
+    <w:abstractNumId w:val="5"/>
   </w:num>
   <w:num w:numId="5">
     <w:abstractNumId w:val="3"/>
@@ -9077,22 +8880,25 @@
     <w:abstractNumId w:val="2"/>
   </w:num>
   <w:num w:numId="7">
+    <w:abstractNumId w:val="7"/>
+  </w:num>
+  <w:num w:numId="8">
+    <w:abstractNumId w:val="11"/>
+  </w:num>
+  <w:num w:numId="9">
+    <w:abstractNumId w:val="10"/>
+  </w:num>
+  <w:num w:numId="10">
+    <w:abstractNumId w:val="9"/>
+  </w:num>
+  <w:num w:numId="11">
     <w:abstractNumId w:val="6"/>
   </w:num>
-  <w:num w:numId="8">
-    <w:abstractNumId w:val="10"/>
+  <w:num w:numId="12">
+    <w:abstractNumId w:val="12"/>
   </w:num>
-  <w:num w:numId="9">
-    <w:abstractNumId w:val="9"/>
-  </w:num>
-  <w:num w:numId="10">
-    <w:abstractNumId w:val="8"/>
-  </w:num>
-  <w:num w:numId="11">
-    <w:abstractNumId w:val="5"/>
-  </w:num>
-  <w:num w:numId="12">
-    <w:abstractNumId w:val="11"/>
+  <w:num w:numId="13">
+    <w:abstractNumId w:val="4"/>
   </w:num>
 </w:numbering>
 </file>
@@ -10054,7 +9860,7 @@
 </file>
 
 <file path=customXml/itemProps1.xml><?xml version="1.0" encoding="utf-8"?>
-<ds:datastoreItem xmlns:ds="http://schemas.openxmlformats.org/officeDocument/2006/customXml" ds:itemID="{BBC2AA7C-138B-42C6-9C48-54B394A19262}">
+<ds:datastoreItem xmlns:ds="http://schemas.openxmlformats.org/officeDocument/2006/customXml" ds:itemID="{5D6FB920-AD08-4366-BC74-9B05BEB12A2D}">
   <ds:schemaRefs>
     <ds:schemaRef ds:uri="http://schemas.openxmlformats.org/officeDocument/2006/bibliography"/>
   </ds:schemaRefs>

</xml_diff>